<commit_message>
sine sweep improved v2 gives good progress (still not perfect imo but a big step)
</commit_message>
<xml_diff>
--- a/Intern-Logs/Week 8.docx
+++ b/Intern-Logs/Week 8.docx
@@ -80,6 +80,9 @@
     </w:p>
     <w:p>
       <w:r>
+        <w:rPr>
+          <w:noProof/>
+        </w:rPr>
         <w:drawing>
           <wp:anchor distT="0" distB="0" distL="114300" distR="114300" simplePos="0" relativeHeight="251662336" behindDoc="1" locked="0" layoutInCell="1" allowOverlap="1" wp14:anchorId="58D6C052" wp14:editId="66D7EA35">
             <wp:simplePos x="0" y="0"/>
@@ -145,6 +148,9 @@
         </w:drawing>
       </w:r>
       <w:r>
+        <w:rPr>
+          <w:noProof/>
+        </w:rPr>
         <w:drawing>
           <wp:anchor distT="0" distB="0" distL="114300" distR="114300" simplePos="0" relativeHeight="251661312" behindDoc="1" locked="0" layoutInCell="1" allowOverlap="1" wp14:anchorId="0ECFD0DF" wp14:editId="326646F5">
             <wp:simplePos x="0" y="0"/>
@@ -237,6 +243,9 @@
     <w:p/>
     <w:p>
       <w:r>
+        <w:rPr>
+          <w:noProof/>
+        </w:rPr>
         <w:drawing>
           <wp:anchor distT="0" distB="0" distL="114300" distR="114300" simplePos="0" relativeHeight="251663360" behindDoc="1" locked="0" layoutInCell="1" allowOverlap="1" wp14:anchorId="25EC128F" wp14:editId="3CDC8AF6">
             <wp:simplePos x="0" y="0"/>
@@ -309,6 +318,9 @@
         </w:rPr>
       </w:pPr>
       <w:r>
+        <w:rPr>
+          <w:noProof/>
+        </w:rPr>
         <w:drawing>
           <wp:anchor distT="0" distB="0" distL="114300" distR="114300" simplePos="0" relativeHeight="251665408" behindDoc="1" locked="0" layoutInCell="1" allowOverlap="1" wp14:anchorId="2C9011E6" wp14:editId="5504986A">
             <wp:simplePos x="0" y="0"/>
@@ -374,6 +386,9 @@
         </w:drawing>
       </w:r>
       <w:r>
+        <w:rPr>
+          <w:noProof/>
+        </w:rPr>
         <w:drawing>
           <wp:anchor distT="0" distB="0" distL="114300" distR="114300" simplePos="0" relativeHeight="251664384" behindDoc="1" locked="0" layoutInCell="1" allowOverlap="1" wp14:anchorId="4019C632" wp14:editId="71F70BC4">
             <wp:simplePos x="0" y="0"/>
@@ -454,9 +469,12 @@
     <w:p/>
     <w:p>
       <w:r>
+        <w:rPr>
+          <w:noProof/>
+        </w:rPr>
         <w:lastRenderedPageBreak/>
         <w:drawing>
-          <wp:anchor distT="0" distB="0" distL="114300" distR="114300" simplePos="0" relativeHeight="251667456" behindDoc="1" locked="0" layoutInCell="1" allowOverlap="1" wp14:anchorId="3E7369F6" wp14:editId="4311F5F5">
+          <wp:anchor distT="0" distB="0" distL="114300" distR="114300" simplePos="0" relativeHeight="251667456" behindDoc="1" locked="0" layoutInCell="1" allowOverlap="1" wp14:anchorId="3E7369F6" wp14:editId="40E7692D">
             <wp:simplePos x="0" y="0"/>
             <wp:positionH relativeFrom="column">
               <wp:posOffset>-195594</wp:posOffset>
@@ -514,6 +532,9 @@
         </w:drawing>
       </w:r>
       <w:r>
+        <w:rPr>
+          <w:noProof/>
+        </w:rPr>
         <w:drawing>
           <wp:anchor distT="0" distB="0" distL="114300" distR="114300" simplePos="0" relativeHeight="251666432" behindDoc="1" locked="0" layoutInCell="1" allowOverlap="1" wp14:anchorId="6128F068" wp14:editId="600BA78C">
             <wp:simplePos x="0" y="0"/>
@@ -584,8 +605,11 @@
     </w:p>
     <w:p>
       <w:r>
+        <w:rPr>
+          <w:noProof/>
+        </w:rPr>
         <w:drawing>
-          <wp:anchor distT="0" distB="0" distL="114300" distR="114300" simplePos="0" relativeHeight="251668480" behindDoc="1" locked="0" layoutInCell="1" allowOverlap="1" wp14:anchorId="2FA6406A" wp14:editId="412A7422">
+          <wp:anchor distT="0" distB="0" distL="114300" distR="114300" simplePos="0" relativeHeight="251668480" behindDoc="1" locked="0" layoutInCell="1" allowOverlap="1" wp14:anchorId="2FA6406A" wp14:editId="3A4FAA4D">
             <wp:simplePos x="0" y="0"/>
             <wp:positionH relativeFrom="margin">
               <wp:posOffset>2542214</wp:posOffset>
@@ -672,6 +696,227 @@
         <w:t>Thus, lets try improve the sine sweep again instead.</w:t>
       </w:r>
     </w:p>
+    <w:p>
+      <w:r>
+        <w:drawing>
+          <wp:anchor distT="0" distB="0" distL="114300" distR="114300" simplePos="0" relativeHeight="251670528" behindDoc="1" locked="0" layoutInCell="1" allowOverlap="1" wp14:anchorId="55D59D8A" wp14:editId="0F101303">
+            <wp:simplePos x="0" y="0"/>
+            <wp:positionH relativeFrom="margin">
+              <wp:posOffset>3169781</wp:posOffset>
+            </wp:positionH>
+            <wp:positionV relativeFrom="paragraph">
+              <wp:posOffset>199264</wp:posOffset>
+            </wp:positionV>
+            <wp:extent cx="2244725" cy="1828800"/>
+            <wp:effectExtent l="0" t="0" r="3175" b="0"/>
+            <wp:wrapTight wrapText="bothSides">
+              <wp:wrapPolygon edited="0">
+                <wp:start x="0" y="0"/>
+                <wp:lineTo x="0" y="21375"/>
+                <wp:lineTo x="21447" y="21375"/>
+                <wp:lineTo x="21447" y="0"/>
+                <wp:lineTo x="0" y="0"/>
+              </wp:wrapPolygon>
+            </wp:wrapTight>
+            <wp:docPr id="3" name="Picture 3"/>
+            <wp:cNvGraphicFramePr>
+              <a:graphicFrameLocks xmlns:a="http://schemas.openxmlformats.org/drawingml/2006/main" noChangeAspect="1"/>
+            </wp:cNvGraphicFramePr>
+            <a:graphic xmlns:a="http://schemas.openxmlformats.org/drawingml/2006/main">
+              <a:graphicData uri="http://schemas.openxmlformats.org/drawingml/2006/picture">
+                <pic:pic xmlns:pic="http://schemas.openxmlformats.org/drawingml/2006/picture">
+                  <pic:nvPicPr>
+                    <pic:cNvPr id="1" name=""/>
+                    <pic:cNvPicPr/>
+                  </pic:nvPicPr>
+                  <pic:blipFill>
+                    <a:blip r:embed="rId12" cstate="print">
+                      <a:extLst>
+                        <a:ext uri="{28A0092B-C50C-407E-A947-70E740481C1C}">
+                          <a14:useLocalDpi xmlns:a14="http://schemas.microsoft.com/office/drawing/2010/main" val="0"/>
+                        </a:ext>
+                      </a:extLst>
+                    </a:blip>
+                    <a:stretch>
+                      <a:fillRect/>
+                    </a:stretch>
+                  </pic:blipFill>
+                  <pic:spPr>
+                    <a:xfrm>
+                      <a:off x="0" y="0"/>
+                      <a:ext cx="2244725" cy="1828800"/>
+                    </a:xfrm>
+                    <a:prstGeom prst="rect">
+                      <a:avLst/>
+                    </a:prstGeom>
+                  </pic:spPr>
+                </pic:pic>
+              </a:graphicData>
+            </a:graphic>
+            <wp14:sizeRelH relativeFrom="margin">
+              <wp14:pctWidth>0</wp14:pctWidth>
+            </wp14:sizeRelH>
+            <wp14:sizeRelV relativeFrom="margin">
+              <wp14:pctHeight>0</wp14:pctHeight>
+            </wp14:sizeRelV>
+          </wp:anchor>
+        </w:drawing>
+      </w:r>
+      <w:r>
+        <w:drawing>
+          <wp:anchor distT="0" distB="0" distL="114300" distR="114300" simplePos="0" relativeHeight="251669504" behindDoc="1" locked="0" layoutInCell="1" allowOverlap="1" wp14:anchorId="6732E5B5" wp14:editId="00E9ABFE">
+            <wp:simplePos x="0" y="0"/>
+            <wp:positionH relativeFrom="margin">
+              <wp:posOffset>-635</wp:posOffset>
+            </wp:positionH>
+            <wp:positionV relativeFrom="paragraph">
+              <wp:posOffset>243205</wp:posOffset>
+            </wp:positionV>
+            <wp:extent cx="3169920" cy="2234565"/>
+            <wp:effectExtent l="0" t="0" r="0" b="0"/>
+            <wp:wrapTight wrapText="bothSides">
+              <wp:wrapPolygon edited="0">
+                <wp:start x="0" y="0"/>
+                <wp:lineTo x="0" y="21361"/>
+                <wp:lineTo x="21418" y="21361"/>
+                <wp:lineTo x="21418" y="0"/>
+                <wp:lineTo x="0" y="0"/>
+              </wp:wrapPolygon>
+            </wp:wrapTight>
+            <wp:docPr id="2" name="Picture 2"/>
+            <wp:cNvGraphicFramePr>
+              <a:graphicFrameLocks xmlns:a="http://schemas.openxmlformats.org/drawingml/2006/main" noChangeAspect="1"/>
+            </wp:cNvGraphicFramePr>
+            <a:graphic xmlns:a="http://schemas.openxmlformats.org/drawingml/2006/main">
+              <a:graphicData uri="http://schemas.openxmlformats.org/drawingml/2006/picture">
+                <pic:pic xmlns:pic="http://schemas.openxmlformats.org/drawingml/2006/picture">
+                  <pic:nvPicPr>
+                    <pic:cNvPr id="1" name=""/>
+                    <pic:cNvPicPr/>
+                  </pic:nvPicPr>
+                  <pic:blipFill>
+                    <a:blip r:embed="rId13">
+                      <a:extLst>
+                        <a:ext uri="{28A0092B-C50C-407E-A947-70E740481C1C}">
+                          <a14:useLocalDpi xmlns:a14="http://schemas.microsoft.com/office/drawing/2010/main" val="0"/>
+                        </a:ext>
+                      </a:extLst>
+                    </a:blip>
+                    <a:stretch>
+                      <a:fillRect/>
+                    </a:stretch>
+                  </pic:blipFill>
+                  <pic:spPr>
+                    <a:xfrm>
+                      <a:off x="0" y="0"/>
+                      <a:ext cx="3169920" cy="2234565"/>
+                    </a:xfrm>
+                    <a:prstGeom prst="rect">
+                      <a:avLst/>
+                    </a:prstGeom>
+                  </pic:spPr>
+                </pic:pic>
+              </a:graphicData>
+            </a:graphic>
+            <wp14:sizeRelH relativeFrom="margin">
+              <wp14:pctWidth>0</wp14:pctWidth>
+            </wp14:sizeRelH>
+            <wp14:sizeRelV relativeFrom="margin">
+              <wp14:pctHeight>0</wp14:pctHeight>
+            </wp14:sizeRelV>
+          </wp:anchor>
+        </w:drawing>
+      </w:r>
+      <w:r>
+        <w:t>OK, very interesting result (positive imo), using vol0.1 and 1to1 ratio</w:t>
+      </w:r>
+      <w:r>
+        <w:t xml:space="preserve"> on default RT60 y_fit</w:t>
+      </w:r>
+      <w:r>
+        <w:t>:</w:t>
+      </w:r>
+    </w:p>
+    <w:p>
+      <w:r>
+        <w:t xml:space="preserve">As seen, this is an improvement! Next I think it easier and better to keep improving </w:t>
+      </w:r>
+      <w:r>
+        <w:lastRenderedPageBreak/>
+        <w:t xml:space="preserve">the sine sweep signal instead of trying trial and error on Unity audio source (also because we still have issue as seen below, 1. Distortion on RIR before 0s on all freq band, also possibly causing high </w:t>
+      </w:r>
+      <w:r>
+        <w:drawing>
+          <wp:anchor distT="0" distB="0" distL="114300" distR="114300" simplePos="0" relativeHeight="251671552" behindDoc="1" locked="0" layoutInCell="1" allowOverlap="1" wp14:anchorId="3D0CA0E7" wp14:editId="1227B5BD">
+            <wp:simplePos x="0" y="0"/>
+            <wp:positionH relativeFrom="column">
+              <wp:posOffset>-9780</wp:posOffset>
+            </wp:positionH>
+            <wp:positionV relativeFrom="paragraph">
+              <wp:posOffset>557170</wp:posOffset>
+            </wp:positionV>
+            <wp:extent cx="5731510" cy="3542665"/>
+            <wp:effectExtent l="0" t="0" r="2540" b="635"/>
+            <wp:wrapTight wrapText="bothSides">
+              <wp:wrapPolygon edited="0">
+                <wp:start x="0" y="0"/>
+                <wp:lineTo x="0" y="21488"/>
+                <wp:lineTo x="21538" y="21488"/>
+                <wp:lineTo x="21538" y="0"/>
+                <wp:lineTo x="0" y="0"/>
+              </wp:wrapPolygon>
+            </wp:wrapTight>
+            <wp:docPr id="11" name="Picture 11"/>
+            <wp:cNvGraphicFramePr>
+              <a:graphicFrameLocks xmlns:a="http://schemas.openxmlformats.org/drawingml/2006/main" noChangeAspect="1"/>
+            </wp:cNvGraphicFramePr>
+            <a:graphic xmlns:a="http://schemas.openxmlformats.org/drawingml/2006/main">
+              <a:graphicData uri="http://schemas.openxmlformats.org/drawingml/2006/picture">
+                <pic:pic xmlns:pic="http://schemas.openxmlformats.org/drawingml/2006/picture">
+                  <pic:nvPicPr>
+                    <pic:cNvPr id="1" name=""/>
+                    <pic:cNvPicPr/>
+                  </pic:nvPicPr>
+                  <pic:blipFill>
+                    <a:blip r:embed="rId14" cstate="print">
+                      <a:extLst>
+                        <a:ext uri="{28A0092B-C50C-407E-A947-70E740481C1C}">
+                          <a14:useLocalDpi xmlns:a14="http://schemas.microsoft.com/office/drawing/2010/main" val="0"/>
+                        </a:ext>
+                      </a:extLst>
+                    </a:blip>
+                    <a:stretch>
+                      <a:fillRect/>
+                    </a:stretch>
+                  </pic:blipFill>
+                  <pic:spPr>
+                    <a:xfrm>
+                      <a:off x="0" y="0"/>
+                      <a:ext cx="5731510" cy="3542665"/>
+                    </a:xfrm>
+                    <a:prstGeom prst="rect">
+                      <a:avLst/>
+                    </a:prstGeom>
+                  </pic:spPr>
+                </pic:pic>
+              </a:graphicData>
+            </a:graphic>
+          </wp:anchor>
+        </w:drawing>
+      </w:r>
+      <w:r>
+        <w:t>EDT, and tad bit too low RT60 on 8kHz, and too high on 1 and 2kHz bands.)</w:t>
+      </w:r>
+    </w:p>
+    <w:p>
+      <w:r>
+        <w:t>Yea, that’s good progress for today, lets call it a day, and tomorrow lets continue optimising this sine sweep.</w:t>
+      </w:r>
+    </w:p>
+    <w:p/>
+    <w:p/>
+    <w:p/>
+    <w:p/>
     <w:p/>
     <w:p/>
     <w:p/>

</xml_diff>

<commit_message>
12 August daily log signoff
</commit_message>
<xml_diff>
--- a/Intern-Logs/Week 8.docx
+++ b/Intern-Logs/Week 8.docx
@@ -219,14 +219,30 @@
         <w:t>KT_improvedsweep_vol0.1_1to1.wav result</w:t>
       </w:r>
       <w:r>
-        <w:t xml:space="preserve"> w/ default y_fit (RT60)</w:t>
+        <w:t xml:space="preserve"> w/ default </w:t>
+      </w:r>
+      <w:proofErr w:type="spellStart"/>
+      <w:r>
+        <w:t>y_fit</w:t>
+      </w:r>
+      <w:proofErr w:type="spellEnd"/>
+      <w:r>
+        <w:t xml:space="preserve"> (RT60)</w:t>
       </w:r>
       <w:r>
         <w:t>:</w:t>
       </w:r>
       <w:r>
         <w:br/>
-        <w:t xml:space="preserve">As seen, it was too low for RT60, EDT is correct however. No </w:t>
+        <w:t xml:space="preserve">As seen, it was too low for RT60, EDT is </w:t>
+      </w:r>
+      <w:proofErr w:type="gramStart"/>
+      <w:r>
+        <w:t>correct</w:t>
+      </w:r>
+      <w:proofErr w:type="gramEnd"/>
+      <w:r>
+        <w:t xml:space="preserve"> however. No </w:t>
       </w:r>
       <w:r>
         <w:t xml:space="preserve">audio </w:t>
@@ -474,22 +490,22 @@
         </w:rPr>
         <w:lastRenderedPageBreak/>
         <w:drawing>
-          <wp:anchor distT="0" distB="0" distL="114300" distR="114300" simplePos="0" relativeHeight="251667456" behindDoc="1" locked="0" layoutInCell="1" allowOverlap="1" wp14:anchorId="3E7369F6" wp14:editId="40E7692D">
+          <wp:anchor distT="0" distB="0" distL="114300" distR="114300" simplePos="0" relativeHeight="251667456" behindDoc="1" locked="0" layoutInCell="1" allowOverlap="1" wp14:anchorId="3E7369F6" wp14:editId="36EB7FF2">
             <wp:simplePos x="0" y="0"/>
             <wp:positionH relativeFrom="column">
-              <wp:posOffset>-195594</wp:posOffset>
+              <wp:posOffset>-196215</wp:posOffset>
             </wp:positionH>
             <wp:positionV relativeFrom="paragraph">
-              <wp:posOffset>4063049</wp:posOffset>
+              <wp:posOffset>4063365</wp:posOffset>
             </wp:positionV>
-            <wp:extent cx="2596404" cy="1877699"/>
-            <wp:effectExtent l="0" t="0" r="0" b="8255"/>
+            <wp:extent cx="2390775" cy="1729105"/>
+            <wp:effectExtent l="0" t="0" r="9525" b="4445"/>
             <wp:wrapTight wrapText="bothSides">
               <wp:wrapPolygon edited="0">
                 <wp:start x="0" y="0"/>
-                <wp:lineTo x="0" y="21476"/>
-                <wp:lineTo x="21399" y="21476"/>
-                <wp:lineTo x="21399" y="0"/>
+                <wp:lineTo x="0" y="21418"/>
+                <wp:lineTo x="21514" y="21418"/>
+                <wp:lineTo x="21514" y="0"/>
                 <wp:lineTo x="0" y="0"/>
               </wp:wrapPolygon>
             </wp:wrapTight>
@@ -519,7 +535,7 @@
                   <pic:spPr>
                     <a:xfrm>
                       <a:off x="0" y="0"/>
-                      <a:ext cx="2596404" cy="1877699"/>
+                      <a:ext cx="2390775" cy="1729105"/>
                     </a:xfrm>
                     <a:prstGeom prst="rect">
                       <a:avLst/>
@@ -528,6 +544,12 @@
                 </pic:pic>
               </a:graphicData>
             </a:graphic>
+            <wp14:sizeRelH relativeFrom="margin">
+              <wp14:pctWidth>0</wp14:pctWidth>
+            </wp14:sizeRelH>
+            <wp14:sizeRelV relativeFrom="margin">
+              <wp14:pctHeight>0</wp14:pctHeight>
+            </wp14:sizeRelV>
           </wp:anchor>
         </w:drawing>
       </w:r>
@@ -594,7 +616,17 @@
         </w:drawing>
       </w:r>
       <w:r>
-        <w:t>Next lets try volume at 0.13, ratio of direct to reflection mix still at 1 to 1</w:t>
+        <w:t xml:space="preserve">Next </w:t>
+      </w:r>
+      <w:proofErr w:type="spellStart"/>
+      <w:proofErr w:type="gramStart"/>
+      <w:r>
+        <w:t>lets</w:t>
+      </w:r>
+      <w:proofErr w:type="spellEnd"/>
+      <w:proofErr w:type="gramEnd"/>
+      <w:r>
+        <w:t xml:space="preserve"> try volume at 0.13, ratio of direct to reflection mix still at 1 to 1</w:t>
       </w:r>
       <w:r>
         <w:t>, default y fit and RT30</w:t>
@@ -609,13 +641,13 @@
           <w:noProof/>
         </w:rPr>
         <w:drawing>
-          <wp:anchor distT="0" distB="0" distL="114300" distR="114300" simplePos="0" relativeHeight="251668480" behindDoc="1" locked="0" layoutInCell="1" allowOverlap="1" wp14:anchorId="2FA6406A" wp14:editId="3A4FAA4D">
+          <wp:anchor distT="0" distB="0" distL="114300" distR="114300" simplePos="0" relativeHeight="251668480" behindDoc="1" locked="0" layoutInCell="1" allowOverlap="1" wp14:anchorId="2FA6406A" wp14:editId="0DD19B49">
             <wp:simplePos x="0" y="0"/>
             <wp:positionH relativeFrom="margin">
-              <wp:posOffset>2542214</wp:posOffset>
+              <wp:posOffset>2331642</wp:posOffset>
             </wp:positionH>
             <wp:positionV relativeFrom="paragraph">
-              <wp:posOffset>300610</wp:posOffset>
+              <wp:posOffset>173219</wp:posOffset>
             </wp:positionV>
             <wp:extent cx="2117090" cy="1597025"/>
             <wp:effectExtent l="0" t="0" r="0" b="3175"/>
@@ -673,33 +705,113 @@
         </w:drawing>
       </w:r>
       <w:r>
-        <w:t xml:space="preserve">Still not good, even when y_fit to only RT30, it still shows bad response for </w:t>
+        <w:t xml:space="preserve">Still not good, even when </w:t>
+      </w:r>
+      <w:proofErr w:type="spellStart"/>
+      <w:r>
+        <w:t>y_fit</w:t>
+      </w:r>
+      <w:proofErr w:type="spellEnd"/>
+      <w:r>
+        <w:t xml:space="preserve"> to only RT30, it still shows bad response for </w:t>
       </w:r>
       <w:r>
         <w:t xml:space="preserve">some </w:t>
       </w:r>
       <w:r>
-        <w:t xml:space="preserve">octave band esp higher freq </w:t>
+        <w:t xml:space="preserve">octave band </w:t>
+      </w:r>
+      <w:proofErr w:type="spellStart"/>
+      <w:r>
+        <w:t>esp</w:t>
+      </w:r>
+      <w:proofErr w:type="spellEnd"/>
+      <w:r>
+        <w:t xml:space="preserve"> higher </w:t>
+      </w:r>
+      <w:proofErr w:type="spellStart"/>
+      <w:r>
+        <w:t>freq</w:t>
+      </w:r>
+      <w:proofErr w:type="spellEnd"/>
+      <w:r>
+        <w:t xml:space="preserve"> </w:t>
       </w:r>
       <w:r>
         <w:t xml:space="preserve">(too low) </w:t>
       </w:r>
       <w:r>
-        <w:t>so its not reall good either…</w:t>
-      </w:r>
-      <w:r>
-        <w:t>, and 250Hz still too high due to high noise floor level..</w:t>
-      </w:r>
+        <w:t xml:space="preserve">so </w:t>
+      </w:r>
+      <w:proofErr w:type="spellStart"/>
+      <w:r>
+        <w:t>its</w:t>
+      </w:r>
+      <w:proofErr w:type="spellEnd"/>
+      <w:r>
+        <w:t xml:space="preserve"> not </w:t>
+      </w:r>
+      <w:proofErr w:type="spellStart"/>
+      <w:r>
+        <w:t>reall</w:t>
+      </w:r>
+      <w:proofErr w:type="spellEnd"/>
+      <w:r>
+        <w:t xml:space="preserve"> good either…</w:t>
+      </w:r>
+      <w:r>
+        <w:t xml:space="preserve">, and 250Hz still too high due to high noise floor </w:t>
+      </w:r>
+      <w:proofErr w:type="gramStart"/>
+      <w:r>
+        <w:t>level..</w:t>
+      </w:r>
+      <w:proofErr w:type="gramEnd"/>
     </w:p>
     <w:p>
       <w:r>
-        <w:t>Thus, lets try improve the sine sweep again instead.</w:t>
-      </w:r>
+        <w:t xml:space="preserve">Thus, </w:t>
+      </w:r>
+      <w:proofErr w:type="spellStart"/>
+      <w:r>
+        <w:t>lets</w:t>
+      </w:r>
+      <w:proofErr w:type="spellEnd"/>
+      <w:r>
+        <w:t xml:space="preserve"> try </w:t>
+      </w:r>
+      <w:proofErr w:type="gramStart"/>
+      <w:r>
+        <w:t>improve</w:t>
+      </w:r>
+      <w:proofErr w:type="gramEnd"/>
+      <w:r>
+        <w:t xml:space="preserve"> the sine sweep again instead.</w:t>
+      </w:r>
+      <w:r>
+        <w:t xml:space="preserve"> The main </w:t>
+      </w:r>
+      <w:proofErr w:type="spellStart"/>
+      <w:r>
+        <w:t>imrovement</w:t>
+      </w:r>
+      <w:proofErr w:type="spellEnd"/>
+      <w:r>
+        <w:t xml:space="preserve"> is using longer sine sweep duration (15 sec instead of 10) to give better resolution and power(?) for lower </w:t>
+      </w:r>
+      <w:proofErr w:type="gramStart"/>
+      <w:r>
+        <w:t>frequency</w:t>
+      </w:r>
+      <w:proofErr w:type="gramEnd"/>
     </w:p>
     <w:p>
       <w:r>
+        <w:rPr>
+          <w:noProof/>
+        </w:rPr>
         <w:drawing>
-          <wp:anchor distT="0" distB="0" distL="114300" distR="114300" simplePos="0" relativeHeight="251670528" behindDoc="1" locked="0" layoutInCell="1" allowOverlap="1" wp14:anchorId="55D59D8A" wp14:editId="0F101303">
+          <wp:anchor distT="0" distB="0" distL="114300" distR="114300" simplePos="0" relativeHeight="251670528" behindDoc="1" locked="0" layoutInCell="1" allowOverlap="1" wp14:anchorId="55D59D8A" wp14:editId="1FFBD7CA">
             <wp:simplePos x="0" y="0"/>
             <wp:positionH relativeFrom="margin">
               <wp:posOffset>3169781</wp:posOffset>
@@ -763,8 +875,11 @@
         </w:drawing>
       </w:r>
       <w:r>
+        <w:rPr>
+          <w:noProof/>
+        </w:rPr>
         <w:drawing>
-          <wp:anchor distT="0" distB="0" distL="114300" distR="114300" simplePos="0" relativeHeight="251669504" behindDoc="1" locked="0" layoutInCell="1" allowOverlap="1" wp14:anchorId="6732E5B5" wp14:editId="00E9ABFE">
+          <wp:anchor distT="0" distB="0" distL="114300" distR="114300" simplePos="0" relativeHeight="251669504" behindDoc="1" locked="0" layoutInCell="1" allowOverlap="1" wp14:anchorId="6732E5B5" wp14:editId="05CBC9CF">
             <wp:simplePos x="0" y="0"/>
             <wp:positionH relativeFrom="margin">
               <wp:posOffset>-635</wp:posOffset>
@@ -773,7 +888,7 @@
               <wp:posOffset>243205</wp:posOffset>
             </wp:positionV>
             <wp:extent cx="3169920" cy="2234565"/>
-            <wp:effectExtent l="0" t="0" r="0" b="0"/>
+            <wp:effectExtent l="0" t="0" r="3810" b="9525"/>
             <wp:wrapTight wrapText="bothSides">
               <wp:wrapPolygon edited="0">
                 <wp:start x="0" y="0"/>
@@ -828,24 +943,56 @@
         </w:drawing>
       </w:r>
       <w:r>
-        <w:t>OK, very interesting result (positive imo), using vol0.1 and 1to1 ratio</w:t>
-      </w:r>
-      <w:r>
-        <w:t xml:space="preserve"> on default RT60 y_fit</w:t>
-      </w:r>
+        <w:t xml:space="preserve">OK, very interesting result (positive </w:t>
+      </w:r>
+      <w:proofErr w:type="spellStart"/>
+      <w:r>
+        <w:t>imo</w:t>
+      </w:r>
+      <w:proofErr w:type="spellEnd"/>
+      <w:r>
+        <w:t>), using vol0.1 and 1to1 ratio</w:t>
+      </w:r>
+      <w:r>
+        <w:t xml:space="preserve"> on default RT60 </w:t>
+      </w:r>
+      <w:proofErr w:type="spellStart"/>
+      <w:r>
+        <w:t>y_fit</w:t>
+      </w:r>
+      <w:proofErr w:type="spellEnd"/>
       <w:r>
         <w:t>:</w:t>
       </w:r>
     </w:p>
     <w:p>
       <w:r>
-        <w:t xml:space="preserve">As seen, this is an improvement! Next I think it easier and better to keep improving </w:t>
+        <w:t xml:space="preserve">As seen, this is an improvement! </w:t>
+      </w:r>
+      <w:proofErr w:type="gramStart"/>
+      <w:r>
+        <w:t>Next</w:t>
+      </w:r>
+      <w:proofErr w:type="gramEnd"/>
+      <w:r>
+        <w:t xml:space="preserve"> I think it easier and better to keep improving </w:t>
       </w:r>
       <w:r>
         <w:lastRenderedPageBreak/>
-        <w:t xml:space="preserve">the sine sweep signal instead of trying trial and error on Unity audio source (also because we still have issue as seen below, 1. Distortion on RIR before 0s on all freq band, also possibly causing high </w:t>
-      </w:r>
-      <w:r>
+        <w:t xml:space="preserve">the sine sweep signal instead of trying trial and error on Unity audio source (also because we still have issue as seen below, 1. Distortion on RIR before 0s on all </w:t>
+      </w:r>
+      <w:proofErr w:type="spellStart"/>
+      <w:r>
+        <w:t>freq</w:t>
+      </w:r>
+      <w:proofErr w:type="spellEnd"/>
+      <w:r>
+        <w:t xml:space="preserve"> band, also possibly causing high </w:t>
+      </w:r>
+      <w:r>
+        <w:rPr>
+          <w:noProof/>
+        </w:rPr>
         <w:drawing>
           <wp:anchor distT="0" distB="0" distL="114300" distR="114300" simplePos="0" relativeHeight="251671552" behindDoc="1" locked="0" layoutInCell="1" allowOverlap="1" wp14:anchorId="3D0CA0E7" wp14:editId="1227B5BD">
             <wp:simplePos x="0" y="0"/>
@@ -910,7 +1057,23 @@
     </w:p>
     <w:p>
       <w:r>
-        <w:t>Yea, that’s good progress for today, lets call it a day, and tomorrow lets continue optimising this sine sweep.</w:t>
+        <w:t xml:space="preserve">Yea, that’s good progress for today, </w:t>
+      </w:r>
+      <w:proofErr w:type="spellStart"/>
+      <w:r>
+        <w:t>lets</w:t>
+      </w:r>
+      <w:proofErr w:type="spellEnd"/>
+      <w:r>
+        <w:t xml:space="preserve"> call it a day, and tomorrow </w:t>
+      </w:r>
+      <w:proofErr w:type="gramStart"/>
+      <w:r>
+        <w:t>lets</w:t>
+      </w:r>
+      <w:proofErr w:type="gramEnd"/>
+      <w:r>
+        <w:t xml:space="preserve"> continue optimising this sine sweep.</w:t>
       </w:r>
     </w:p>
     <w:p/>

</xml_diff>

<commit_message>
v3 testing (worse than v2)
</commit_message>
<xml_diff>
--- a/Intern-Logs/Week 8.docx
+++ b/Intern-Logs/Week 8.docx
@@ -115,7 +115,7 @@
                     <pic:cNvPicPr/>
                   </pic:nvPicPr>
                   <pic:blipFill>
-                    <a:blip r:embed="rId4" cstate="print">
+                    <a:blip r:embed="rId5" cstate="print">
                       <a:extLst>
                         <a:ext uri="{28A0092B-C50C-407E-A947-70E740481C1C}">
                           <a14:useLocalDpi xmlns:a14="http://schemas.microsoft.com/office/drawing/2010/main" val="0"/>
@@ -183,7 +183,7 @@
                     <pic:cNvPicPr/>
                   </pic:nvPicPr>
                   <pic:blipFill>
-                    <a:blip r:embed="rId5">
+                    <a:blip r:embed="rId6">
                       <a:extLst>
                         <a:ext uri="{28A0092B-C50C-407E-A947-70E740481C1C}">
                           <a14:useLocalDpi xmlns:a14="http://schemas.microsoft.com/office/drawing/2010/main" val="0"/>
@@ -219,30 +219,14 @@
         <w:t>KT_improvedsweep_vol0.1_1to1.wav result</w:t>
       </w:r>
       <w:r>
-        <w:t xml:space="preserve"> w/ default </w:t>
-      </w:r>
-      <w:proofErr w:type="spellStart"/>
-      <w:r>
-        <w:t>y_fit</w:t>
-      </w:r>
-      <w:proofErr w:type="spellEnd"/>
-      <w:r>
-        <w:t xml:space="preserve"> (RT60)</w:t>
+        <w:t xml:space="preserve"> w/ default y_fit (RT60)</w:t>
       </w:r>
       <w:r>
         <w:t>:</w:t>
       </w:r>
       <w:r>
         <w:br/>
-        <w:t xml:space="preserve">As seen, it was too low for RT60, EDT is </w:t>
-      </w:r>
-      <w:proofErr w:type="gramStart"/>
-      <w:r>
-        <w:t>correct</w:t>
-      </w:r>
-      <w:proofErr w:type="gramEnd"/>
-      <w:r>
-        <w:t xml:space="preserve"> however. No </w:t>
+        <w:t xml:space="preserve">As seen, it was too low for RT60, EDT is correct however. No </w:t>
       </w:r>
       <w:r>
         <w:t xml:space="preserve">audio </w:t>
@@ -294,7 +278,7 @@
                     <pic:cNvPicPr/>
                   </pic:nvPicPr>
                   <pic:blipFill>
-                    <a:blip r:embed="rId6" cstate="print">
+                    <a:blip r:embed="rId7" cstate="print">
                       <a:extLst>
                         <a:ext uri="{28A0092B-C50C-407E-A947-70E740481C1C}">
                           <a14:useLocalDpi xmlns:a14="http://schemas.microsoft.com/office/drawing/2010/main" val="0"/>
@@ -369,7 +353,7 @@
                     <pic:cNvPicPr/>
                   </pic:nvPicPr>
                   <pic:blipFill>
-                    <a:blip r:embed="rId7" cstate="print">
+                    <a:blip r:embed="rId8" cstate="print">
                       <a:extLst>
                         <a:ext uri="{28A0092B-C50C-407E-A947-70E740481C1C}">
                           <a14:useLocalDpi xmlns:a14="http://schemas.microsoft.com/office/drawing/2010/main" val="0"/>
@@ -437,7 +421,7 @@
                     <pic:cNvPicPr/>
                   </pic:nvPicPr>
                   <pic:blipFill>
-                    <a:blip r:embed="rId8">
+                    <a:blip r:embed="rId9">
                       <a:extLst>
                         <a:ext uri="{28A0092B-C50C-407E-A947-70E740481C1C}">
                           <a14:useLocalDpi xmlns:a14="http://schemas.microsoft.com/office/drawing/2010/main" val="0"/>
@@ -521,7 +505,7 @@
                     <pic:cNvPicPr/>
                   </pic:nvPicPr>
                   <pic:blipFill>
-                    <a:blip r:embed="rId9">
+                    <a:blip r:embed="rId10">
                       <a:extLst>
                         <a:ext uri="{28A0092B-C50C-407E-A947-70E740481C1C}">
                           <a14:useLocalDpi xmlns:a14="http://schemas.microsoft.com/office/drawing/2010/main" val="0"/>
@@ -589,7 +573,7 @@
                     <pic:cNvPicPr/>
                   </pic:nvPicPr>
                   <pic:blipFill>
-                    <a:blip r:embed="rId10" cstate="print">
+                    <a:blip r:embed="rId11" cstate="print">
                       <a:extLst>
                         <a:ext uri="{28A0092B-C50C-407E-A947-70E740481C1C}">
                           <a14:useLocalDpi xmlns:a14="http://schemas.microsoft.com/office/drawing/2010/main" val="0"/>
@@ -616,17 +600,7 @@
         </w:drawing>
       </w:r>
       <w:r>
-        <w:t xml:space="preserve">Next </w:t>
-      </w:r>
-      <w:proofErr w:type="spellStart"/>
-      <w:proofErr w:type="gramStart"/>
-      <w:r>
-        <w:t>lets</w:t>
-      </w:r>
-      <w:proofErr w:type="spellEnd"/>
-      <w:proofErr w:type="gramEnd"/>
-      <w:r>
-        <w:t xml:space="preserve"> try volume at 0.13, ratio of direct to reflection mix still at 1 to 1</w:t>
+        <w:t>Next lets try volume at 0.13, ratio of direct to reflection mix still at 1 to 1</w:t>
       </w:r>
       <w:r>
         <w:t>, default y fit and RT30</w:t>
@@ -672,7 +646,7 @@
                     <pic:cNvPicPr/>
                   </pic:nvPicPr>
                   <pic:blipFill>
-                    <a:blip r:embed="rId11">
+                    <a:blip r:embed="rId12">
                       <a:extLst>
                         <a:ext uri="{28A0092B-C50C-407E-A947-70E740481C1C}">
                           <a14:useLocalDpi xmlns:a14="http://schemas.microsoft.com/office/drawing/2010/main" val="0"/>
@@ -705,105 +679,31 @@
         </w:drawing>
       </w:r>
       <w:r>
-        <w:t xml:space="preserve">Still not good, even when </w:t>
-      </w:r>
-      <w:proofErr w:type="spellStart"/>
-      <w:r>
-        <w:t>y_fit</w:t>
-      </w:r>
-      <w:proofErr w:type="spellEnd"/>
-      <w:r>
-        <w:t xml:space="preserve"> to only RT30, it still shows bad response for </w:t>
+        <w:t xml:space="preserve">Still not good, even when y_fit to only RT30, it still shows bad response for </w:t>
       </w:r>
       <w:r>
         <w:t xml:space="preserve">some </w:t>
       </w:r>
       <w:r>
-        <w:t xml:space="preserve">octave band </w:t>
-      </w:r>
-      <w:proofErr w:type="spellStart"/>
-      <w:r>
-        <w:t>esp</w:t>
-      </w:r>
-      <w:proofErr w:type="spellEnd"/>
-      <w:r>
-        <w:t xml:space="preserve"> higher </w:t>
-      </w:r>
-      <w:proofErr w:type="spellStart"/>
-      <w:r>
-        <w:t>freq</w:t>
-      </w:r>
-      <w:proofErr w:type="spellEnd"/>
-      <w:r>
-        <w:t xml:space="preserve"> </w:t>
+        <w:t xml:space="preserve">octave band esp higher freq </w:t>
       </w:r>
       <w:r>
         <w:t xml:space="preserve">(too low) </w:t>
       </w:r>
       <w:r>
-        <w:t xml:space="preserve">so </w:t>
-      </w:r>
-      <w:proofErr w:type="spellStart"/>
-      <w:r>
-        <w:t>its</w:t>
-      </w:r>
-      <w:proofErr w:type="spellEnd"/>
-      <w:r>
-        <w:t xml:space="preserve"> not </w:t>
-      </w:r>
-      <w:proofErr w:type="spellStart"/>
-      <w:r>
-        <w:t>reall</w:t>
-      </w:r>
-      <w:proofErr w:type="spellEnd"/>
-      <w:r>
-        <w:t xml:space="preserve"> good either…</w:t>
-      </w:r>
-      <w:r>
-        <w:t xml:space="preserve">, and 250Hz still too high due to high noise floor </w:t>
-      </w:r>
-      <w:proofErr w:type="gramStart"/>
-      <w:r>
-        <w:t>level..</w:t>
-      </w:r>
-      <w:proofErr w:type="gramEnd"/>
+        <w:t>so its not reall good either…</w:t>
+      </w:r>
+      <w:r>
+        <w:t>, and 250Hz still too high due to high noise floor level..</w:t>
+      </w:r>
     </w:p>
     <w:p>
       <w:r>
-        <w:t xml:space="preserve">Thus, </w:t>
-      </w:r>
-      <w:proofErr w:type="spellStart"/>
-      <w:r>
-        <w:t>lets</w:t>
-      </w:r>
-      <w:proofErr w:type="spellEnd"/>
-      <w:r>
-        <w:t xml:space="preserve"> try </w:t>
-      </w:r>
-      <w:proofErr w:type="gramStart"/>
-      <w:r>
-        <w:t>improve</w:t>
-      </w:r>
-      <w:proofErr w:type="gramEnd"/>
-      <w:r>
-        <w:t xml:space="preserve"> the sine sweep again instead.</w:t>
-      </w:r>
-      <w:r>
-        <w:t xml:space="preserve"> The main </w:t>
-      </w:r>
-      <w:proofErr w:type="spellStart"/>
-      <w:r>
-        <w:t>imrovement</w:t>
-      </w:r>
-      <w:proofErr w:type="spellEnd"/>
-      <w:r>
-        <w:t xml:space="preserve"> is using longer sine sweep duration (15 sec instead of 10) to give better resolution and power(?) for lower </w:t>
-      </w:r>
-      <w:proofErr w:type="gramStart"/>
-      <w:r>
-        <w:t>frequency</w:t>
-      </w:r>
-      <w:proofErr w:type="gramEnd"/>
+        <w:t>Thus, lets try improve the sine sweep again instead.</w:t>
+      </w:r>
+      <w:r>
+        <w:t xml:space="preserve"> The main imrovement is using longer sine sweep duration (15 sec instead of 10) to give better resolution and power(?) for lower frequency</w:t>
+      </w:r>
     </w:p>
     <w:p>
       <w:r>
@@ -842,7 +742,7 @@
                     <pic:cNvPicPr/>
                   </pic:nvPicPr>
                   <pic:blipFill>
-                    <a:blip r:embed="rId12" cstate="print">
+                    <a:blip r:embed="rId13" cstate="print">
                       <a:extLst>
                         <a:ext uri="{28A0092B-C50C-407E-A947-70E740481C1C}">
                           <a14:useLocalDpi xmlns:a14="http://schemas.microsoft.com/office/drawing/2010/main" val="0"/>
@@ -910,7 +810,7 @@
                     <pic:cNvPicPr/>
                   </pic:nvPicPr>
                   <pic:blipFill>
-                    <a:blip r:embed="rId13">
+                    <a:blip r:embed="rId14">
                       <a:extLst>
                         <a:ext uri="{28A0092B-C50C-407E-A947-70E740481C1C}">
                           <a14:useLocalDpi xmlns:a14="http://schemas.microsoft.com/office/drawing/2010/main" val="0"/>
@@ -943,58 +843,29 @@
         </w:drawing>
       </w:r>
       <w:r>
-        <w:t xml:space="preserve">OK, very interesting result (positive </w:t>
-      </w:r>
-      <w:proofErr w:type="spellStart"/>
-      <w:r>
-        <w:t>imo</w:t>
-      </w:r>
-      <w:proofErr w:type="spellEnd"/>
-      <w:r>
-        <w:t>), using vol0.1 and 1to1 ratio</w:t>
-      </w:r>
-      <w:r>
-        <w:t xml:space="preserve"> on default RT60 </w:t>
-      </w:r>
-      <w:proofErr w:type="spellStart"/>
-      <w:r>
-        <w:t>y_fit</w:t>
-      </w:r>
-      <w:proofErr w:type="spellEnd"/>
+        <w:t>OK, very interesting result (positive imo), using vol0.1 and 1to1 ratio</w:t>
+      </w:r>
+      <w:r>
+        <w:t xml:space="preserve"> on default RT60 y_fit</w:t>
+      </w:r>
       <w:r>
         <w:t>:</w:t>
       </w:r>
     </w:p>
     <w:p>
       <w:r>
-        <w:t xml:space="preserve">As seen, this is an improvement! </w:t>
-      </w:r>
-      <w:proofErr w:type="gramStart"/>
-      <w:r>
-        <w:t>Next</w:t>
-      </w:r>
-      <w:proofErr w:type="gramEnd"/>
-      <w:r>
-        <w:t xml:space="preserve"> I think it easier and better to keep improving </w:t>
+        <w:t xml:space="preserve">As seen, this is an improvement! Next I think it easier and better to keep improving </w:t>
       </w:r>
       <w:r>
         <w:lastRenderedPageBreak/>
-        <w:t xml:space="preserve">the sine sweep signal instead of trying trial and error on Unity audio source (also because we still have issue as seen below, 1. Distortion on RIR before 0s on all </w:t>
-      </w:r>
-      <w:proofErr w:type="spellStart"/>
-      <w:r>
-        <w:t>freq</w:t>
-      </w:r>
-      <w:proofErr w:type="spellEnd"/>
-      <w:r>
-        <w:t xml:space="preserve"> band, also possibly causing high </w:t>
+        <w:t xml:space="preserve">the sine sweep signal instead of trying trial and error on Unity audio source (also because we still have issue as seen below, 1. Distortion on RIR before 0s on all freq band, also possibly causing high </w:t>
       </w:r>
       <w:r>
         <w:rPr>
           <w:noProof/>
         </w:rPr>
         <w:drawing>
-          <wp:anchor distT="0" distB="0" distL="114300" distR="114300" simplePos="0" relativeHeight="251671552" behindDoc="1" locked="0" layoutInCell="1" allowOverlap="1" wp14:anchorId="3D0CA0E7" wp14:editId="1227B5BD">
+          <wp:anchor distT="0" distB="0" distL="114300" distR="114300" simplePos="0" relativeHeight="251671552" behindDoc="1" locked="0" layoutInCell="1" allowOverlap="1" wp14:anchorId="3D0CA0E7" wp14:editId="5FEA849E">
             <wp:simplePos x="0" y="0"/>
             <wp:positionH relativeFrom="column">
               <wp:posOffset>-9780</wp:posOffset>
@@ -1025,7 +896,7 @@
                     <pic:cNvPicPr/>
                   </pic:nvPicPr>
                   <pic:blipFill>
-                    <a:blip r:embed="rId14" cstate="print">
+                    <a:blip r:embed="rId15" cstate="print">
                       <a:extLst>
                         <a:ext uri="{28A0092B-C50C-407E-A947-70E740481C1C}">
                           <a14:useLocalDpi xmlns:a14="http://schemas.microsoft.com/office/drawing/2010/main" val="0"/>
@@ -1057,28 +928,275 @@
     </w:p>
     <w:p>
       <w:r>
-        <w:t xml:space="preserve">Yea, that’s good progress for today, </w:t>
-      </w:r>
-      <w:proofErr w:type="spellStart"/>
-      <w:r>
-        <w:t>lets</w:t>
-      </w:r>
-      <w:proofErr w:type="spellEnd"/>
-      <w:r>
-        <w:t xml:space="preserve"> call it a day, and tomorrow </w:t>
-      </w:r>
-      <w:proofErr w:type="gramStart"/>
-      <w:r>
-        <w:t>lets</w:t>
-      </w:r>
-      <w:proofErr w:type="gramEnd"/>
-      <w:r>
-        <w:t xml:space="preserve"> continue optimising this sine sweep.</w:t>
+        <w:t>Yea, that’s good progress for today, lets call it a day, and tomorrow lets continue optimising this sine sweep.</w:t>
       </w:r>
     </w:p>
-    <w:p/>
-    <w:p/>
-    <w:p/>
+    <w:p>
+      <w:pPr>
+        <w:pStyle w:val="Heading1"/>
+      </w:pPr>
+      <w:r>
+        <w:t>Tuesday, 13 August 2024</w:t>
+      </w:r>
+    </w:p>
+    <w:p>
+      <w:r>
+        <w:t>improved_sine_sweep_v3.wav improvements:</w:t>
+      </w:r>
+    </w:p>
+    <w:p>
+      <w:pPr>
+        <w:pStyle w:val="ListParagraph"/>
+        <w:numPr>
+          <w:ilvl w:val="0"/>
+          <w:numId w:val="1"/>
+        </w:numPr>
+      </w:pPr>
+      <w:r>
+        <w:t>Increased duration to 20 seconds for better low-frequency resolution.</w:t>
+      </w:r>
+    </w:p>
+    <w:p>
+      <w:pPr>
+        <w:pStyle w:val="ListParagraph"/>
+        <w:numPr>
+          <w:ilvl w:val="0"/>
+          <w:numId w:val="1"/>
+        </w:numPr>
+      </w:pPr>
+      <w:r>
+        <w:t>Extended frequency range (10 Hz to 22 kHz) to cover a wider spectrum.</w:t>
+      </w:r>
+    </w:p>
+    <w:p>
+      <w:pPr>
+        <w:pStyle w:val="ListParagraph"/>
+        <w:numPr>
+          <w:ilvl w:val="0"/>
+          <w:numId w:val="1"/>
+        </w:numPr>
+      </w:pPr>
+      <w:r>
+        <w:t>Increased silence at start and end to 1 second each, helping to reduce pre-ringing artifacts.</w:t>
+      </w:r>
+    </w:p>
+    <w:p>
+      <w:pPr>
+        <w:pStyle w:val="ListParagraph"/>
+        <w:numPr>
+          <w:ilvl w:val="0"/>
+          <w:numId w:val="1"/>
+        </w:numPr>
+      </w:pPr>
+      <w:r>
+        <w:t>Adjusted tapering for smoother start and end of the sweep.</w:t>
+      </w:r>
+    </w:p>
+    <w:p>
+      <w:r>
+        <w:drawing>
+          <wp:anchor distT="0" distB="0" distL="114300" distR="114300" simplePos="0" relativeHeight="251673600" behindDoc="1" locked="0" layoutInCell="1" allowOverlap="1" wp14:anchorId="4A7F6190" wp14:editId="5719444F">
+            <wp:simplePos x="0" y="0"/>
+            <wp:positionH relativeFrom="margin">
+              <wp:posOffset>2488799</wp:posOffset>
+            </wp:positionH>
+            <wp:positionV relativeFrom="paragraph">
+              <wp:posOffset>170876</wp:posOffset>
+            </wp:positionV>
+            <wp:extent cx="2400300" cy="1952625"/>
+            <wp:effectExtent l="0" t="0" r="0" b="9525"/>
+            <wp:wrapTight wrapText="bothSides">
+              <wp:wrapPolygon edited="0">
+                <wp:start x="0" y="0"/>
+                <wp:lineTo x="0" y="21495"/>
+                <wp:lineTo x="21429" y="21495"/>
+                <wp:lineTo x="21429" y="0"/>
+                <wp:lineTo x="0" y="0"/>
+              </wp:wrapPolygon>
+            </wp:wrapTight>
+            <wp:docPr id="13" name="Picture 13"/>
+            <wp:cNvGraphicFramePr>
+              <a:graphicFrameLocks xmlns:a="http://schemas.openxmlformats.org/drawingml/2006/main" noChangeAspect="1"/>
+            </wp:cNvGraphicFramePr>
+            <a:graphic xmlns:a="http://schemas.openxmlformats.org/drawingml/2006/main">
+              <a:graphicData uri="http://schemas.openxmlformats.org/drawingml/2006/picture">
+                <pic:pic xmlns:pic="http://schemas.openxmlformats.org/drawingml/2006/picture">
+                  <pic:nvPicPr>
+                    <pic:cNvPr id="1" name=""/>
+                    <pic:cNvPicPr/>
+                  </pic:nvPicPr>
+                  <pic:blipFill>
+                    <a:blip r:embed="rId16" cstate="print">
+                      <a:extLst>
+                        <a:ext uri="{28A0092B-C50C-407E-A947-70E740481C1C}">
+                          <a14:useLocalDpi xmlns:a14="http://schemas.microsoft.com/office/drawing/2010/main" val="0"/>
+                        </a:ext>
+                      </a:extLst>
+                    </a:blip>
+                    <a:stretch>
+                      <a:fillRect/>
+                    </a:stretch>
+                  </pic:blipFill>
+                  <pic:spPr>
+                    <a:xfrm>
+                      <a:off x="0" y="0"/>
+                      <a:ext cx="2400300" cy="1952625"/>
+                    </a:xfrm>
+                    <a:prstGeom prst="rect">
+                      <a:avLst/>
+                    </a:prstGeom>
+                  </pic:spPr>
+                </pic:pic>
+              </a:graphicData>
+            </a:graphic>
+            <wp14:sizeRelH relativeFrom="margin">
+              <wp14:pctWidth>0</wp14:pctWidth>
+            </wp14:sizeRelH>
+            <wp14:sizeRelV relativeFrom="margin">
+              <wp14:pctHeight>0</wp14:pctHeight>
+            </wp14:sizeRelV>
+          </wp:anchor>
+        </w:drawing>
+      </w:r>
+      <w:r>
+        <w:drawing>
+          <wp:anchor distT="0" distB="0" distL="114300" distR="114300" simplePos="0" relativeHeight="251672576" behindDoc="1" locked="0" layoutInCell="1" allowOverlap="1" wp14:anchorId="5091F2D0" wp14:editId="491BE600">
+            <wp:simplePos x="0" y="0"/>
+            <wp:positionH relativeFrom="margin">
+              <wp:posOffset>-166370</wp:posOffset>
+            </wp:positionH>
+            <wp:positionV relativeFrom="paragraph">
+              <wp:posOffset>273685</wp:posOffset>
+            </wp:positionV>
+            <wp:extent cx="2508250" cy="1788795"/>
+            <wp:effectExtent l="0" t="0" r="6350" b="1905"/>
+            <wp:wrapTight wrapText="bothSides">
+              <wp:wrapPolygon edited="0">
+                <wp:start x="0" y="0"/>
+                <wp:lineTo x="0" y="21393"/>
+                <wp:lineTo x="21491" y="21393"/>
+                <wp:lineTo x="21491" y="0"/>
+                <wp:lineTo x="0" y="0"/>
+              </wp:wrapPolygon>
+            </wp:wrapTight>
+            <wp:docPr id="12" name="Picture 12"/>
+            <wp:cNvGraphicFramePr>
+              <a:graphicFrameLocks xmlns:a="http://schemas.openxmlformats.org/drawingml/2006/main" noChangeAspect="1"/>
+            </wp:cNvGraphicFramePr>
+            <a:graphic xmlns:a="http://schemas.openxmlformats.org/drawingml/2006/main">
+              <a:graphicData uri="http://schemas.openxmlformats.org/drawingml/2006/picture">
+                <pic:pic xmlns:pic="http://schemas.openxmlformats.org/drawingml/2006/picture">
+                  <pic:nvPicPr>
+                    <pic:cNvPr id="1" name=""/>
+                    <pic:cNvPicPr/>
+                  </pic:nvPicPr>
+                  <pic:blipFill>
+                    <a:blip r:embed="rId17">
+                      <a:extLst>
+                        <a:ext uri="{28A0092B-C50C-407E-A947-70E740481C1C}">
+                          <a14:useLocalDpi xmlns:a14="http://schemas.microsoft.com/office/drawing/2010/main" val="0"/>
+                        </a:ext>
+                      </a:extLst>
+                    </a:blip>
+                    <a:stretch>
+                      <a:fillRect/>
+                    </a:stretch>
+                  </pic:blipFill>
+                  <pic:spPr>
+                    <a:xfrm>
+                      <a:off x="0" y="0"/>
+                      <a:ext cx="2508250" cy="1788795"/>
+                    </a:xfrm>
+                    <a:prstGeom prst="rect">
+                      <a:avLst/>
+                    </a:prstGeom>
+                  </pic:spPr>
+                </pic:pic>
+              </a:graphicData>
+            </a:graphic>
+            <wp14:sizeRelH relativeFrom="margin">
+              <wp14:pctWidth>0</wp14:pctWidth>
+            </wp14:sizeRelH>
+            <wp14:sizeRelV relativeFrom="margin">
+              <wp14:pctHeight>0</wp14:pctHeight>
+            </wp14:sizeRelV>
+          </wp:anchor>
+        </w:drawing>
+      </w:r>
+      <w:r>
+        <w:t>Interestingly enough, this seems to make it worse in all aspect and didn’t solve anything:</w:t>
+      </w:r>
+    </w:p>
+    <w:p>
+      <w:r>
+        <w:t>As seen below, the distortion on RIR for all band still exist before 0s, and RT60 increased for all bands (not ideal) with 8kHz still being a tad bit lower than it should but also increases. Maybe I should also modify the deconvolve function?</w:t>
+      </w:r>
+    </w:p>
+    <w:p>
+      <w:r>
+        <w:lastRenderedPageBreak/>
+        <w:drawing>
+          <wp:anchor distT="0" distB="0" distL="114300" distR="114300" simplePos="0" relativeHeight="251674624" behindDoc="1" locked="0" layoutInCell="1" allowOverlap="1" wp14:anchorId="1D8CC1BE" wp14:editId="4196F3F1">
+            <wp:simplePos x="0" y="0"/>
+            <wp:positionH relativeFrom="column">
+              <wp:posOffset>0</wp:posOffset>
+            </wp:positionH>
+            <wp:positionV relativeFrom="paragraph">
+              <wp:posOffset>0</wp:posOffset>
+            </wp:positionV>
+            <wp:extent cx="5731510" cy="3637915"/>
+            <wp:effectExtent l="0" t="0" r="2540" b="635"/>
+            <wp:wrapTight wrapText="bothSides">
+              <wp:wrapPolygon edited="0">
+                <wp:start x="0" y="0"/>
+                <wp:lineTo x="0" y="21491"/>
+                <wp:lineTo x="21538" y="21491"/>
+                <wp:lineTo x="21538" y="0"/>
+                <wp:lineTo x="0" y="0"/>
+              </wp:wrapPolygon>
+            </wp:wrapTight>
+            <wp:docPr id="14" name="Picture 14"/>
+            <wp:cNvGraphicFramePr>
+              <a:graphicFrameLocks xmlns:a="http://schemas.openxmlformats.org/drawingml/2006/main" noChangeAspect="1"/>
+            </wp:cNvGraphicFramePr>
+            <a:graphic xmlns:a="http://schemas.openxmlformats.org/drawingml/2006/main">
+              <a:graphicData uri="http://schemas.openxmlformats.org/drawingml/2006/picture">
+                <pic:pic xmlns:pic="http://schemas.openxmlformats.org/drawingml/2006/picture">
+                  <pic:nvPicPr>
+                    <pic:cNvPr id="1" name=""/>
+                    <pic:cNvPicPr/>
+                  </pic:nvPicPr>
+                  <pic:blipFill>
+                    <a:blip r:embed="rId18" cstate="print">
+                      <a:extLst>
+                        <a:ext uri="{28A0092B-C50C-407E-A947-70E740481C1C}">
+                          <a14:useLocalDpi xmlns:a14="http://schemas.microsoft.com/office/drawing/2010/main" val="0"/>
+                        </a:ext>
+                      </a:extLst>
+                    </a:blip>
+                    <a:stretch>
+                      <a:fillRect/>
+                    </a:stretch>
+                  </pic:blipFill>
+                  <pic:spPr>
+                    <a:xfrm>
+                      <a:off x="0" y="0"/>
+                      <a:ext cx="5731510" cy="3637915"/>
+                    </a:xfrm>
+                    <a:prstGeom prst="rect">
+                      <a:avLst/>
+                    </a:prstGeom>
+                  </pic:spPr>
+                </pic:pic>
+              </a:graphicData>
+            </a:graphic>
+          </wp:anchor>
+        </w:drawing>
+      </w:r>
+      <w:r>
+        <w:t>In that case, lets revert the changes (v4) and modify deconvolve as well.</w:t>
+      </w:r>
+    </w:p>
     <w:p/>
     <w:p/>
     <w:p/>
@@ -1092,6 +1210,127 @@
     </w:sectPr>
   </w:body>
 </w:document>
+</file>
+
+<file path=word/numbering.xml><?xml version="1.0" encoding="utf-8"?>
+<w:numbering xmlns:wpc="http://schemas.microsoft.com/office/word/2010/wordprocessingCanvas" xmlns:cx="http://schemas.microsoft.com/office/drawing/2014/chartex" xmlns:cx1="http://schemas.microsoft.com/office/drawing/2015/9/8/chartex" xmlns:cx2="http://schemas.microsoft.com/office/drawing/2015/10/21/chartex" xmlns:cx3="http://schemas.microsoft.com/office/drawing/2016/5/9/chartex" xmlns:cx4="http://schemas.microsoft.com/office/drawing/2016/5/10/chartex" xmlns:cx5="http://schemas.microsoft.com/office/drawing/2016/5/11/chartex" xmlns:cx6="http://schemas.microsoft.com/office/drawing/2016/5/12/chartex" xmlns:cx7="http://schemas.microsoft.com/office/drawing/2016/5/13/chartex" xmlns:cx8="http://schemas.microsoft.com/office/drawing/2016/5/14/chartex" xmlns:mc="http://schemas.openxmlformats.org/markup-compatibility/2006" xmlns:aink="http://schemas.microsoft.com/office/drawing/2016/ink" xmlns:am3d="http://schemas.microsoft.com/office/drawing/2017/model3d" xmlns:o="urn:schemas-microsoft-com:office:office" xmlns:oel="http://schemas.microsoft.com/office/2019/extlst" xmlns:r="http://schemas.openxmlformats.org/officeDocument/2006/relationships" xmlns:m="http://schemas.openxmlformats.org/officeDocument/2006/math" xmlns:v="urn:schemas-microsoft-com:vml" xmlns:wp14="http://schemas.microsoft.com/office/word/2010/wordprocessingDrawing" xmlns:wp="http://schemas.openxmlformats.org/drawingml/2006/wordprocessingDrawing" xmlns:w10="urn:schemas-microsoft-com:office:word" xmlns:w="http://schemas.openxmlformats.org/wordprocessingml/2006/main" xmlns:w14="http://schemas.microsoft.com/office/word/2010/wordml" xmlns:w15="http://schemas.microsoft.com/office/word/2012/wordml" xmlns:w16cex="http://schemas.microsoft.com/office/word/2018/wordml/cex" xmlns:w16cid="http://schemas.microsoft.com/office/word/2016/wordml/cid" xmlns:w16="http://schemas.microsoft.com/office/word/2018/wordml" xmlns:w16sdtdh="http://schemas.microsoft.com/office/word/2020/wordml/sdtdatahash" xmlns:w16se="http://schemas.microsoft.com/office/word/2015/wordml/symex" xmlns:wpg="http://schemas.microsoft.com/office/word/2010/wordprocessingGroup" xmlns:wpi="http://schemas.microsoft.com/office/word/2010/wordprocessingInk" xmlns:wne="http://schemas.microsoft.com/office/word/2006/wordml" xmlns:wps="http://schemas.microsoft.com/office/word/2010/wordprocessingShape" mc:Ignorable="w14 w15 w16se w16cid w16 w16cex w16sdtdh wp14">
+  <w:abstractNum w:abstractNumId="0" w15:restartNumberingAfterBreak="0">
+    <w:nsid w:val="60736DB2"/>
+    <w:multiLevelType w:val="hybridMultilevel"/>
+    <w:tmpl w:val="45AE7B7E"/>
+    <w:lvl w:ilvl="0" w:tplc="08090001">
+      <w:start w:val="1"/>
+      <w:numFmt w:val="bullet"/>
+      <w:lvlText w:val=""/>
+      <w:lvlJc w:val="left"/>
+      <w:pPr>
+        <w:ind w:left="720" w:hanging="360"/>
+      </w:pPr>
+      <w:rPr>
+        <w:rFonts w:ascii="Symbol" w:hAnsi="Symbol" w:hint="default"/>
+      </w:rPr>
+    </w:lvl>
+    <w:lvl w:ilvl="1" w:tplc="08090003" w:tentative="1">
+      <w:start w:val="1"/>
+      <w:numFmt w:val="bullet"/>
+      <w:lvlText w:val="o"/>
+      <w:lvlJc w:val="left"/>
+      <w:pPr>
+        <w:ind w:left="1440" w:hanging="360"/>
+      </w:pPr>
+      <w:rPr>
+        <w:rFonts w:ascii="Courier New" w:hAnsi="Courier New" w:cs="Courier New" w:hint="default"/>
+      </w:rPr>
+    </w:lvl>
+    <w:lvl w:ilvl="2" w:tplc="08090005" w:tentative="1">
+      <w:start w:val="1"/>
+      <w:numFmt w:val="bullet"/>
+      <w:lvlText w:val=""/>
+      <w:lvlJc w:val="left"/>
+      <w:pPr>
+        <w:ind w:left="2160" w:hanging="360"/>
+      </w:pPr>
+      <w:rPr>
+        <w:rFonts w:ascii="Wingdings" w:hAnsi="Wingdings" w:hint="default"/>
+      </w:rPr>
+    </w:lvl>
+    <w:lvl w:ilvl="3" w:tplc="08090001" w:tentative="1">
+      <w:start w:val="1"/>
+      <w:numFmt w:val="bullet"/>
+      <w:lvlText w:val=""/>
+      <w:lvlJc w:val="left"/>
+      <w:pPr>
+        <w:ind w:left="2880" w:hanging="360"/>
+      </w:pPr>
+      <w:rPr>
+        <w:rFonts w:ascii="Symbol" w:hAnsi="Symbol" w:hint="default"/>
+      </w:rPr>
+    </w:lvl>
+    <w:lvl w:ilvl="4" w:tplc="08090003" w:tentative="1">
+      <w:start w:val="1"/>
+      <w:numFmt w:val="bullet"/>
+      <w:lvlText w:val="o"/>
+      <w:lvlJc w:val="left"/>
+      <w:pPr>
+        <w:ind w:left="3600" w:hanging="360"/>
+      </w:pPr>
+      <w:rPr>
+        <w:rFonts w:ascii="Courier New" w:hAnsi="Courier New" w:cs="Courier New" w:hint="default"/>
+      </w:rPr>
+    </w:lvl>
+    <w:lvl w:ilvl="5" w:tplc="08090005" w:tentative="1">
+      <w:start w:val="1"/>
+      <w:numFmt w:val="bullet"/>
+      <w:lvlText w:val=""/>
+      <w:lvlJc w:val="left"/>
+      <w:pPr>
+        <w:ind w:left="4320" w:hanging="360"/>
+      </w:pPr>
+      <w:rPr>
+        <w:rFonts w:ascii="Wingdings" w:hAnsi="Wingdings" w:hint="default"/>
+      </w:rPr>
+    </w:lvl>
+    <w:lvl w:ilvl="6" w:tplc="08090001" w:tentative="1">
+      <w:start w:val="1"/>
+      <w:numFmt w:val="bullet"/>
+      <w:lvlText w:val=""/>
+      <w:lvlJc w:val="left"/>
+      <w:pPr>
+        <w:ind w:left="5040" w:hanging="360"/>
+      </w:pPr>
+      <w:rPr>
+        <w:rFonts w:ascii="Symbol" w:hAnsi="Symbol" w:hint="default"/>
+      </w:rPr>
+    </w:lvl>
+    <w:lvl w:ilvl="7" w:tplc="08090003" w:tentative="1">
+      <w:start w:val="1"/>
+      <w:numFmt w:val="bullet"/>
+      <w:lvlText w:val="o"/>
+      <w:lvlJc w:val="left"/>
+      <w:pPr>
+        <w:ind w:left="5760" w:hanging="360"/>
+      </w:pPr>
+      <w:rPr>
+        <w:rFonts w:ascii="Courier New" w:hAnsi="Courier New" w:cs="Courier New" w:hint="default"/>
+      </w:rPr>
+    </w:lvl>
+    <w:lvl w:ilvl="8" w:tplc="08090005" w:tentative="1">
+      <w:start w:val="1"/>
+      <w:numFmt w:val="bullet"/>
+      <w:lvlText w:val=""/>
+      <w:lvlJc w:val="left"/>
+      <w:pPr>
+        <w:ind w:left="6480" w:hanging="360"/>
+      </w:pPr>
+      <w:rPr>
+        <w:rFonts w:ascii="Wingdings" w:hAnsi="Wingdings" w:hint="default"/>
+      </w:rPr>
+    </w:lvl>
+  </w:abstractNum>
+  <w:num w:numId="1" w16cid:durableId="1805847764">
+    <w:abstractNumId w:val="0"/>
+  </w:num>
+</w:numbering>
 </file>
 
 <file path=word/styles.xml><?xml version="1.0" encoding="utf-8"?>
@@ -1587,6 +1826,17 @@
       <w:szCs w:val="32"/>
     </w:rPr>
   </w:style>
+  <w:style w:type="paragraph" w:styleId="ListParagraph">
+    <w:name w:val="List Paragraph"/>
+    <w:basedOn w:val="Normal"/>
+    <w:uiPriority w:val="34"/>
+    <w:qFormat/>
+    <w:rsid w:val="003D6401"/>
+    <w:pPr>
+      <w:ind w:left="720"/>
+      <w:contextualSpacing/>
+    </w:pPr>
+  </w:style>
 </w:styles>
 </file>
 

</xml_diff>

<commit_message>
v4 testing and stuff...
</commit_message>
<xml_diff>
--- a/Intern-Logs/Week 8.docx
+++ b/Intern-Logs/Week 8.docx
@@ -219,7 +219,15 @@
         <w:t>KT_improvedsweep_vol0.1_1to1.wav result</w:t>
       </w:r>
       <w:r>
-        <w:t xml:space="preserve"> w/ default y_fit (RT60)</w:t>
+        <w:t xml:space="preserve"> w/ default </w:t>
+      </w:r>
+      <w:proofErr w:type="spellStart"/>
+      <w:r>
+        <w:t>y_fit</w:t>
+      </w:r>
+      <w:proofErr w:type="spellEnd"/>
+      <w:r>
+        <w:t xml:space="preserve"> (RT60)</w:t>
       </w:r>
       <w:r>
         <w:t>:</w:t>
@@ -600,7 +608,15 @@
         </w:drawing>
       </w:r>
       <w:r>
-        <w:t>Next lets try volume at 0.13, ratio of direct to reflection mix still at 1 to 1</w:t>
+        <w:t xml:space="preserve">Next </w:t>
+      </w:r>
+      <w:proofErr w:type="spellStart"/>
+      <w:r>
+        <w:t>lets</w:t>
+      </w:r>
+      <w:proofErr w:type="spellEnd"/>
+      <w:r>
+        <w:t xml:space="preserve"> try volume at 0.13, ratio of direct to reflection mix still at 1 to 1</w:t>
       </w:r>
       <w:r>
         <w:t>, default y fit and RT30</w:t>
@@ -679,19 +695,59 @@
         </w:drawing>
       </w:r>
       <w:r>
-        <w:t xml:space="preserve">Still not good, even when y_fit to only RT30, it still shows bad response for </w:t>
+        <w:t xml:space="preserve">Still not good, even when </w:t>
+      </w:r>
+      <w:proofErr w:type="spellStart"/>
+      <w:r>
+        <w:t>y_fit</w:t>
+      </w:r>
+      <w:proofErr w:type="spellEnd"/>
+      <w:r>
+        <w:t xml:space="preserve"> to only RT30, it still shows bad response for </w:t>
       </w:r>
       <w:r>
         <w:t xml:space="preserve">some </w:t>
       </w:r>
       <w:r>
-        <w:t xml:space="preserve">octave band esp higher freq </w:t>
+        <w:t xml:space="preserve">octave band </w:t>
+      </w:r>
+      <w:proofErr w:type="spellStart"/>
+      <w:r>
+        <w:t>esp</w:t>
+      </w:r>
+      <w:proofErr w:type="spellEnd"/>
+      <w:r>
+        <w:t xml:space="preserve"> higher </w:t>
+      </w:r>
+      <w:proofErr w:type="spellStart"/>
+      <w:r>
+        <w:t>freq</w:t>
+      </w:r>
+      <w:proofErr w:type="spellEnd"/>
+      <w:r>
+        <w:t xml:space="preserve"> </w:t>
       </w:r>
       <w:r>
         <w:t xml:space="preserve">(too low) </w:t>
       </w:r>
       <w:r>
-        <w:t>so its not reall good either…</w:t>
+        <w:t xml:space="preserve">so </w:t>
+      </w:r>
+      <w:proofErr w:type="spellStart"/>
+      <w:r>
+        <w:t>its</w:t>
+      </w:r>
+      <w:proofErr w:type="spellEnd"/>
+      <w:r>
+        <w:t xml:space="preserve"> not </w:t>
+      </w:r>
+      <w:proofErr w:type="spellStart"/>
+      <w:r>
+        <w:t>reall</w:t>
+      </w:r>
+      <w:proofErr w:type="spellEnd"/>
+      <w:r>
+        <w:t xml:space="preserve"> good either…</w:t>
       </w:r>
       <w:r>
         <w:t>, and 250Hz still too high due to high noise floor level..</w:t>
@@ -699,10 +755,26 @@
     </w:p>
     <w:p>
       <w:r>
-        <w:t>Thus, lets try improve the sine sweep again instead.</w:t>
-      </w:r>
-      <w:r>
-        <w:t xml:space="preserve"> The main imrovement is using longer sine sweep duration (15 sec instead of 10) to give better resolution and power(?) for lower frequency</w:t>
+        <w:t xml:space="preserve">Thus, </w:t>
+      </w:r>
+      <w:proofErr w:type="spellStart"/>
+      <w:r>
+        <w:t>lets</w:t>
+      </w:r>
+      <w:proofErr w:type="spellEnd"/>
+      <w:r>
+        <w:t xml:space="preserve"> try improve the sine sweep again instead.</w:t>
+      </w:r>
+      <w:r>
+        <w:t xml:space="preserve"> The main </w:t>
+      </w:r>
+      <w:proofErr w:type="spellStart"/>
+      <w:r>
+        <w:t>imrovement</w:t>
+      </w:r>
+      <w:proofErr w:type="spellEnd"/>
+      <w:r>
+        <w:t xml:space="preserve"> is using longer sine sweep duration (15 sec instead of 10) to give better resolution and power(?) for lower frequency</w:t>
       </w:r>
     </w:p>
     <w:p>
@@ -843,11 +915,24 @@
         </w:drawing>
       </w:r>
       <w:r>
-        <w:t>OK, very interesting result (positive imo), using vol0.1 and 1to1 ratio</w:t>
-      </w:r>
-      <w:r>
-        <w:t xml:space="preserve"> on default RT60 y_fit</w:t>
-      </w:r>
+        <w:t xml:space="preserve">OK, very interesting result (positive </w:t>
+      </w:r>
+      <w:proofErr w:type="spellStart"/>
+      <w:r>
+        <w:t>imo</w:t>
+      </w:r>
+      <w:proofErr w:type="spellEnd"/>
+      <w:r>
+        <w:t>), using vol0.1 and 1to1 ratio</w:t>
+      </w:r>
+      <w:r>
+        <w:t xml:space="preserve"> on default RT60 </w:t>
+      </w:r>
+      <w:proofErr w:type="spellStart"/>
+      <w:r>
+        <w:t>y_fit</w:t>
+      </w:r>
+      <w:proofErr w:type="spellEnd"/>
       <w:r>
         <w:t>:</w:t>
       </w:r>
@@ -858,7 +943,15 @@
       </w:r>
       <w:r>
         <w:lastRenderedPageBreak/>
-        <w:t xml:space="preserve">the sine sweep signal instead of trying trial and error on Unity audio source (also because we still have issue as seen below, 1. Distortion on RIR before 0s on all freq band, also possibly causing high </w:t>
+        <w:t xml:space="preserve">the sine sweep signal instead of trying trial and error on Unity audio source (also because we still have issue as seen below, 1. Distortion on RIR before 0s on all </w:t>
+      </w:r>
+      <w:proofErr w:type="spellStart"/>
+      <w:r>
+        <w:t>freq</w:t>
+      </w:r>
+      <w:proofErr w:type="spellEnd"/>
+      <w:r>
+        <w:t xml:space="preserve"> band, also possibly causing high </w:t>
       </w:r>
       <w:r>
         <w:rPr>
@@ -928,7 +1021,15 @@
     </w:p>
     <w:p>
       <w:r>
-        <w:t>Yea, that’s good progress for today, lets call it a day, and tomorrow lets continue optimising this sine sweep.</w:t>
+        <w:t xml:space="preserve">Yea, that’s good progress for today, </w:t>
+      </w:r>
+      <w:proofErr w:type="spellStart"/>
+      <w:r>
+        <w:t>lets</w:t>
+      </w:r>
+      <w:proofErr w:type="spellEnd"/>
+      <w:r>
+        <w:t xml:space="preserve"> call it a day, and tomorrow lets continue optimising this sine sweep.</w:t>
       </w:r>
     </w:p>
     <w:p>
@@ -994,8 +1095,11 @@
     </w:p>
     <w:p>
       <w:r>
+        <w:rPr>
+          <w:noProof/>
+        </w:rPr>
         <w:drawing>
-          <wp:anchor distT="0" distB="0" distL="114300" distR="114300" simplePos="0" relativeHeight="251673600" behindDoc="1" locked="0" layoutInCell="1" allowOverlap="1" wp14:anchorId="4A7F6190" wp14:editId="5719444F">
+          <wp:anchor distT="0" distB="0" distL="114300" distR="114300" simplePos="0" relativeHeight="251673600" behindDoc="1" locked="0" layoutInCell="1" allowOverlap="1" wp14:anchorId="4A7F6190" wp14:editId="43889FE4">
             <wp:simplePos x="0" y="0"/>
             <wp:positionH relativeFrom="margin">
               <wp:posOffset>2488799</wp:posOffset>
@@ -1059,6 +1163,9 @@
         </w:drawing>
       </w:r>
       <w:r>
+        <w:rPr>
+          <w:noProof/>
+        </w:rPr>
         <w:drawing>
           <wp:anchor distT="0" distB="0" distL="114300" distR="114300" simplePos="0" relativeHeight="251672576" behindDoc="1" locked="0" layoutInCell="1" allowOverlap="1" wp14:anchorId="5091F2D0" wp14:editId="491BE600">
             <wp:simplePos x="0" y="0"/>
@@ -1134,6 +1241,9 @@
     </w:p>
     <w:p>
       <w:r>
+        <w:rPr>
+          <w:noProof/>
+        </w:rPr>
         <w:lastRenderedPageBreak/>
         <w:drawing>
           <wp:anchor distT="0" distB="0" distL="114300" distR="114300" simplePos="0" relativeHeight="251674624" behindDoc="1" locked="0" layoutInCell="1" allowOverlap="1" wp14:anchorId="1D8CC1BE" wp14:editId="4196F3F1">
@@ -1197,11 +1307,120 @@
         <w:t>In that case, lets revert the changes (v4) and modify deconvolve as well.</w:t>
       </w:r>
     </w:p>
-    <w:p/>
-    <w:p/>
-    <w:p/>
-    <w:p/>
-    <w:p/>
+    <w:p>
+      <w:pPr>
+        <w:rPr>
+          <w:noProof/>
+        </w:rPr>
+      </w:pPr>
+      <w:r>
+        <w:t>Ok, it went back to Mona’s like response… Idk, for now lets disable all HRTF/binaural/stereo and make it pure mono for RIR measurement.</w:t>
+      </w:r>
+      <w:r>
+        <w:t xml:space="preserve"> NVM, for some reason, changing stereo to mono in project settings cause audio to not work at all. So for now, I’ll just disable HRTF/binaural for RIR (Eval scenes</w:t>
+      </w:r>
+      <w:r>
+        <w:t>) and see if this improve anything</w:t>
+      </w:r>
+      <w:r>
+        <w:t>.</w:t>
+      </w:r>
+      <w:r>
+        <w:rPr>
+          <w:noProof/>
+        </w:rPr>
+        <w:t xml:space="preserve"> </w:t>
+      </w:r>
+      <w:r>
+        <w:drawing>
+          <wp:inline distT="0" distB="0" distL="0" distR="0" wp14:anchorId="6C4A2069" wp14:editId="66A7AA08">
+            <wp:extent cx="5731510" cy="2821305"/>
+            <wp:effectExtent l="0" t="0" r="2540" b="0"/>
+            <wp:docPr id="15" name="Picture 15"/>
+            <wp:cNvGraphicFramePr>
+              <a:graphicFrameLocks xmlns:a="http://schemas.openxmlformats.org/drawingml/2006/main" noChangeAspect="1"/>
+            </wp:cNvGraphicFramePr>
+            <a:graphic xmlns:a="http://schemas.openxmlformats.org/drawingml/2006/main">
+              <a:graphicData uri="http://schemas.openxmlformats.org/drawingml/2006/picture">
+                <pic:pic xmlns:pic="http://schemas.openxmlformats.org/drawingml/2006/picture">
+                  <pic:nvPicPr>
+                    <pic:cNvPr id="1" name=""/>
+                    <pic:cNvPicPr/>
+                  </pic:nvPicPr>
+                  <pic:blipFill>
+                    <a:blip r:embed="rId19"/>
+                    <a:stretch>
+                      <a:fillRect/>
+                    </a:stretch>
+                  </pic:blipFill>
+                  <pic:spPr>
+                    <a:xfrm>
+                      <a:off x="0" y="0"/>
+                      <a:ext cx="5731510" cy="2821305"/>
+                    </a:xfrm>
+                    <a:prstGeom prst="rect">
+                      <a:avLst/>
+                    </a:prstGeom>
+                  </pic:spPr>
+                </pic:pic>
+              </a:graphicData>
+            </a:graphic>
+          </wp:inline>
+        </w:drawing>
+      </w:r>
+    </w:p>
+    <w:p>
+      <w:pPr>
+        <w:rPr>
+          <w:noProof/>
+        </w:rPr>
+      </w:pPr>
+      <w:r>
+        <w:rPr>
+          <w:noProof/>
+        </w:rPr>
+        <w:t>OK, that should be fine because as seen above, both channels are now the same</w:t>
+      </w:r>
+      <w:r>
+        <w:rPr>
+          <w:noProof/>
+        </w:rPr>
+        <w:t xml:space="preserve"> so technically mono</w:t>
+      </w:r>
+      <w:r>
+        <w:rPr>
+          <w:noProof/>
+        </w:rPr>
+        <w:t>, compared to the one on top (with HRTF).</w:t>
+      </w:r>
+    </w:p>
+    <w:p>
+      <w:r>
+        <w:t xml:space="preserve">I think this does help a bit in terms of EDT but sweepv4 is really bad so lets go back to v2 and see with </w:t>
+      </w:r>
+      <w:proofErr w:type="spellStart"/>
+      <w:r>
+        <w:t>noHRTF</w:t>
+      </w:r>
+      <w:proofErr w:type="spellEnd"/>
+      <w:r>
+        <w:t xml:space="preserve"> setting.</w:t>
+      </w:r>
+    </w:p>
+    <w:p>
+      <w:r>
+        <w:lastRenderedPageBreak/>
+        <w:t xml:space="preserve">Not OK, now the EDT is too low around 0.0142 s… and RT60 is still wrong… </w:t>
+      </w:r>
+      <w:proofErr w:type="spellStart"/>
+      <w:r>
+        <w:t>tbh</w:t>
+      </w:r>
+      <w:proofErr w:type="spellEnd"/>
+      <w:r>
+        <w:t xml:space="preserve"> I have no clue now. Let’s just commit this for safe measure and declutter some stuff. </w:t>
+      </w:r>
+    </w:p>
     <w:sectPr>
       <w:pgSz w:w="11906" w:h="16838"/>
       <w:pgMar w:top="1440" w:right="1440" w:bottom="1440" w:left="1440" w:header="708" w:footer="708" w:gutter="0"/>

</xml_diff>

<commit_message>
tested GDP's sweep audio (interesting, require more testing)
</commit_message>
<xml_diff>
--- a/Intern-Logs/Week 8.docx
+++ b/Intern-Logs/Week 8.docx
@@ -234,7 +234,15 @@
       </w:r>
       <w:r>
         <w:br/>
-        <w:t xml:space="preserve">As seen, it was too low for RT60, EDT is correct however. No </w:t>
+        <w:t xml:space="preserve">As seen, it was too low for RT60, EDT is </w:t>
+      </w:r>
+      <w:proofErr w:type="gramStart"/>
+      <w:r>
+        <w:t>correct</w:t>
+      </w:r>
+      <w:proofErr w:type="gramEnd"/>
+      <w:r>
+        <w:t xml:space="preserve"> however. No </w:t>
       </w:r>
       <w:r>
         <w:t xml:space="preserve">audio </w:t>
@@ -611,10 +619,12 @@
         <w:t xml:space="preserve">Next </w:t>
       </w:r>
       <w:proofErr w:type="spellStart"/>
+      <w:proofErr w:type="gramStart"/>
       <w:r>
         <w:t>lets</w:t>
       </w:r>
       <w:proofErr w:type="spellEnd"/>
+      <w:proofErr w:type="gramEnd"/>
       <w:r>
         <w:t xml:space="preserve"> try volume at 0.13, ratio of direct to reflection mix still at 1 to 1</w:t>
       </w:r>
@@ -750,8 +760,13 @@
         <w:t xml:space="preserve"> good either…</w:t>
       </w:r>
       <w:r>
-        <w:t>, and 250Hz still too high due to high noise floor level..</w:t>
-      </w:r>
+        <w:t xml:space="preserve">, and 250Hz still too high due to high noise floor </w:t>
+      </w:r>
+      <w:proofErr w:type="gramStart"/>
+      <w:r>
+        <w:t>level..</w:t>
+      </w:r>
+      <w:proofErr w:type="gramEnd"/>
     </w:p>
     <w:p>
       <w:r>
@@ -763,7 +778,15 @@
       </w:r>
       <w:proofErr w:type="spellEnd"/>
       <w:r>
-        <w:t xml:space="preserve"> try improve the sine sweep again instead.</w:t>
+        <w:t xml:space="preserve"> try </w:t>
+      </w:r>
+      <w:proofErr w:type="gramStart"/>
+      <w:r>
+        <w:t>improve</w:t>
+      </w:r>
+      <w:proofErr w:type="gramEnd"/>
+      <w:r>
+        <w:t xml:space="preserve"> the sine sweep again instead.</w:t>
       </w:r>
       <w:r>
         <w:t xml:space="preserve"> The main </w:t>
@@ -774,8 +797,13 @@
       </w:r>
       <w:proofErr w:type="spellEnd"/>
       <w:r>
-        <w:t xml:space="preserve"> is using longer sine sweep duration (15 sec instead of 10) to give better resolution and power(?) for lower frequency</w:t>
-      </w:r>
+        <w:t xml:space="preserve"> is using longer sine sweep duration (15 sec instead of 10) to give better resolution and power(?) for lower </w:t>
+      </w:r>
+      <w:proofErr w:type="gramStart"/>
+      <w:r>
+        <w:t>frequency</w:t>
+      </w:r>
+      <w:proofErr w:type="gramEnd"/>
     </w:p>
     <w:p>
       <w:r>
@@ -939,7 +967,15 @@
     </w:p>
     <w:p>
       <w:r>
-        <w:t xml:space="preserve">As seen, this is an improvement! Next I think it easier and better to keep improving </w:t>
+        <w:t xml:space="preserve">As seen, this is an improvement! </w:t>
+      </w:r>
+      <w:proofErr w:type="gramStart"/>
+      <w:r>
+        <w:t>Next</w:t>
+      </w:r>
+      <w:proofErr w:type="gramEnd"/>
+      <w:r>
+        <w:t xml:space="preserve"> I think it easier and better to keep improving </w:t>
       </w:r>
       <w:r>
         <w:lastRenderedPageBreak/>
@@ -1029,7 +1065,15 @@
       </w:r>
       <w:proofErr w:type="spellEnd"/>
       <w:r>
-        <w:t xml:space="preserve"> call it a day, and tomorrow lets continue optimising this sine sweep.</w:t>
+        <w:t xml:space="preserve"> call it a day, and tomorrow </w:t>
+      </w:r>
+      <w:proofErr w:type="gramStart"/>
+      <w:r>
+        <w:t>lets</w:t>
+      </w:r>
+      <w:proofErr w:type="gramEnd"/>
+      <w:r>
+        <w:t xml:space="preserve"> continue optimising this sine sweep.</w:t>
       </w:r>
     </w:p>
     <w:p>
@@ -1099,7 +1143,7 @@
           <w:noProof/>
         </w:rPr>
         <w:drawing>
-          <wp:anchor distT="0" distB="0" distL="114300" distR="114300" simplePos="0" relativeHeight="251673600" behindDoc="1" locked="0" layoutInCell="1" allowOverlap="1" wp14:anchorId="4A7F6190" wp14:editId="43889FE4">
+          <wp:anchor distT="0" distB="0" distL="114300" distR="114300" simplePos="0" relativeHeight="251673600" behindDoc="1" locked="0" layoutInCell="1" allowOverlap="1" wp14:anchorId="4A7F6190" wp14:editId="2C37399D">
             <wp:simplePos x="0" y="0"/>
             <wp:positionH relativeFrom="margin">
               <wp:posOffset>2488799</wp:posOffset>
@@ -1230,8 +1274,13 @@
           </wp:anchor>
         </w:drawing>
       </w:r>
-      <w:r>
-        <w:t>Interestingly enough, this seems to make it worse in all aspect and didn’t solve anything:</w:t>
+      <w:proofErr w:type="gramStart"/>
+      <w:r>
+        <w:t>Interestingly enough, this</w:t>
+      </w:r>
+      <w:proofErr w:type="gramEnd"/>
+      <w:r>
+        <w:t xml:space="preserve"> seems to make it worse in all aspect and didn’t solve anything:</w:t>
       </w:r>
     </w:p>
     <w:p>
@@ -1314,10 +1363,28 @@
         </w:rPr>
       </w:pPr>
       <w:r>
-        <w:t>Ok, it went back to Mona’s like response… Idk, for now lets disable all HRTF/binaural/stereo and make it pure mono for RIR measurement.</w:t>
-      </w:r>
-      <w:r>
-        <w:t xml:space="preserve"> NVM, for some reason, changing stereo to mono in project settings cause audio to not work at all. So for now, I’ll just disable HRTF/binaural for RIR (Eval scenes</w:t>
+        <w:t xml:space="preserve">Ok, it went back to Mona’s like response… Idk, for now </w:t>
+      </w:r>
+      <w:proofErr w:type="spellStart"/>
+      <w:proofErr w:type="gramStart"/>
+      <w:r>
+        <w:t>lets</w:t>
+      </w:r>
+      <w:proofErr w:type="spellEnd"/>
+      <w:proofErr w:type="gramEnd"/>
+      <w:r>
+        <w:t xml:space="preserve"> disable all HRTF/binaural/stereo and make it pure mono for RIR measurement.</w:t>
+      </w:r>
+      <w:r>
+        <w:t xml:space="preserve"> NVM, for some reason, changing stereo to mono in project settings cause audio to not work at all. </w:t>
+      </w:r>
+      <w:proofErr w:type="gramStart"/>
+      <w:r>
+        <w:t>So</w:t>
+      </w:r>
+      <w:proofErr w:type="gramEnd"/>
+      <w:r>
+        <w:t xml:space="preserve"> for now, I’ll just disable HRTF/binaural for RIR (Eval scenes</w:t>
       </w:r>
       <w:r>
         <w:t>) and see if this improve anything</w:t>
@@ -1332,6 +1399,9 @@
         <w:t xml:space="preserve"> </w:t>
       </w:r>
       <w:r>
+        <w:rPr>
+          <w:noProof/>
+        </w:rPr>
         <w:drawing>
           <wp:inline distT="0" distB="0" distL="0" distR="0" wp14:anchorId="6C4A2069" wp14:editId="66A7AA08">
             <wp:extent cx="5731510" cy="2821305"/>
@@ -1396,7 +1466,17 @@
     </w:p>
     <w:p>
       <w:r>
-        <w:t xml:space="preserve">I think this does help a bit in terms of EDT but sweepv4 is really bad so lets go back to v2 and see with </w:t>
+        <w:t xml:space="preserve">I think this does help a bit in terms of EDT but sweepv4 is really bad so </w:t>
+      </w:r>
+      <w:proofErr w:type="spellStart"/>
+      <w:proofErr w:type="gramStart"/>
+      <w:r>
+        <w:t>lets</w:t>
+      </w:r>
+      <w:proofErr w:type="spellEnd"/>
+      <w:proofErr w:type="gramEnd"/>
+      <w:r>
+        <w:t xml:space="preserve"> go back to v2 and see with </w:t>
       </w:r>
       <w:proofErr w:type="spellStart"/>
       <w:r>
@@ -1421,6 +1501,378 @@
         <w:t xml:space="preserve"> I have no clue now. Let’s just commit this for safe measure and declutter some stuff. </w:t>
       </w:r>
     </w:p>
+    <w:p>
+      <w:r>
+        <w:t xml:space="preserve">Rewrote the new </w:t>
+      </w:r>
+      <w:proofErr w:type="spellStart"/>
+      <w:r>
+        <w:t>main_KT</w:t>
+      </w:r>
+      <w:proofErr w:type="spellEnd"/>
+      <w:r>
+        <w:t xml:space="preserve"> </w:t>
+      </w:r>
+      <w:proofErr w:type="spellStart"/>
+      <w:r>
+        <w:t>ipynb</w:t>
+      </w:r>
+      <w:proofErr w:type="spellEnd"/>
+      <w:r>
+        <w:t xml:space="preserve"> to be more modular. Still having same problem (unbalanced RT60 bands) and too low EDT even using newly generated sine_sweep.wav.</w:t>
+      </w:r>
+    </w:p>
+    <w:p>
+      <w:r>
+        <w:rPr>
+          <w:noProof/>
+        </w:rPr>
+        <w:drawing>
+          <wp:anchor distT="0" distB="0" distL="114300" distR="114300" simplePos="0" relativeHeight="251676672" behindDoc="1" locked="0" layoutInCell="1" allowOverlap="1" wp14:anchorId="23868905" wp14:editId="3250DF53">
+            <wp:simplePos x="0" y="0"/>
+            <wp:positionH relativeFrom="margin">
+              <wp:align>left</wp:align>
+            </wp:positionH>
+            <wp:positionV relativeFrom="paragraph">
+              <wp:posOffset>2766835</wp:posOffset>
+            </wp:positionV>
+            <wp:extent cx="5731510" cy="3507105"/>
+            <wp:effectExtent l="0" t="0" r="2540" b="0"/>
+            <wp:wrapTight wrapText="bothSides">
+              <wp:wrapPolygon edited="0">
+                <wp:start x="0" y="0"/>
+                <wp:lineTo x="0" y="21471"/>
+                <wp:lineTo x="21538" y="21471"/>
+                <wp:lineTo x="21538" y="0"/>
+                <wp:lineTo x="0" y="0"/>
+              </wp:wrapPolygon>
+            </wp:wrapTight>
+            <wp:docPr id="17" name="Picture 17"/>
+            <wp:cNvGraphicFramePr>
+              <a:graphicFrameLocks xmlns:a="http://schemas.openxmlformats.org/drawingml/2006/main" noChangeAspect="1"/>
+            </wp:cNvGraphicFramePr>
+            <a:graphic xmlns:a="http://schemas.openxmlformats.org/drawingml/2006/main">
+              <a:graphicData uri="http://schemas.openxmlformats.org/drawingml/2006/picture">
+                <pic:pic xmlns:pic="http://schemas.openxmlformats.org/drawingml/2006/picture">
+                  <pic:nvPicPr>
+                    <pic:cNvPr id="1" name=""/>
+                    <pic:cNvPicPr/>
+                  </pic:nvPicPr>
+                  <pic:blipFill>
+                    <a:blip r:embed="rId20" cstate="print">
+                      <a:extLst>
+                        <a:ext uri="{28A0092B-C50C-407E-A947-70E740481C1C}">
+                          <a14:useLocalDpi xmlns:a14="http://schemas.microsoft.com/office/drawing/2010/main" val="0"/>
+                        </a:ext>
+                      </a:extLst>
+                    </a:blip>
+                    <a:stretch>
+                      <a:fillRect/>
+                    </a:stretch>
+                  </pic:blipFill>
+                  <pic:spPr>
+                    <a:xfrm>
+                      <a:off x="0" y="0"/>
+                      <a:ext cx="5731510" cy="3507105"/>
+                    </a:xfrm>
+                    <a:prstGeom prst="rect">
+                      <a:avLst/>
+                    </a:prstGeom>
+                  </pic:spPr>
+                </pic:pic>
+              </a:graphicData>
+            </a:graphic>
+          </wp:anchor>
+        </w:drawing>
+      </w:r>
+      <w:r>
+        <w:rPr>
+          <w:noProof/>
+        </w:rPr>
+        <w:drawing>
+          <wp:anchor distT="0" distB="0" distL="114300" distR="114300" simplePos="0" relativeHeight="251675648" behindDoc="1" locked="0" layoutInCell="1" allowOverlap="1" wp14:anchorId="4EA10296" wp14:editId="6B4EF420">
+            <wp:simplePos x="0" y="0"/>
+            <wp:positionH relativeFrom="column">
+              <wp:posOffset>0</wp:posOffset>
+            </wp:positionH>
+            <wp:positionV relativeFrom="paragraph">
+              <wp:posOffset>-316</wp:posOffset>
+            </wp:positionV>
+            <wp:extent cx="3734321" cy="2695951"/>
+            <wp:effectExtent l="0" t="0" r="0" b="9525"/>
+            <wp:wrapTight wrapText="bothSides">
+              <wp:wrapPolygon edited="0">
+                <wp:start x="0" y="0"/>
+                <wp:lineTo x="0" y="21524"/>
+                <wp:lineTo x="21490" y="21524"/>
+                <wp:lineTo x="21490" y="0"/>
+                <wp:lineTo x="0" y="0"/>
+              </wp:wrapPolygon>
+            </wp:wrapTight>
+            <wp:docPr id="16" name="Picture 16"/>
+            <wp:cNvGraphicFramePr>
+              <a:graphicFrameLocks xmlns:a="http://schemas.openxmlformats.org/drawingml/2006/main" noChangeAspect="1"/>
+            </wp:cNvGraphicFramePr>
+            <a:graphic xmlns:a="http://schemas.openxmlformats.org/drawingml/2006/main">
+              <a:graphicData uri="http://schemas.openxmlformats.org/drawingml/2006/picture">
+                <pic:pic xmlns:pic="http://schemas.openxmlformats.org/drawingml/2006/picture">
+                  <pic:nvPicPr>
+                    <pic:cNvPr id="1" name=""/>
+                    <pic:cNvPicPr/>
+                  </pic:nvPicPr>
+                  <pic:blipFill>
+                    <a:blip r:embed="rId21">
+                      <a:extLst>
+                        <a:ext uri="{28A0092B-C50C-407E-A947-70E740481C1C}">
+                          <a14:useLocalDpi xmlns:a14="http://schemas.microsoft.com/office/drawing/2010/main" val="0"/>
+                        </a:ext>
+                      </a:extLst>
+                    </a:blip>
+                    <a:stretch>
+                      <a:fillRect/>
+                    </a:stretch>
+                  </pic:blipFill>
+                  <pic:spPr>
+                    <a:xfrm>
+                      <a:off x="0" y="0"/>
+                      <a:ext cx="3734321" cy="2695951"/>
+                    </a:xfrm>
+                    <a:prstGeom prst="rect">
+                      <a:avLst/>
+                    </a:prstGeom>
+                  </pic:spPr>
+                </pic:pic>
+              </a:graphicData>
+            </a:graphic>
+          </wp:anchor>
+        </w:drawing>
+      </w:r>
+      <w:r>
+        <w:t xml:space="preserve">As seen on the left and below especially, it doesn’t feel like the RT60 line is correct as </w:t>
+      </w:r>
+      <w:proofErr w:type="gramStart"/>
+      <w:r>
+        <w:t>its</w:t>
+      </w:r>
+      <w:proofErr w:type="gramEnd"/>
+      <w:r>
+        <w:t xml:space="preserve"> measuring the noise floor instead(?).</w:t>
+      </w:r>
+    </w:p>
+    <w:p/>
+    <w:p/>
+    <w:p/>
+    <w:p/>
+    <w:p/>
+    <w:p/>
+    <w:p>
+      <w:r>
+        <w:rPr>
+          <w:noProof/>
+        </w:rPr>
+        <w:drawing>
+          <wp:anchor distT="0" distB="0" distL="114300" distR="114300" simplePos="0" relativeHeight="251677696" behindDoc="1" locked="0" layoutInCell="1" allowOverlap="1" wp14:anchorId="17268E5E" wp14:editId="5E4028D6">
+            <wp:simplePos x="0" y="0"/>
+            <wp:positionH relativeFrom="margin">
+              <wp:align>right</wp:align>
+            </wp:positionH>
+            <wp:positionV relativeFrom="paragraph">
+              <wp:posOffset>3597716</wp:posOffset>
+            </wp:positionV>
+            <wp:extent cx="2200275" cy="1544320"/>
+            <wp:effectExtent l="0" t="0" r="9525" b="0"/>
+            <wp:wrapTight wrapText="bothSides">
+              <wp:wrapPolygon edited="0">
+                <wp:start x="0" y="0"/>
+                <wp:lineTo x="0" y="21316"/>
+                <wp:lineTo x="21506" y="21316"/>
+                <wp:lineTo x="21506" y="0"/>
+                <wp:lineTo x="0" y="0"/>
+              </wp:wrapPolygon>
+            </wp:wrapTight>
+            <wp:docPr id="18" name="Picture 18"/>
+            <wp:cNvGraphicFramePr>
+              <a:graphicFrameLocks xmlns:a="http://schemas.openxmlformats.org/drawingml/2006/main" noChangeAspect="1"/>
+            </wp:cNvGraphicFramePr>
+            <a:graphic xmlns:a="http://schemas.openxmlformats.org/drawingml/2006/main">
+              <a:graphicData uri="http://schemas.openxmlformats.org/drawingml/2006/picture">
+                <pic:pic xmlns:pic="http://schemas.openxmlformats.org/drawingml/2006/picture">
+                  <pic:nvPicPr>
+                    <pic:cNvPr id="1" name=""/>
+                    <pic:cNvPicPr/>
+                  </pic:nvPicPr>
+                  <pic:blipFill>
+                    <a:blip r:embed="rId22">
+                      <a:extLst>
+                        <a:ext uri="{28A0092B-C50C-407E-A947-70E740481C1C}">
+                          <a14:useLocalDpi xmlns:a14="http://schemas.microsoft.com/office/drawing/2010/main" val="0"/>
+                        </a:ext>
+                      </a:extLst>
+                    </a:blip>
+                    <a:stretch>
+                      <a:fillRect/>
+                    </a:stretch>
+                  </pic:blipFill>
+                  <pic:spPr>
+                    <a:xfrm>
+                      <a:off x="0" y="0"/>
+                      <a:ext cx="2200275" cy="1544320"/>
+                    </a:xfrm>
+                    <a:prstGeom prst="rect">
+                      <a:avLst/>
+                    </a:prstGeom>
+                  </pic:spPr>
+                </pic:pic>
+              </a:graphicData>
+            </a:graphic>
+            <wp14:sizeRelH relativeFrom="margin">
+              <wp14:pctWidth>0</wp14:pctWidth>
+            </wp14:sizeRelH>
+            <wp14:sizeRelV relativeFrom="margin">
+              <wp14:pctHeight>0</wp14:pctHeight>
+            </wp14:sizeRelV>
+          </wp:anchor>
+        </w:drawing>
+      </w:r>
+      <w:r>
+        <w:t xml:space="preserve">Last one for today, </w:t>
+      </w:r>
+      <w:proofErr w:type="spellStart"/>
+      <w:r>
+        <w:t>lets</w:t>
+      </w:r>
+      <w:proofErr w:type="spellEnd"/>
+      <w:r>
+        <w:t xml:space="preserve"> use the sweep from original AVVR </w:t>
+      </w:r>
+      <w:r>
+        <w:t xml:space="preserve">GDP </w:t>
+      </w:r>
+      <w:r>
+        <w:t>sound folder</w:t>
+      </w:r>
+      <w:r>
+        <w:t xml:space="preserve"> (sweep.wav)</w:t>
+      </w:r>
+      <w:r>
+        <w:t>.</w:t>
+      </w:r>
+      <w:r>
+        <w:tab/>
+      </w:r>
+      <w:r>
+        <w:tab/>
+      </w:r>
+      <w:r>
+        <w:tab/>
+      </w:r>
+      <w:r>
+        <w:tab/>
+      </w:r>
+      <w:r>
+        <w:sym w:font="Wingdings" w:char="F0E0"/>
+      </w:r>
+    </w:p>
+    <w:p>
+      <w:r>
+        <w:t xml:space="preserve">Ok pretty </w:t>
+      </w:r>
+      <w:proofErr w:type="gramStart"/>
+      <w:r>
+        <w:t>interesting..</w:t>
+      </w:r>
+      <w:proofErr w:type="gramEnd"/>
+      <w:r>
+        <w:t xml:space="preserve"> </w:t>
+      </w:r>
+      <w:proofErr w:type="spellStart"/>
+      <w:r>
+        <w:t>its</w:t>
+      </w:r>
+      <w:proofErr w:type="spellEnd"/>
+      <w:r>
+        <w:t xml:space="preserve"> very low but </w:t>
+      </w:r>
+      <w:proofErr w:type="spellStart"/>
+      <w:r>
+        <w:t>atleast</w:t>
+      </w:r>
+      <w:proofErr w:type="spellEnd"/>
+      <w:r>
+        <w:t xml:space="preserve"> consistent and maybe tuning audio source parameter can fix it (reflections mix level and maybe even volume?)</w:t>
+      </w:r>
+    </w:p>
+    <w:p>
+      <w:r>
+        <w:t>That’s for today, will explore theory above tomorrow, and ready questions to ask Dr Atiyeh.</w:t>
+      </w:r>
+    </w:p>
+    <w:p>
+      <w:r>
+        <w:rPr>
+          <w:noProof/>
+        </w:rPr>
+        <w:lastRenderedPageBreak/>
+        <w:drawing>
+          <wp:anchor distT="0" distB="0" distL="114300" distR="114300" simplePos="0" relativeHeight="251678720" behindDoc="1" locked="0" layoutInCell="1" allowOverlap="1" wp14:anchorId="319A4086" wp14:editId="1F2D698E">
+            <wp:simplePos x="0" y="0"/>
+            <wp:positionH relativeFrom="column">
+              <wp:posOffset>0</wp:posOffset>
+            </wp:positionH>
+            <wp:positionV relativeFrom="paragraph">
+              <wp:posOffset>0</wp:posOffset>
+            </wp:positionV>
+            <wp:extent cx="5731510" cy="3155315"/>
+            <wp:effectExtent l="0" t="0" r="2540" b="6985"/>
+            <wp:wrapTight wrapText="bothSides">
+              <wp:wrapPolygon edited="0">
+                <wp:start x="0" y="0"/>
+                <wp:lineTo x="0" y="21517"/>
+                <wp:lineTo x="21538" y="21517"/>
+                <wp:lineTo x="21538" y="0"/>
+                <wp:lineTo x="0" y="0"/>
+              </wp:wrapPolygon>
+            </wp:wrapTight>
+            <wp:docPr id="19" name="Picture 19"/>
+            <wp:cNvGraphicFramePr>
+              <a:graphicFrameLocks xmlns:a="http://schemas.openxmlformats.org/drawingml/2006/main" noChangeAspect="1"/>
+            </wp:cNvGraphicFramePr>
+            <a:graphic xmlns:a="http://schemas.openxmlformats.org/drawingml/2006/main">
+              <a:graphicData uri="http://schemas.openxmlformats.org/drawingml/2006/picture">
+                <pic:pic xmlns:pic="http://schemas.openxmlformats.org/drawingml/2006/picture">
+                  <pic:nvPicPr>
+                    <pic:cNvPr id="1" name=""/>
+                    <pic:cNvPicPr/>
+                  </pic:nvPicPr>
+                  <pic:blipFill>
+                    <a:blip r:embed="rId23" cstate="print">
+                      <a:extLst>
+                        <a:ext uri="{28A0092B-C50C-407E-A947-70E740481C1C}">
+                          <a14:useLocalDpi xmlns:a14="http://schemas.microsoft.com/office/drawing/2010/main" val="0"/>
+                        </a:ext>
+                      </a:extLst>
+                    </a:blip>
+                    <a:stretch>
+                      <a:fillRect/>
+                    </a:stretch>
+                  </pic:blipFill>
+                  <pic:spPr>
+                    <a:xfrm>
+                      <a:off x="0" y="0"/>
+                      <a:ext cx="5731510" cy="3155315"/>
+                    </a:xfrm>
+                    <a:prstGeom prst="rect">
+                      <a:avLst/>
+                    </a:prstGeom>
+                  </pic:spPr>
+                </pic:pic>
+              </a:graphicData>
+            </a:graphic>
+          </wp:anchor>
+        </w:drawing>
+      </w:r>
+    </w:p>
+    <w:p/>
     <w:sectPr>
       <w:pgSz w:w="11906" w:h="16838"/>
       <w:pgMar w:top="1440" w:right="1440" w:bottom="1440" w:left="1440" w:header="708" w:footer="708" w:gutter="0"/>

</xml_diff>

<commit_message>
new KT ipynb rewrite and lots of testing...
</commit_message>
<xml_diff>
--- a/Intern-Logs/Week 8.docx
+++ b/Intern-Logs/Week 8.docx
@@ -219,30 +219,14 @@
         <w:t>KT_improvedsweep_vol0.1_1to1.wav result</w:t>
       </w:r>
       <w:r>
-        <w:t xml:space="preserve"> w/ default </w:t>
-      </w:r>
-      <w:proofErr w:type="spellStart"/>
-      <w:r>
-        <w:t>y_fit</w:t>
-      </w:r>
-      <w:proofErr w:type="spellEnd"/>
-      <w:r>
-        <w:t xml:space="preserve"> (RT60)</w:t>
+        <w:t xml:space="preserve"> w/ default y_fit (RT60)</w:t>
       </w:r>
       <w:r>
         <w:t>:</w:t>
       </w:r>
       <w:r>
         <w:br/>
-        <w:t xml:space="preserve">As seen, it was too low for RT60, EDT is </w:t>
-      </w:r>
-      <w:proofErr w:type="gramStart"/>
-      <w:r>
-        <w:t>correct</w:t>
-      </w:r>
-      <w:proofErr w:type="gramEnd"/>
-      <w:r>
-        <w:t xml:space="preserve"> however. No </w:t>
+        <w:t xml:space="preserve">As seen, it was too low for RT60, EDT is correct however. No </w:t>
       </w:r>
       <w:r>
         <w:t xml:space="preserve">audio </w:t>
@@ -616,17 +600,7 @@
         </w:drawing>
       </w:r>
       <w:r>
-        <w:t xml:space="preserve">Next </w:t>
-      </w:r>
-      <w:proofErr w:type="spellStart"/>
-      <w:proofErr w:type="gramStart"/>
-      <w:r>
-        <w:t>lets</w:t>
-      </w:r>
-      <w:proofErr w:type="spellEnd"/>
-      <w:proofErr w:type="gramEnd"/>
-      <w:r>
-        <w:t xml:space="preserve"> try volume at 0.13, ratio of direct to reflection mix still at 1 to 1</w:t>
+        <w:t>Next lets try volume at 0.13, ratio of direct to reflection mix still at 1 to 1</w:t>
       </w:r>
       <w:r>
         <w:t>, default y fit and RT30</w:t>
@@ -705,105 +679,31 @@
         </w:drawing>
       </w:r>
       <w:r>
-        <w:t xml:space="preserve">Still not good, even when </w:t>
-      </w:r>
-      <w:proofErr w:type="spellStart"/>
-      <w:r>
-        <w:t>y_fit</w:t>
-      </w:r>
-      <w:proofErr w:type="spellEnd"/>
-      <w:r>
-        <w:t xml:space="preserve"> to only RT30, it still shows bad response for </w:t>
+        <w:t xml:space="preserve">Still not good, even when y_fit to only RT30, it still shows bad response for </w:t>
       </w:r>
       <w:r>
         <w:t xml:space="preserve">some </w:t>
       </w:r>
       <w:r>
-        <w:t xml:space="preserve">octave band </w:t>
-      </w:r>
-      <w:proofErr w:type="spellStart"/>
-      <w:r>
-        <w:t>esp</w:t>
-      </w:r>
-      <w:proofErr w:type="spellEnd"/>
-      <w:r>
-        <w:t xml:space="preserve"> higher </w:t>
-      </w:r>
-      <w:proofErr w:type="spellStart"/>
-      <w:r>
-        <w:t>freq</w:t>
-      </w:r>
-      <w:proofErr w:type="spellEnd"/>
-      <w:r>
-        <w:t xml:space="preserve"> </w:t>
+        <w:t xml:space="preserve">octave band esp higher freq </w:t>
       </w:r>
       <w:r>
         <w:t xml:space="preserve">(too low) </w:t>
       </w:r>
       <w:r>
-        <w:t xml:space="preserve">so </w:t>
-      </w:r>
-      <w:proofErr w:type="spellStart"/>
-      <w:r>
-        <w:t>its</w:t>
-      </w:r>
-      <w:proofErr w:type="spellEnd"/>
-      <w:r>
-        <w:t xml:space="preserve"> not </w:t>
-      </w:r>
-      <w:proofErr w:type="spellStart"/>
-      <w:r>
-        <w:t>reall</w:t>
-      </w:r>
-      <w:proofErr w:type="spellEnd"/>
-      <w:r>
-        <w:t xml:space="preserve"> good either…</w:t>
-      </w:r>
-      <w:r>
-        <w:t xml:space="preserve">, and 250Hz still too high due to high noise floor </w:t>
-      </w:r>
-      <w:proofErr w:type="gramStart"/>
-      <w:r>
-        <w:t>level..</w:t>
-      </w:r>
-      <w:proofErr w:type="gramEnd"/>
-    </w:p>
-    <w:p>
-      <w:r>
-        <w:t xml:space="preserve">Thus, </w:t>
-      </w:r>
-      <w:proofErr w:type="spellStart"/>
-      <w:r>
-        <w:t>lets</w:t>
-      </w:r>
-      <w:proofErr w:type="spellEnd"/>
-      <w:r>
-        <w:t xml:space="preserve"> try </w:t>
-      </w:r>
-      <w:proofErr w:type="gramStart"/>
-      <w:r>
-        <w:t>improve</w:t>
-      </w:r>
-      <w:proofErr w:type="gramEnd"/>
-      <w:r>
-        <w:t xml:space="preserve"> the sine sweep again instead.</w:t>
-      </w:r>
-      <w:r>
-        <w:t xml:space="preserve"> The main </w:t>
-      </w:r>
-      <w:proofErr w:type="spellStart"/>
-      <w:r>
-        <w:t>imrovement</w:t>
-      </w:r>
-      <w:proofErr w:type="spellEnd"/>
-      <w:r>
-        <w:t xml:space="preserve"> is using longer sine sweep duration (15 sec instead of 10) to give better resolution and power(?) for lower </w:t>
-      </w:r>
-      <w:proofErr w:type="gramStart"/>
-      <w:r>
-        <w:t>frequency</w:t>
-      </w:r>
-      <w:proofErr w:type="gramEnd"/>
+        <w:t>so its not reall good either…</w:t>
+      </w:r>
+      <w:r>
+        <w:t>, and 250Hz still too high due to high noise floor level..</w:t>
+      </w:r>
+    </w:p>
+    <w:p>
+      <w:r>
+        <w:t>Thus, lets try improve the sine sweep again instead.</w:t>
+      </w:r>
+      <w:r>
+        <w:t xml:space="preserve"> The main imrovement is using longer sine sweep duration (15 sec instead of 10) to give better resolution and power(?) for lower frequency</w:t>
+      </w:r>
     </w:p>
     <w:p>
       <w:r>
@@ -943,51 +843,22 @@
         </w:drawing>
       </w:r>
       <w:r>
-        <w:t xml:space="preserve">OK, very interesting result (positive </w:t>
-      </w:r>
-      <w:proofErr w:type="spellStart"/>
-      <w:r>
-        <w:t>imo</w:t>
-      </w:r>
-      <w:proofErr w:type="spellEnd"/>
-      <w:r>
-        <w:t>), using vol0.1 and 1to1 ratio</w:t>
-      </w:r>
-      <w:r>
-        <w:t xml:space="preserve"> on default RT60 </w:t>
-      </w:r>
-      <w:proofErr w:type="spellStart"/>
-      <w:r>
-        <w:t>y_fit</w:t>
-      </w:r>
-      <w:proofErr w:type="spellEnd"/>
+        <w:t>OK, very interesting result (positive imo), using vol0.1 and 1to1 ratio</w:t>
+      </w:r>
+      <w:r>
+        <w:t xml:space="preserve"> on default RT60 y_fit</w:t>
+      </w:r>
       <w:r>
         <w:t>:</w:t>
       </w:r>
     </w:p>
     <w:p>
       <w:r>
-        <w:t xml:space="preserve">As seen, this is an improvement! </w:t>
-      </w:r>
-      <w:proofErr w:type="gramStart"/>
-      <w:r>
-        <w:t>Next</w:t>
-      </w:r>
-      <w:proofErr w:type="gramEnd"/>
-      <w:r>
-        <w:t xml:space="preserve"> I think it easier and better to keep improving </w:t>
+        <w:t xml:space="preserve">As seen, this is an improvement! Next I think it easier and better to keep improving </w:t>
       </w:r>
       <w:r>
         <w:lastRenderedPageBreak/>
-        <w:t xml:space="preserve">the sine sweep signal instead of trying trial and error on Unity audio source (also because we still have issue as seen below, 1. Distortion on RIR before 0s on all </w:t>
-      </w:r>
-      <w:proofErr w:type="spellStart"/>
-      <w:r>
-        <w:t>freq</w:t>
-      </w:r>
-      <w:proofErr w:type="spellEnd"/>
-      <w:r>
-        <w:t xml:space="preserve"> band, also possibly causing high </w:t>
+        <w:t xml:space="preserve">the sine sweep signal instead of trying trial and error on Unity audio source (also because we still have issue as seen below, 1. Distortion on RIR before 0s on all freq band, also possibly causing high </w:t>
       </w:r>
       <w:r>
         <w:rPr>
@@ -1057,23 +928,7 @@
     </w:p>
     <w:p>
       <w:r>
-        <w:t xml:space="preserve">Yea, that’s good progress for today, </w:t>
-      </w:r>
-      <w:proofErr w:type="spellStart"/>
-      <w:r>
-        <w:t>lets</w:t>
-      </w:r>
-      <w:proofErr w:type="spellEnd"/>
-      <w:r>
-        <w:t xml:space="preserve"> call it a day, and tomorrow </w:t>
-      </w:r>
-      <w:proofErr w:type="gramStart"/>
-      <w:r>
-        <w:t>lets</w:t>
-      </w:r>
-      <w:proofErr w:type="gramEnd"/>
-      <w:r>
-        <w:t xml:space="preserve"> continue optimising this sine sweep.</w:t>
+        <w:t>Yea, that’s good progress for today, lets call it a day, and tomorrow lets continue optimising this sine sweep.</w:t>
       </w:r>
     </w:p>
     <w:p>
@@ -1143,7 +998,7 @@
           <w:noProof/>
         </w:rPr>
         <w:drawing>
-          <wp:anchor distT="0" distB="0" distL="114300" distR="114300" simplePos="0" relativeHeight="251673600" behindDoc="1" locked="0" layoutInCell="1" allowOverlap="1" wp14:anchorId="4A7F6190" wp14:editId="2C37399D">
+          <wp:anchor distT="0" distB="0" distL="114300" distR="114300" simplePos="0" relativeHeight="251673600" behindDoc="1" locked="0" layoutInCell="1" allowOverlap="1" wp14:anchorId="4A7F6190" wp14:editId="48B74A28">
             <wp:simplePos x="0" y="0"/>
             <wp:positionH relativeFrom="margin">
               <wp:posOffset>2488799</wp:posOffset>
@@ -1274,13 +1129,8 @@
           </wp:anchor>
         </w:drawing>
       </w:r>
-      <w:proofErr w:type="gramStart"/>
-      <w:r>
-        <w:t>Interestingly enough, this</w:t>
-      </w:r>
-      <w:proofErr w:type="gramEnd"/>
-      <w:r>
-        <w:t xml:space="preserve"> seems to make it worse in all aspect and didn’t solve anything:</w:t>
+      <w:r>
+        <w:t>Interestingly enough, this seems to make it worse in all aspect and didn’t solve anything:</w:t>
       </w:r>
     </w:p>
     <w:p>
@@ -1363,28 +1213,10 @@
         </w:rPr>
       </w:pPr>
       <w:r>
-        <w:t xml:space="preserve">Ok, it went back to Mona’s like response… Idk, for now </w:t>
-      </w:r>
-      <w:proofErr w:type="spellStart"/>
-      <w:proofErr w:type="gramStart"/>
-      <w:r>
-        <w:t>lets</w:t>
-      </w:r>
-      <w:proofErr w:type="spellEnd"/>
-      <w:proofErr w:type="gramEnd"/>
-      <w:r>
-        <w:t xml:space="preserve"> disable all HRTF/binaural/stereo and make it pure mono for RIR measurement.</w:t>
-      </w:r>
-      <w:r>
-        <w:t xml:space="preserve"> NVM, for some reason, changing stereo to mono in project settings cause audio to not work at all. </w:t>
-      </w:r>
-      <w:proofErr w:type="gramStart"/>
-      <w:r>
-        <w:t>So</w:t>
-      </w:r>
-      <w:proofErr w:type="gramEnd"/>
-      <w:r>
-        <w:t xml:space="preserve"> for now, I’ll just disable HRTF/binaural for RIR (Eval scenes</w:t>
+        <w:t>Ok, it went back to Mona’s like response… Idk, for now lets disable all HRTF/binaural/stereo and make it pure mono for RIR measurement.</w:t>
+      </w:r>
+      <w:r>
+        <w:t xml:space="preserve"> NVM, for some reason, changing stereo to mono in project settings cause audio to not work at all. So for now, I’ll just disable HRTF/binaural for RIR (Eval scenes</w:t>
       </w:r>
       <w:r>
         <w:t>) and see if this improve anything</w:t>
@@ -1466,60 +1298,18 @@
     </w:p>
     <w:p>
       <w:r>
-        <w:t xml:space="preserve">I think this does help a bit in terms of EDT but sweepv4 is really bad so </w:t>
-      </w:r>
-      <w:proofErr w:type="spellStart"/>
-      <w:proofErr w:type="gramStart"/>
-      <w:r>
-        <w:t>lets</w:t>
-      </w:r>
-      <w:proofErr w:type="spellEnd"/>
-      <w:proofErr w:type="gramEnd"/>
-      <w:r>
-        <w:t xml:space="preserve"> go back to v2 and see with </w:t>
-      </w:r>
-      <w:proofErr w:type="spellStart"/>
-      <w:r>
-        <w:t>noHRTF</w:t>
-      </w:r>
-      <w:proofErr w:type="spellEnd"/>
-      <w:r>
-        <w:t xml:space="preserve"> setting.</w:t>
+        <w:t>I think this does help a bit in terms of EDT but sweepv4 is really bad so lets go back to v2 and see with noHRTF setting.</w:t>
       </w:r>
     </w:p>
     <w:p>
       <w:r>
         <w:lastRenderedPageBreak/>
-        <w:t xml:space="preserve">Not OK, now the EDT is too low around 0.0142 s… and RT60 is still wrong… </w:t>
-      </w:r>
-      <w:proofErr w:type="spellStart"/>
-      <w:r>
-        <w:t>tbh</w:t>
-      </w:r>
-      <w:proofErr w:type="spellEnd"/>
-      <w:r>
-        <w:t xml:space="preserve"> I have no clue now. Let’s just commit this for safe measure and declutter some stuff. </w:t>
-      </w:r>
-    </w:p>
-    <w:p>
-      <w:r>
-        <w:t xml:space="preserve">Rewrote the new </w:t>
-      </w:r>
-      <w:proofErr w:type="spellStart"/>
-      <w:r>
-        <w:t>main_KT</w:t>
-      </w:r>
-      <w:proofErr w:type="spellEnd"/>
-      <w:r>
-        <w:t xml:space="preserve"> </w:t>
-      </w:r>
-      <w:proofErr w:type="spellStart"/>
-      <w:r>
-        <w:t>ipynb</w:t>
-      </w:r>
-      <w:proofErr w:type="spellEnd"/>
-      <w:r>
-        <w:t xml:space="preserve"> to be more modular. Still having same problem (unbalanced RT60 bands) and too low EDT even using newly generated sine_sweep.wav.</w:t>
+        <w:t xml:space="preserve">Not OK, now the EDT is too low around 0.0142 s… and RT60 is still wrong… tbh I have no clue now. Let’s just commit this for safe measure and declutter some stuff. </w:t>
+      </w:r>
+    </w:p>
+    <w:p>
+      <w:r>
+        <w:t>Rewrote the new main_KT ipynb to be more modular. Still having same problem (unbalanced RT60 bands) and too low EDT even using newly generated sine_sweep.wav.</w:t>
       </w:r>
     </w:p>
     <w:p>
@@ -1648,15 +1438,7 @@
         </w:drawing>
       </w:r>
       <w:r>
-        <w:t xml:space="preserve">As seen on the left and below especially, it doesn’t feel like the RT60 line is correct as </w:t>
-      </w:r>
-      <w:proofErr w:type="gramStart"/>
-      <w:r>
-        <w:t>its</w:t>
-      </w:r>
-      <w:proofErr w:type="gramEnd"/>
-      <w:r>
-        <w:t xml:space="preserve"> measuring the noise floor instead(?).</w:t>
+        <w:t>As seen on the left and below especially, it doesn’t feel like the RT60 line is correct as its measuring the noise floor instead(?).</w:t>
       </w:r>
     </w:p>
     <w:p/>
@@ -1735,15 +1517,7 @@
         </w:drawing>
       </w:r>
       <w:r>
-        <w:t xml:space="preserve">Last one for today, </w:t>
-      </w:r>
-      <w:proofErr w:type="spellStart"/>
-      <w:r>
-        <w:t>lets</w:t>
-      </w:r>
-      <w:proofErr w:type="spellEnd"/>
-      <w:r>
-        <w:t xml:space="preserve"> use the sweep from original AVVR </w:t>
+        <w:t xml:space="preserve">Last one for today, lets use the sweep from original AVVR </w:t>
       </w:r>
       <w:r>
         <w:t xml:space="preserve">GDP </w:t>
@@ -1775,29 +1549,14 @@
     </w:p>
     <w:p>
       <w:r>
-        <w:t xml:space="preserve">Ok pretty </w:t>
-      </w:r>
-      <w:proofErr w:type="gramStart"/>
-      <w:r>
-        <w:t>interesting..</w:t>
-      </w:r>
-      <w:proofErr w:type="gramEnd"/>
-      <w:r>
-        <w:t xml:space="preserve"> </w:t>
-      </w:r>
-      <w:proofErr w:type="spellStart"/>
-      <w:r>
-        <w:t>its</w:t>
-      </w:r>
-      <w:proofErr w:type="spellEnd"/>
-      <w:r>
-        <w:t xml:space="preserve"> very low but </w:t>
-      </w:r>
-      <w:proofErr w:type="spellStart"/>
-      <w:r>
-        <w:t>atleast</w:t>
-      </w:r>
-      <w:proofErr w:type="spellEnd"/>
+        <w:t>Ok pretty interesting..</w:t>
+      </w:r>
+      <w:r>
+        <w:t xml:space="preserve"> its very low but </w:t>
+      </w:r>
+      <w:r>
+        <w:t>at least</w:t>
+      </w:r>
       <w:r>
         <w:t xml:space="preserve"> consistent and maybe tuning audio source parameter can fix it (reflections mix level and maybe even volume?)</w:t>
       </w:r>
@@ -1808,13 +1567,16 @@
       </w:r>
     </w:p>
     <w:p>
+      <w:pPr>
+        <w:pStyle w:val="Heading1"/>
+      </w:pPr>
       <w:r>
         <w:rPr>
           <w:noProof/>
         </w:rPr>
         <w:lastRenderedPageBreak/>
         <w:drawing>
-          <wp:anchor distT="0" distB="0" distL="114300" distR="114300" simplePos="0" relativeHeight="251678720" behindDoc="1" locked="0" layoutInCell="1" allowOverlap="1" wp14:anchorId="319A4086" wp14:editId="1F2D698E">
+          <wp:anchor distT="0" distB="0" distL="114300" distR="114300" simplePos="0" relativeHeight="251678720" behindDoc="1" locked="0" layoutInCell="1" allowOverlap="1" wp14:anchorId="319A4086" wp14:editId="16AFDFC5">
             <wp:simplePos x="0" y="0"/>
             <wp:positionH relativeFrom="column">
               <wp:posOffset>0</wp:posOffset>
@@ -1871,8 +1633,639 @@
           </wp:anchor>
         </w:drawing>
       </w:r>
+      <w:r>
+        <w:t>Wednesday, 14 August 2024</w:t>
+      </w:r>
+    </w:p>
+    <w:p>
+      <w:r>
+        <w:t>Ok, lets change one variable at a time, first reflections mix level from 1 to 2:</w:t>
+      </w:r>
+    </w:p>
+    <w:p>
+      <w:r>
+        <w:drawing>
+          <wp:anchor distT="0" distB="0" distL="114300" distR="114300" simplePos="0" relativeHeight="251680768" behindDoc="1" locked="0" layoutInCell="1" allowOverlap="1" wp14:anchorId="25EA86E7" wp14:editId="6650A627">
+            <wp:simplePos x="0" y="0"/>
+            <wp:positionH relativeFrom="margin">
+              <wp:posOffset>2772410</wp:posOffset>
+            </wp:positionH>
+            <wp:positionV relativeFrom="paragraph">
+              <wp:posOffset>264795</wp:posOffset>
+            </wp:positionV>
+            <wp:extent cx="2097405" cy="1601470"/>
+            <wp:effectExtent l="0" t="0" r="0" b="0"/>
+            <wp:wrapTight wrapText="bothSides">
+              <wp:wrapPolygon edited="0">
+                <wp:start x="0" y="0"/>
+                <wp:lineTo x="0" y="21326"/>
+                <wp:lineTo x="21384" y="21326"/>
+                <wp:lineTo x="21384" y="0"/>
+                <wp:lineTo x="0" y="0"/>
+              </wp:wrapPolygon>
+            </wp:wrapTight>
+            <wp:docPr id="22" name="Picture 22"/>
+            <wp:cNvGraphicFramePr>
+              <a:graphicFrameLocks xmlns:a="http://schemas.openxmlformats.org/drawingml/2006/main" noChangeAspect="1"/>
+            </wp:cNvGraphicFramePr>
+            <a:graphic xmlns:a="http://schemas.openxmlformats.org/drawingml/2006/main">
+              <a:graphicData uri="http://schemas.openxmlformats.org/drawingml/2006/picture">
+                <pic:pic xmlns:pic="http://schemas.openxmlformats.org/drawingml/2006/picture">
+                  <pic:nvPicPr>
+                    <pic:cNvPr id="1" name=""/>
+                    <pic:cNvPicPr/>
+                  </pic:nvPicPr>
+                  <pic:blipFill>
+                    <a:blip r:embed="rId24" cstate="print">
+                      <a:extLst>
+                        <a:ext uri="{28A0092B-C50C-407E-A947-70E740481C1C}">
+                          <a14:useLocalDpi xmlns:a14="http://schemas.microsoft.com/office/drawing/2010/main" val="0"/>
+                        </a:ext>
+                      </a:extLst>
+                    </a:blip>
+                    <a:stretch>
+                      <a:fillRect/>
+                    </a:stretch>
+                  </pic:blipFill>
+                  <pic:spPr>
+                    <a:xfrm>
+                      <a:off x="0" y="0"/>
+                      <a:ext cx="2097405" cy="1601470"/>
+                    </a:xfrm>
+                    <a:prstGeom prst="rect">
+                      <a:avLst/>
+                    </a:prstGeom>
+                  </pic:spPr>
+                </pic:pic>
+              </a:graphicData>
+            </a:graphic>
+            <wp14:sizeRelH relativeFrom="margin">
+              <wp14:pctWidth>0</wp14:pctWidth>
+            </wp14:sizeRelH>
+            <wp14:sizeRelV relativeFrom="margin">
+              <wp14:pctHeight>0</wp14:pctHeight>
+            </wp14:sizeRelV>
+          </wp:anchor>
+        </w:drawing>
+      </w:r>
+      <w:r>
+        <w:t>Well it increases slightly but obviously not the solution we’re looking for imo:</w:t>
+      </w:r>
+    </w:p>
+    <w:p>
+      <w:r>
+        <w:drawing>
+          <wp:anchor distT="0" distB="0" distL="114300" distR="114300" simplePos="0" relativeHeight="251679744" behindDoc="1" locked="0" layoutInCell="1" allowOverlap="1" wp14:anchorId="33F960CF" wp14:editId="49CF57D6">
+            <wp:simplePos x="0" y="0"/>
+            <wp:positionH relativeFrom="column">
+              <wp:posOffset>0</wp:posOffset>
+            </wp:positionH>
+            <wp:positionV relativeFrom="paragraph">
+              <wp:posOffset>-1107</wp:posOffset>
+            </wp:positionV>
+            <wp:extent cx="2708971" cy="1977002"/>
+            <wp:effectExtent l="0" t="0" r="0" b="4445"/>
+            <wp:wrapTight wrapText="bothSides">
+              <wp:wrapPolygon edited="0">
+                <wp:start x="0" y="0"/>
+                <wp:lineTo x="0" y="21440"/>
+                <wp:lineTo x="21418" y="21440"/>
+                <wp:lineTo x="21418" y="0"/>
+                <wp:lineTo x="0" y="0"/>
+              </wp:wrapPolygon>
+            </wp:wrapTight>
+            <wp:docPr id="20" name="Picture 20"/>
+            <wp:cNvGraphicFramePr>
+              <a:graphicFrameLocks xmlns:a="http://schemas.openxmlformats.org/drawingml/2006/main" noChangeAspect="1"/>
+            </wp:cNvGraphicFramePr>
+            <a:graphic xmlns:a="http://schemas.openxmlformats.org/drawingml/2006/main">
+              <a:graphicData uri="http://schemas.openxmlformats.org/drawingml/2006/picture">
+                <pic:pic xmlns:pic="http://schemas.openxmlformats.org/drawingml/2006/picture">
+                  <pic:nvPicPr>
+                    <pic:cNvPr id="1" name=""/>
+                    <pic:cNvPicPr/>
+                  </pic:nvPicPr>
+                  <pic:blipFill>
+                    <a:blip r:embed="rId25">
+                      <a:extLst>
+                        <a:ext uri="{28A0092B-C50C-407E-A947-70E740481C1C}">
+                          <a14:useLocalDpi xmlns:a14="http://schemas.microsoft.com/office/drawing/2010/main" val="0"/>
+                        </a:ext>
+                      </a:extLst>
+                    </a:blip>
+                    <a:stretch>
+                      <a:fillRect/>
+                    </a:stretch>
+                  </pic:blipFill>
+                  <pic:spPr>
+                    <a:xfrm>
+                      <a:off x="0" y="0"/>
+                      <a:ext cx="2708971" cy="1977002"/>
+                    </a:xfrm>
+                    <a:prstGeom prst="rect">
+                      <a:avLst/>
+                    </a:prstGeom>
+                  </pic:spPr>
+                </pic:pic>
+              </a:graphicData>
+            </a:graphic>
+          </wp:anchor>
+        </w:drawing>
+      </w:r>
     </w:p>
     <w:p/>
+    <w:p/>
+    <w:p/>
+    <w:p/>
+    <w:p/>
+    <w:p>
+      <w:pPr>
+        <w:ind w:left="720"/>
+      </w:pPr>
+      <w:r>
+        <w:t xml:space="preserve">As seen below and on table on the left, it still is too </w:t>
+      </w:r>
+    </w:p>
+    <w:p>
+      <w:r>
+        <w:drawing>
+          <wp:anchor distT="0" distB="0" distL="114300" distR="114300" simplePos="0" relativeHeight="251681792" behindDoc="1" locked="0" layoutInCell="1" allowOverlap="1" wp14:anchorId="0771FA13" wp14:editId="76744A3B">
+            <wp:simplePos x="0" y="0"/>
+            <wp:positionH relativeFrom="margin">
+              <wp:align>left</wp:align>
+            </wp:positionH>
+            <wp:positionV relativeFrom="paragraph">
+              <wp:posOffset>67623</wp:posOffset>
+            </wp:positionV>
+            <wp:extent cx="4156075" cy="2616200"/>
+            <wp:effectExtent l="0" t="0" r="0" b="0"/>
+            <wp:wrapTight wrapText="bothSides">
+              <wp:wrapPolygon edited="0">
+                <wp:start x="0" y="0"/>
+                <wp:lineTo x="0" y="21390"/>
+                <wp:lineTo x="21484" y="21390"/>
+                <wp:lineTo x="21484" y="0"/>
+                <wp:lineTo x="0" y="0"/>
+              </wp:wrapPolygon>
+            </wp:wrapTight>
+            <wp:docPr id="23" name="Picture 23"/>
+            <wp:cNvGraphicFramePr>
+              <a:graphicFrameLocks xmlns:a="http://schemas.openxmlformats.org/drawingml/2006/main" noChangeAspect="1"/>
+            </wp:cNvGraphicFramePr>
+            <a:graphic xmlns:a="http://schemas.openxmlformats.org/drawingml/2006/main">
+              <a:graphicData uri="http://schemas.openxmlformats.org/drawingml/2006/picture">
+                <pic:pic xmlns:pic="http://schemas.openxmlformats.org/drawingml/2006/picture">
+                  <pic:nvPicPr>
+                    <pic:cNvPr id="1" name=""/>
+                    <pic:cNvPicPr/>
+                  </pic:nvPicPr>
+                  <pic:blipFill>
+                    <a:blip r:embed="rId26" cstate="print">
+                      <a:extLst>
+                        <a:ext uri="{28A0092B-C50C-407E-A947-70E740481C1C}">
+                          <a14:useLocalDpi xmlns:a14="http://schemas.microsoft.com/office/drawing/2010/main" val="0"/>
+                        </a:ext>
+                      </a:extLst>
+                    </a:blip>
+                    <a:stretch>
+                      <a:fillRect/>
+                    </a:stretch>
+                  </pic:blipFill>
+                  <pic:spPr>
+                    <a:xfrm>
+                      <a:off x="0" y="0"/>
+                      <a:ext cx="4156075" cy="2616200"/>
+                    </a:xfrm>
+                    <a:prstGeom prst="rect">
+                      <a:avLst/>
+                    </a:prstGeom>
+                  </pic:spPr>
+                </pic:pic>
+              </a:graphicData>
+            </a:graphic>
+            <wp14:sizeRelH relativeFrom="margin">
+              <wp14:pctWidth>0</wp14:pctWidth>
+            </wp14:sizeRelH>
+            <wp14:sizeRelV relativeFrom="margin">
+              <wp14:pctHeight>0</wp14:pctHeight>
+            </wp14:sizeRelV>
+          </wp:anchor>
+        </w:drawing>
+      </w:r>
+      <w:r>
+        <w:t>low, and the best line fit doesn’t look right either imo.</w:t>
+      </w:r>
+    </w:p>
+    <w:p/>
+    <w:p/>
+    <w:p/>
+    <w:p/>
+    <w:p/>
+    <w:p/>
+    <w:p/>
+    <w:p>
+      <w:pPr>
+        <w:pStyle w:val="Heading2"/>
+      </w:pPr>
+      <w:r>
+        <w:lastRenderedPageBreak/>
+        <w:t>Questions to ask/confirm with Dr Atiyeh:</w:t>
+      </w:r>
+    </w:p>
+    <w:p>
+      <w:pPr>
+        <w:pStyle w:val="ListParagraph"/>
+        <w:numPr>
+          <w:ilvl w:val="0"/>
+          <w:numId w:val="2"/>
+        </w:numPr>
+      </w:pPr>
+      <w:r>
+        <w:t xml:space="preserve">How should a correct decay curve and impulse response look like? </w:t>
+      </w:r>
+      <w:r>
+        <w:br/>
+        <w:t xml:space="preserve">- </w:t>
+      </w:r>
+      <w:r>
+        <w:t>Non sinusoidal envelope</w:t>
+      </w:r>
+      <w:r>
+        <w:t xml:space="preserve"> for RIR, and decay curve should be with very low noise level.</w:t>
+      </w:r>
+    </w:p>
+    <w:p>
+      <w:pPr>
+        <w:pStyle w:val="ListParagraph"/>
+        <w:numPr>
+          <w:ilvl w:val="0"/>
+          <w:numId w:val="2"/>
+        </w:numPr>
+      </w:pPr>
+      <w:r>
+        <w:t>The RT60 across all octave bands should be pretty similar (like Kim21 result) right?</w:t>
+      </w:r>
+      <w:r>
+        <w:t xml:space="preserve"> </w:t>
+      </w:r>
+      <w:r>
+        <w:br/>
+        <w:t xml:space="preserve">- </w:t>
+      </w:r>
+      <w:r>
+        <w:t>Yes</w:t>
+      </w:r>
+    </w:p>
+    <w:p>
+      <w:pPr>
+        <w:pStyle w:val="ListParagraph"/>
+        <w:numPr>
+          <w:ilvl w:val="0"/>
+          <w:numId w:val="2"/>
+        </w:numPr>
+      </w:pPr>
+      <w:r>
+        <w:t>Is a best line fit for RT60 going over noise floor acceptable?</w:t>
+      </w:r>
+      <w:r>
+        <w:t xml:space="preserve"> </w:t>
+      </w:r>
+      <w:r>
+        <w:br/>
+        <w:t xml:space="preserve">- </w:t>
+      </w:r>
+      <w:r>
+        <w:t>No</w:t>
+      </w:r>
+      <w:r>
+        <w:t>, either lower noise level or use y_fit</w:t>
+      </w:r>
+    </w:p>
+    <w:p>
+      <w:pPr>
+        <w:pStyle w:val="ListParagraph"/>
+        <w:numPr>
+          <w:ilvl w:val="0"/>
+          <w:numId w:val="2"/>
+        </w:numPr>
+      </w:pPr>
+      <w:r>
+        <w:t>Why is there a noise floor when the simulation should not have any other sound source</w:t>
+      </w:r>
+      <w:r>
+        <w:t>,</w:t>
+      </w:r>
+      <w:r>
+        <w:t xml:space="preserve"> </w:t>
+      </w:r>
+      <w:r>
+        <w:t>i</w:t>
+      </w:r>
+      <w:r>
+        <w:t>s this normal?</w:t>
+      </w:r>
+      <w:r>
+        <w:t xml:space="preserve"> If normal, can y_fit be used?</w:t>
+      </w:r>
+      <w:r>
+        <w:t xml:space="preserve"> </w:t>
+      </w:r>
+      <w:r>
+        <w:br/>
+        <w:t xml:space="preserve">- </w:t>
+      </w:r>
+      <w:r>
+        <w:t>Unsure why theres noise, maybe because volume/ambient from sine sweep itself?</w:t>
+      </w:r>
+      <w:r>
+        <w:br/>
+        <w:t xml:space="preserve">- </w:t>
+      </w:r>
+      <w:r>
+        <w:t>Yes y_fit can be used.</w:t>
+      </w:r>
+      <w:r>
+        <w:t xml:space="preserve"> Mona’s ST work pretty well on y_fit [-5 -55] tbf</w:t>
+      </w:r>
+    </w:p>
+    <w:p>
+      <w:pPr>
+        <w:pStyle w:val="ListParagraph"/>
+        <w:numPr>
+          <w:ilvl w:val="0"/>
+          <w:numId w:val="2"/>
+        </w:numPr>
+      </w:pPr>
+      <w:r>
+        <w:t>Sine sweep parameter,</w:t>
+      </w:r>
+      <w:r>
+        <w:t xml:space="preserve"> is there golden version or it differs case-by-case basis</w:t>
+      </w:r>
+      <w:r>
+        <w:t xml:space="preserve"> and how does deconvolution works? </w:t>
+      </w:r>
+      <w:r>
+        <w:br/>
+        <w:t>- No, a</w:t>
+      </w:r>
+      <w:r>
+        <w:t>s long as it includes all frequency with same amplitude.</w:t>
+      </w:r>
+    </w:p>
+    <w:p>
+      <w:pPr>
+        <w:pStyle w:val="ListParagraph"/>
+        <w:numPr>
+          <w:ilvl w:val="0"/>
+          <w:numId w:val="2"/>
+        </w:numPr>
+      </w:pPr>
+      <w:r>
+        <w:t>Is the inverse filter and RIR generated looks correct?</w:t>
+      </w:r>
+      <w:r>
+        <w:t xml:space="preserve"> </w:t>
+      </w:r>
+      <w:r>
+        <w:br/>
+        <w:t xml:space="preserve">- </w:t>
+      </w:r>
+      <w:r>
+        <w:t>No</w:t>
+      </w:r>
+      <w:r>
+        <w:t>, this is the reason why mine is wrong (Mona’s was correct)</w:t>
+      </w:r>
+      <w:r>
+        <w:t xml:space="preserve"> but solved</w:t>
+      </w:r>
+      <w:r>
+        <w:t>, inverse filter is just inverse of sine sweep for deconvolve/cancellation, transfer function to get H(f)/RIR.</w:t>
+      </w:r>
+    </w:p>
+    <w:p>
+      <w:pPr>
+        <w:pStyle w:val="ListParagraph"/>
+        <w:numPr>
+          <w:ilvl w:val="0"/>
+          <w:numId w:val="2"/>
+        </w:numPr>
+      </w:pPr>
+      <w:r>
+        <w:t>Is disabling HRTF to get mono</w:t>
+      </w:r>
+      <w:r>
+        <w:t>-channel like response</w:t>
+      </w:r>
+      <w:r>
+        <w:t xml:space="preserve"> a right call for RIR measurement?</w:t>
+      </w:r>
+      <w:r>
+        <w:t xml:space="preserve"> </w:t>
+      </w:r>
+      <w:r>
+        <w:br/>
+        <w:t xml:space="preserve">- </w:t>
+      </w:r>
+      <w:r>
+        <w:t>Yes</w:t>
+      </w:r>
+    </w:p>
+    <w:p>
+      <w:pPr>
+        <w:pStyle w:val="ListParagraph"/>
+        <w:numPr>
+          <w:ilvl w:val="0"/>
+          <w:numId w:val="2"/>
+        </w:numPr>
+      </w:pPr>
+      <w:r>
+        <w:t>Is audio clipping acceptable?</w:t>
+      </w:r>
+      <w:r>
+        <w:t xml:space="preserve"> </w:t>
+      </w:r>
+      <w:r>
+        <w:br/>
+        <w:t xml:space="preserve">- </w:t>
+      </w:r>
+      <w:r>
+        <w:t>No, make sure its within range</w:t>
+      </w:r>
+    </w:p>
+    <w:p>
+      <w:pPr>
+        <w:pStyle w:val="ListParagraph"/>
+        <w:numPr>
+          <w:ilvl w:val="0"/>
+          <w:numId w:val="2"/>
+        </w:numPr>
+      </w:pPr>
+      <w:r>
+        <w:t>What causes distortion before 0s usually on Impulse Response?</w:t>
+      </w:r>
+      <w:r>
+        <w:t xml:space="preserve"> </w:t>
+      </w:r>
+      <w:r>
+        <w:br/>
+        <w:t xml:space="preserve">- </w:t>
+      </w:r>
+      <w:r>
+        <w:t>Unity/simulation related problem probably.</w:t>
+      </w:r>
+      <w:r>
+        <w:t xml:space="preserve"> Still unsure.</w:t>
+      </w:r>
+    </w:p>
+    <w:p>
+      <w:pPr>
+        <w:pStyle w:val="ListParagraph"/>
+        <w:numPr>
+          <w:ilvl w:val="0"/>
+          <w:numId w:val="2"/>
+        </w:numPr>
+      </w:pPr>
+      <w:r>
+        <w:t>Do I need to manually correct/adjust/optimise sine sweep for each scenes/my simulation, even though there should not be any noise as it’s a simulation.</w:t>
+      </w:r>
+      <w:r>
+        <w:t xml:space="preserve"> </w:t>
+      </w:r>
+      <w:r>
+        <w:br/>
+        <w:t xml:space="preserve">- </w:t>
+      </w:r>
+      <w:r>
+        <w:t>N</w:t>
+      </w:r>
+      <w:r>
+        <w:t>o</w:t>
+      </w:r>
+      <w:r>
+        <w:t xml:space="preserve"> need, just use same sine sweep</w:t>
+      </w:r>
+      <w:r>
+        <w:t xml:space="preserve"> for every scene</w:t>
+      </w:r>
+      <w:r>
+        <w:t>.</w:t>
+      </w:r>
+    </w:p>
+    <w:p>
+      <w:r>
+        <w:t>Fix deconvolve method! Should not have sine envelope</w:t>
+      </w:r>
+      <w:r>
+        <w:t>. It was because my inverse filter is wrong!</w:t>
+      </w:r>
+    </w:p>
+    <w:p>
+      <w:r>
+        <w:t>Rewriting the new KT ipynb to be more compact and correct.</w:t>
+      </w:r>
+    </w:p>
+    <w:p>
+      <w:r>
+        <w:drawing>
+          <wp:anchor distT="0" distB="0" distL="114300" distR="114300" simplePos="0" relativeHeight="251682816" behindDoc="1" locked="0" layoutInCell="1" allowOverlap="1" wp14:anchorId="0599590D" wp14:editId="44A1D2C3">
+            <wp:simplePos x="0" y="0"/>
+            <wp:positionH relativeFrom="column">
+              <wp:posOffset>-10014</wp:posOffset>
+            </wp:positionH>
+            <wp:positionV relativeFrom="paragraph">
+              <wp:posOffset>449471</wp:posOffset>
+            </wp:positionV>
+            <wp:extent cx="3583940" cy="2512060"/>
+            <wp:effectExtent l="0" t="0" r="0" b="2540"/>
+            <wp:wrapTight wrapText="bothSides">
+              <wp:wrapPolygon edited="0">
+                <wp:start x="0" y="0"/>
+                <wp:lineTo x="0" y="21458"/>
+                <wp:lineTo x="21470" y="21458"/>
+                <wp:lineTo x="21470" y="0"/>
+                <wp:lineTo x="0" y="0"/>
+              </wp:wrapPolygon>
+            </wp:wrapTight>
+            <wp:docPr id="24" name="Picture 24"/>
+            <wp:cNvGraphicFramePr>
+              <a:graphicFrameLocks xmlns:a="http://schemas.openxmlformats.org/drawingml/2006/main" noChangeAspect="1"/>
+            </wp:cNvGraphicFramePr>
+            <a:graphic xmlns:a="http://schemas.openxmlformats.org/drawingml/2006/main">
+              <a:graphicData uri="http://schemas.openxmlformats.org/drawingml/2006/picture">
+                <pic:pic xmlns:pic="http://schemas.openxmlformats.org/drawingml/2006/picture">
+                  <pic:nvPicPr>
+                    <pic:cNvPr id="1" name=""/>
+                    <pic:cNvPicPr/>
+                  </pic:nvPicPr>
+                  <pic:blipFill>
+                    <a:blip r:embed="rId27">
+                      <a:extLst>
+                        <a:ext uri="{28A0092B-C50C-407E-A947-70E740481C1C}">
+                          <a14:useLocalDpi xmlns:a14="http://schemas.microsoft.com/office/drawing/2010/main" val="0"/>
+                        </a:ext>
+                      </a:extLst>
+                    </a:blip>
+                    <a:stretch>
+                      <a:fillRect/>
+                    </a:stretch>
+                  </pic:blipFill>
+                  <pic:spPr>
+                    <a:xfrm>
+                      <a:off x="0" y="0"/>
+                      <a:ext cx="3583940" cy="2512060"/>
+                    </a:xfrm>
+                    <a:prstGeom prst="rect">
+                      <a:avLst/>
+                    </a:prstGeom>
+                  </pic:spPr>
+                </pic:pic>
+              </a:graphicData>
+            </a:graphic>
+            <wp14:sizeRelH relativeFrom="margin">
+              <wp14:pctWidth>0</wp14:pctWidth>
+            </wp14:sizeRelH>
+            <wp14:sizeRelV relativeFrom="margin">
+              <wp14:pctHeight>0</wp14:pctHeight>
+            </wp14:sizeRelV>
+          </wp:anchor>
+        </w:drawing>
+      </w:r>
+      <w:r>
+        <w:t>Commented some functions which deemed not useful? Need more testing… Gonna continue tomorrow.</w:t>
+      </w:r>
+      <w:r>
+        <w:rPr>
+          <w:noProof/>
+        </w:rPr>
+        <w:t xml:space="preserve"> </w:t>
+      </w:r>
+      <w:r>
+        <w:rPr>
+          <w:noProof/>
+        </w:rPr>
+        <w:t>Best I got today</w:t>
+      </w:r>
+      <w:r>
+        <w:rPr>
+          <w:noProof/>
+        </w:rPr>
+        <w:t xml:space="preserve"> using y_fit 30</w:t>
+      </w:r>
+      <w:r>
+        <w:rPr>
+          <w:noProof/>
+        </w:rPr>
+        <w:t xml:space="preserve"> which obviously still wrong as EDT is highe</w:t>
+      </w:r>
+      <w:r>
+        <w:rPr>
+          <w:noProof/>
+        </w:rPr>
+        <w:t>r.</w:t>
+      </w:r>
+    </w:p>
     <w:sectPr>
       <w:pgSz w:w="11906" w:h="16838"/>
       <w:pgMar w:top="1440" w:right="1440" w:bottom="1440" w:left="1440" w:header="708" w:footer="708" w:gutter="0"/>
@@ -1998,8 +2391,213 @@
       </w:rPr>
     </w:lvl>
   </w:abstractNum>
+  <w:abstractNum w:abstractNumId="1" w15:restartNumberingAfterBreak="0">
+    <w:nsid w:val="70BC1C2E"/>
+    <w:multiLevelType w:val="hybridMultilevel"/>
+    <w:tmpl w:val="28966040"/>
+    <w:lvl w:ilvl="0" w:tplc="A98E42BA">
+      <w:start w:val="1"/>
+      <w:numFmt w:val="bullet"/>
+      <w:lvlText w:val="-"/>
+      <w:lvlJc w:val="left"/>
+      <w:pPr>
+        <w:ind w:left="1080" w:hanging="360"/>
+      </w:pPr>
+      <w:rPr>
+        <w:rFonts w:ascii="Calibri" w:eastAsiaTheme="minorHAnsi" w:hAnsi="Calibri" w:cs="Calibri" w:hint="default"/>
+      </w:rPr>
+    </w:lvl>
+    <w:lvl w:ilvl="1" w:tplc="08090003" w:tentative="1">
+      <w:start w:val="1"/>
+      <w:numFmt w:val="bullet"/>
+      <w:lvlText w:val="o"/>
+      <w:lvlJc w:val="left"/>
+      <w:pPr>
+        <w:ind w:left="1800" w:hanging="360"/>
+      </w:pPr>
+      <w:rPr>
+        <w:rFonts w:ascii="Courier New" w:hAnsi="Courier New" w:cs="Courier New" w:hint="default"/>
+      </w:rPr>
+    </w:lvl>
+    <w:lvl w:ilvl="2" w:tplc="08090005" w:tentative="1">
+      <w:start w:val="1"/>
+      <w:numFmt w:val="bullet"/>
+      <w:lvlText w:val=""/>
+      <w:lvlJc w:val="left"/>
+      <w:pPr>
+        <w:ind w:left="2520" w:hanging="360"/>
+      </w:pPr>
+      <w:rPr>
+        <w:rFonts w:ascii="Wingdings" w:hAnsi="Wingdings" w:hint="default"/>
+      </w:rPr>
+    </w:lvl>
+    <w:lvl w:ilvl="3" w:tplc="08090001" w:tentative="1">
+      <w:start w:val="1"/>
+      <w:numFmt w:val="bullet"/>
+      <w:lvlText w:val=""/>
+      <w:lvlJc w:val="left"/>
+      <w:pPr>
+        <w:ind w:left="3240" w:hanging="360"/>
+      </w:pPr>
+      <w:rPr>
+        <w:rFonts w:ascii="Symbol" w:hAnsi="Symbol" w:hint="default"/>
+      </w:rPr>
+    </w:lvl>
+    <w:lvl w:ilvl="4" w:tplc="08090003" w:tentative="1">
+      <w:start w:val="1"/>
+      <w:numFmt w:val="bullet"/>
+      <w:lvlText w:val="o"/>
+      <w:lvlJc w:val="left"/>
+      <w:pPr>
+        <w:ind w:left="3960" w:hanging="360"/>
+      </w:pPr>
+      <w:rPr>
+        <w:rFonts w:ascii="Courier New" w:hAnsi="Courier New" w:cs="Courier New" w:hint="default"/>
+      </w:rPr>
+    </w:lvl>
+    <w:lvl w:ilvl="5" w:tplc="08090005" w:tentative="1">
+      <w:start w:val="1"/>
+      <w:numFmt w:val="bullet"/>
+      <w:lvlText w:val=""/>
+      <w:lvlJc w:val="left"/>
+      <w:pPr>
+        <w:ind w:left="4680" w:hanging="360"/>
+      </w:pPr>
+      <w:rPr>
+        <w:rFonts w:ascii="Wingdings" w:hAnsi="Wingdings" w:hint="default"/>
+      </w:rPr>
+    </w:lvl>
+    <w:lvl w:ilvl="6" w:tplc="08090001" w:tentative="1">
+      <w:start w:val="1"/>
+      <w:numFmt w:val="bullet"/>
+      <w:lvlText w:val=""/>
+      <w:lvlJc w:val="left"/>
+      <w:pPr>
+        <w:ind w:left="5400" w:hanging="360"/>
+      </w:pPr>
+      <w:rPr>
+        <w:rFonts w:ascii="Symbol" w:hAnsi="Symbol" w:hint="default"/>
+      </w:rPr>
+    </w:lvl>
+    <w:lvl w:ilvl="7" w:tplc="08090003" w:tentative="1">
+      <w:start w:val="1"/>
+      <w:numFmt w:val="bullet"/>
+      <w:lvlText w:val="o"/>
+      <w:lvlJc w:val="left"/>
+      <w:pPr>
+        <w:ind w:left="6120" w:hanging="360"/>
+      </w:pPr>
+      <w:rPr>
+        <w:rFonts w:ascii="Courier New" w:hAnsi="Courier New" w:cs="Courier New" w:hint="default"/>
+      </w:rPr>
+    </w:lvl>
+    <w:lvl w:ilvl="8" w:tplc="08090005" w:tentative="1">
+      <w:start w:val="1"/>
+      <w:numFmt w:val="bullet"/>
+      <w:lvlText w:val=""/>
+      <w:lvlJc w:val="left"/>
+      <w:pPr>
+        <w:ind w:left="6840" w:hanging="360"/>
+      </w:pPr>
+      <w:rPr>
+        <w:rFonts w:ascii="Wingdings" w:hAnsi="Wingdings" w:hint="default"/>
+      </w:rPr>
+    </w:lvl>
+  </w:abstractNum>
+  <w:abstractNum w:abstractNumId="2" w15:restartNumberingAfterBreak="0">
+    <w:nsid w:val="7DB31E52"/>
+    <w:multiLevelType w:val="hybridMultilevel"/>
+    <w:tmpl w:val="F30E176E"/>
+    <w:lvl w:ilvl="0" w:tplc="0809000F">
+      <w:start w:val="1"/>
+      <w:numFmt w:val="decimal"/>
+      <w:lvlText w:val="%1."/>
+      <w:lvlJc w:val="left"/>
+      <w:pPr>
+        <w:ind w:left="720" w:hanging="360"/>
+      </w:pPr>
+    </w:lvl>
+    <w:lvl w:ilvl="1" w:tplc="08090019">
+      <w:start w:val="1"/>
+      <w:numFmt w:val="lowerLetter"/>
+      <w:lvlText w:val="%2."/>
+      <w:lvlJc w:val="left"/>
+      <w:pPr>
+        <w:ind w:left="1440" w:hanging="360"/>
+      </w:pPr>
+    </w:lvl>
+    <w:lvl w:ilvl="2" w:tplc="0809001B" w:tentative="1">
+      <w:start w:val="1"/>
+      <w:numFmt w:val="lowerRoman"/>
+      <w:lvlText w:val="%3."/>
+      <w:lvlJc w:val="right"/>
+      <w:pPr>
+        <w:ind w:left="2160" w:hanging="180"/>
+      </w:pPr>
+    </w:lvl>
+    <w:lvl w:ilvl="3" w:tplc="0809000F" w:tentative="1">
+      <w:start w:val="1"/>
+      <w:numFmt w:val="decimal"/>
+      <w:lvlText w:val="%4."/>
+      <w:lvlJc w:val="left"/>
+      <w:pPr>
+        <w:ind w:left="2880" w:hanging="360"/>
+      </w:pPr>
+    </w:lvl>
+    <w:lvl w:ilvl="4" w:tplc="08090019" w:tentative="1">
+      <w:start w:val="1"/>
+      <w:numFmt w:val="lowerLetter"/>
+      <w:lvlText w:val="%5."/>
+      <w:lvlJc w:val="left"/>
+      <w:pPr>
+        <w:ind w:left="3600" w:hanging="360"/>
+      </w:pPr>
+    </w:lvl>
+    <w:lvl w:ilvl="5" w:tplc="0809001B" w:tentative="1">
+      <w:start w:val="1"/>
+      <w:numFmt w:val="lowerRoman"/>
+      <w:lvlText w:val="%6."/>
+      <w:lvlJc w:val="right"/>
+      <w:pPr>
+        <w:ind w:left="4320" w:hanging="180"/>
+      </w:pPr>
+    </w:lvl>
+    <w:lvl w:ilvl="6" w:tplc="0809000F" w:tentative="1">
+      <w:start w:val="1"/>
+      <w:numFmt w:val="decimal"/>
+      <w:lvlText w:val="%7."/>
+      <w:lvlJc w:val="left"/>
+      <w:pPr>
+        <w:ind w:left="5040" w:hanging="360"/>
+      </w:pPr>
+    </w:lvl>
+    <w:lvl w:ilvl="7" w:tplc="08090019" w:tentative="1">
+      <w:start w:val="1"/>
+      <w:numFmt w:val="lowerLetter"/>
+      <w:lvlText w:val="%8."/>
+      <w:lvlJc w:val="left"/>
+      <w:pPr>
+        <w:ind w:left="5760" w:hanging="360"/>
+      </w:pPr>
+    </w:lvl>
+    <w:lvl w:ilvl="8" w:tplc="0809001B" w:tentative="1">
+      <w:start w:val="1"/>
+      <w:numFmt w:val="lowerRoman"/>
+      <w:lvlText w:val="%9."/>
+      <w:lvlJc w:val="right"/>
+      <w:pPr>
+        <w:ind w:left="6480" w:hanging="180"/>
+      </w:pPr>
+    </w:lvl>
+  </w:abstractNum>
   <w:num w:numId="1" w16cid:durableId="1805847764">
     <w:abstractNumId w:val="0"/>
+  </w:num>
+  <w:num w:numId="2" w16cid:durableId="131600324">
+    <w:abstractNumId w:val="2"/>
+  </w:num>
+  <w:num w:numId="3" w16cid:durableId="1276787580">
+    <w:abstractNumId w:val="1"/>
   </w:num>
 </w:numbering>
 </file>
@@ -2426,6 +3024,50 @@
       <w:szCs w:val="32"/>
     </w:rPr>
   </w:style>
+  <w:style w:type="paragraph" w:styleId="Heading2">
+    <w:name w:val="heading 2"/>
+    <w:basedOn w:val="Normal"/>
+    <w:next w:val="Normal"/>
+    <w:link w:val="Heading2Char"/>
+    <w:uiPriority w:val="9"/>
+    <w:unhideWhenUsed/>
+    <w:qFormat/>
+    <w:rsid w:val="00003F83"/>
+    <w:pPr>
+      <w:keepNext/>
+      <w:keepLines/>
+      <w:spacing w:before="40" w:after="0"/>
+      <w:outlineLvl w:val="1"/>
+    </w:pPr>
+    <w:rPr>
+      <w:rFonts w:asciiTheme="majorHAnsi" w:eastAsiaTheme="majorEastAsia" w:hAnsiTheme="majorHAnsi" w:cstheme="majorBidi"/>
+      <w:color w:val="2F5496" w:themeColor="accent1" w:themeShade="BF"/>
+      <w:sz w:val="26"/>
+      <w:szCs w:val="26"/>
+    </w:rPr>
+  </w:style>
+  <w:style w:type="paragraph" w:styleId="Heading3">
+    <w:name w:val="heading 3"/>
+    <w:basedOn w:val="Normal"/>
+    <w:next w:val="Normal"/>
+    <w:link w:val="Heading3Char"/>
+    <w:uiPriority w:val="9"/>
+    <w:unhideWhenUsed/>
+    <w:qFormat/>
+    <w:rsid w:val="00003F83"/>
+    <w:pPr>
+      <w:keepNext/>
+      <w:keepLines/>
+      <w:spacing w:before="40" w:after="0"/>
+      <w:outlineLvl w:val="2"/>
+    </w:pPr>
+    <w:rPr>
+      <w:rFonts w:asciiTheme="majorHAnsi" w:eastAsiaTheme="majorEastAsia" w:hAnsiTheme="majorHAnsi" w:cstheme="majorBidi"/>
+      <w:color w:val="1F3763" w:themeColor="accent1" w:themeShade="7F"/>
+      <w:sz w:val="24"/>
+      <w:szCs w:val="24"/>
+    </w:rPr>
+  </w:style>
   <w:style w:type="character" w:default="1" w:styleId="DefaultParagraphFont">
     <w:name w:val="Default Paragraph Font"/>
     <w:uiPriority w:val="1"/>
@@ -2507,6 +3149,32 @@
       <w:ind w:left="720"/>
       <w:contextualSpacing/>
     </w:pPr>
+  </w:style>
+  <w:style w:type="character" w:customStyle="1" w:styleId="Heading2Char">
+    <w:name w:val="Heading 2 Char"/>
+    <w:basedOn w:val="DefaultParagraphFont"/>
+    <w:link w:val="Heading2"/>
+    <w:uiPriority w:val="9"/>
+    <w:rsid w:val="00003F83"/>
+    <w:rPr>
+      <w:rFonts w:asciiTheme="majorHAnsi" w:eastAsiaTheme="majorEastAsia" w:hAnsiTheme="majorHAnsi" w:cstheme="majorBidi"/>
+      <w:color w:val="2F5496" w:themeColor="accent1" w:themeShade="BF"/>
+      <w:sz w:val="26"/>
+      <w:szCs w:val="26"/>
+    </w:rPr>
+  </w:style>
+  <w:style w:type="character" w:customStyle="1" w:styleId="Heading3Char">
+    <w:name w:val="Heading 3 Char"/>
+    <w:basedOn w:val="DefaultParagraphFont"/>
+    <w:link w:val="Heading3"/>
+    <w:uiPriority w:val="9"/>
+    <w:rsid w:val="00003F83"/>
+    <w:rPr>
+      <w:rFonts w:asciiTheme="majorHAnsi" w:eastAsiaTheme="majorEastAsia" w:hAnsiTheme="majorHAnsi" w:cstheme="majorBidi"/>
+      <w:color w:val="1F3763" w:themeColor="accent1" w:themeShade="7F"/>
+      <w:sz w:val="24"/>
+      <w:szCs w:val="24"/>
+    </w:rPr>
   </w:style>
 </w:styles>
 </file>

</xml_diff>

<commit_message>
testing reflection mix level 2 (even worse, higher noise floor level)
</commit_message>
<xml_diff>
--- a/Intern-Logs/Week 8.docx
+++ b/Intern-Logs/Week 8.docx
@@ -219,14 +219,30 @@
         <w:t>KT_improvedsweep_vol0.1_1to1.wav result</w:t>
       </w:r>
       <w:r>
-        <w:t xml:space="preserve"> w/ default y_fit (RT60)</w:t>
+        <w:t xml:space="preserve"> w/ default </w:t>
+      </w:r>
+      <w:proofErr w:type="spellStart"/>
+      <w:r>
+        <w:t>y_fit</w:t>
+      </w:r>
+      <w:proofErr w:type="spellEnd"/>
+      <w:r>
+        <w:t xml:space="preserve"> (RT60)</w:t>
       </w:r>
       <w:r>
         <w:t>:</w:t>
       </w:r>
       <w:r>
         <w:br/>
-        <w:t xml:space="preserve">As seen, it was too low for RT60, EDT is correct however. No </w:t>
+        <w:t xml:space="preserve">As seen, it was too low for RT60, EDT is </w:t>
+      </w:r>
+      <w:proofErr w:type="gramStart"/>
+      <w:r>
+        <w:t>correct</w:t>
+      </w:r>
+      <w:proofErr w:type="gramEnd"/>
+      <w:r>
+        <w:t xml:space="preserve"> however. No </w:t>
       </w:r>
       <w:r>
         <w:t xml:space="preserve">audio </w:t>
@@ -600,7 +616,17 @@
         </w:drawing>
       </w:r>
       <w:r>
-        <w:t>Next lets try volume at 0.13, ratio of direct to reflection mix still at 1 to 1</w:t>
+        <w:t xml:space="preserve">Next </w:t>
+      </w:r>
+      <w:proofErr w:type="spellStart"/>
+      <w:proofErr w:type="gramStart"/>
+      <w:r>
+        <w:t>lets</w:t>
+      </w:r>
+      <w:proofErr w:type="spellEnd"/>
+      <w:proofErr w:type="gramEnd"/>
+      <w:r>
+        <w:t xml:space="preserve"> try volume at 0.13, ratio of direct to reflection mix still at 1 to 1</w:t>
       </w:r>
       <w:r>
         <w:t>, default y fit and RT30</w:t>
@@ -679,31 +705,105 @@
         </w:drawing>
       </w:r>
       <w:r>
-        <w:t xml:space="preserve">Still not good, even when y_fit to only RT30, it still shows bad response for </w:t>
+        <w:t xml:space="preserve">Still not good, even when </w:t>
+      </w:r>
+      <w:proofErr w:type="spellStart"/>
+      <w:r>
+        <w:t>y_fit</w:t>
+      </w:r>
+      <w:proofErr w:type="spellEnd"/>
+      <w:r>
+        <w:t xml:space="preserve"> to only RT30, it still shows bad response for </w:t>
       </w:r>
       <w:r>
         <w:t xml:space="preserve">some </w:t>
       </w:r>
       <w:r>
-        <w:t xml:space="preserve">octave band esp higher freq </w:t>
+        <w:t xml:space="preserve">octave band </w:t>
+      </w:r>
+      <w:proofErr w:type="spellStart"/>
+      <w:r>
+        <w:t>esp</w:t>
+      </w:r>
+      <w:proofErr w:type="spellEnd"/>
+      <w:r>
+        <w:t xml:space="preserve"> higher </w:t>
+      </w:r>
+      <w:proofErr w:type="spellStart"/>
+      <w:r>
+        <w:t>freq</w:t>
+      </w:r>
+      <w:proofErr w:type="spellEnd"/>
+      <w:r>
+        <w:t xml:space="preserve"> </w:t>
       </w:r>
       <w:r>
         <w:t xml:space="preserve">(too low) </w:t>
       </w:r>
       <w:r>
-        <w:t>so its not reall good either…</w:t>
-      </w:r>
-      <w:r>
-        <w:t>, and 250Hz still too high due to high noise floor level..</w:t>
-      </w:r>
-    </w:p>
-    <w:p>
-      <w:r>
-        <w:t>Thus, lets try improve the sine sweep again instead.</w:t>
-      </w:r>
-      <w:r>
-        <w:t xml:space="preserve"> The main imrovement is using longer sine sweep duration (15 sec instead of 10) to give better resolution and power(?) for lower frequency</w:t>
-      </w:r>
+        <w:t xml:space="preserve">so </w:t>
+      </w:r>
+      <w:proofErr w:type="spellStart"/>
+      <w:r>
+        <w:t>its</w:t>
+      </w:r>
+      <w:proofErr w:type="spellEnd"/>
+      <w:r>
+        <w:t xml:space="preserve"> not </w:t>
+      </w:r>
+      <w:proofErr w:type="spellStart"/>
+      <w:r>
+        <w:t>reall</w:t>
+      </w:r>
+      <w:proofErr w:type="spellEnd"/>
+      <w:r>
+        <w:t xml:space="preserve"> good either…</w:t>
+      </w:r>
+      <w:r>
+        <w:t xml:space="preserve">, and 250Hz still too high due to high noise floor </w:t>
+      </w:r>
+      <w:proofErr w:type="gramStart"/>
+      <w:r>
+        <w:t>level..</w:t>
+      </w:r>
+      <w:proofErr w:type="gramEnd"/>
+    </w:p>
+    <w:p>
+      <w:r>
+        <w:t xml:space="preserve">Thus, </w:t>
+      </w:r>
+      <w:proofErr w:type="spellStart"/>
+      <w:r>
+        <w:t>lets</w:t>
+      </w:r>
+      <w:proofErr w:type="spellEnd"/>
+      <w:r>
+        <w:t xml:space="preserve"> try </w:t>
+      </w:r>
+      <w:proofErr w:type="gramStart"/>
+      <w:r>
+        <w:t>improve</w:t>
+      </w:r>
+      <w:proofErr w:type="gramEnd"/>
+      <w:r>
+        <w:t xml:space="preserve"> the sine sweep again instead.</w:t>
+      </w:r>
+      <w:r>
+        <w:t xml:space="preserve"> The main </w:t>
+      </w:r>
+      <w:proofErr w:type="spellStart"/>
+      <w:r>
+        <w:t>imrovement</w:t>
+      </w:r>
+      <w:proofErr w:type="spellEnd"/>
+      <w:r>
+        <w:t xml:space="preserve"> is using longer sine sweep duration (15 sec instead of 10) to give better resolution and power(?) for lower </w:t>
+      </w:r>
+      <w:proofErr w:type="gramStart"/>
+      <w:r>
+        <w:t>frequency</w:t>
+      </w:r>
+      <w:proofErr w:type="gramEnd"/>
     </w:p>
     <w:p>
       <w:r>
@@ -843,22 +943,51 @@
         </w:drawing>
       </w:r>
       <w:r>
-        <w:t>OK, very interesting result (positive imo), using vol0.1 and 1to1 ratio</w:t>
-      </w:r>
-      <w:r>
-        <w:t xml:space="preserve"> on default RT60 y_fit</w:t>
-      </w:r>
+        <w:t xml:space="preserve">OK, very interesting result (positive </w:t>
+      </w:r>
+      <w:proofErr w:type="spellStart"/>
+      <w:r>
+        <w:t>imo</w:t>
+      </w:r>
+      <w:proofErr w:type="spellEnd"/>
+      <w:r>
+        <w:t>), using vol0.1 and 1to1 ratio</w:t>
+      </w:r>
+      <w:r>
+        <w:t xml:space="preserve"> on default RT60 </w:t>
+      </w:r>
+      <w:proofErr w:type="spellStart"/>
+      <w:r>
+        <w:t>y_fit</w:t>
+      </w:r>
+      <w:proofErr w:type="spellEnd"/>
       <w:r>
         <w:t>:</w:t>
       </w:r>
     </w:p>
     <w:p>
       <w:r>
-        <w:t xml:space="preserve">As seen, this is an improvement! Next I think it easier and better to keep improving </w:t>
+        <w:t xml:space="preserve">As seen, this is an improvement! </w:t>
+      </w:r>
+      <w:proofErr w:type="gramStart"/>
+      <w:r>
+        <w:t>Next</w:t>
+      </w:r>
+      <w:proofErr w:type="gramEnd"/>
+      <w:r>
+        <w:t xml:space="preserve"> I think it easier and better to keep improving </w:t>
       </w:r>
       <w:r>
         <w:lastRenderedPageBreak/>
-        <w:t xml:space="preserve">the sine sweep signal instead of trying trial and error on Unity audio source (also because we still have issue as seen below, 1. Distortion on RIR before 0s on all freq band, also possibly causing high </w:t>
+        <w:t xml:space="preserve">the sine sweep signal instead of trying trial and error on Unity audio source (also because we still have issue as seen below, 1. Distortion on RIR before 0s on all </w:t>
+      </w:r>
+      <w:proofErr w:type="spellStart"/>
+      <w:r>
+        <w:t>freq</w:t>
+      </w:r>
+      <w:proofErr w:type="spellEnd"/>
+      <w:r>
+        <w:t xml:space="preserve"> band, also possibly causing high </w:t>
       </w:r>
       <w:r>
         <w:rPr>
@@ -928,7 +1057,23 @@
     </w:p>
     <w:p>
       <w:r>
-        <w:t>Yea, that’s good progress for today, lets call it a day, and tomorrow lets continue optimising this sine sweep.</w:t>
+        <w:t xml:space="preserve">Yea, that’s good progress for today, </w:t>
+      </w:r>
+      <w:proofErr w:type="spellStart"/>
+      <w:r>
+        <w:t>lets</w:t>
+      </w:r>
+      <w:proofErr w:type="spellEnd"/>
+      <w:r>
+        <w:t xml:space="preserve"> call it a day, and tomorrow </w:t>
+      </w:r>
+      <w:proofErr w:type="gramStart"/>
+      <w:r>
+        <w:t>lets</w:t>
+      </w:r>
+      <w:proofErr w:type="gramEnd"/>
+      <w:r>
+        <w:t xml:space="preserve"> continue optimising this sine sweep.</w:t>
       </w:r>
     </w:p>
     <w:p>
@@ -998,7 +1143,7 @@
           <w:noProof/>
         </w:rPr>
         <w:drawing>
-          <wp:anchor distT="0" distB="0" distL="114300" distR="114300" simplePos="0" relativeHeight="251673600" behindDoc="1" locked="0" layoutInCell="1" allowOverlap="1" wp14:anchorId="4A7F6190" wp14:editId="48B74A28">
+          <wp:anchor distT="0" distB="0" distL="114300" distR="114300" simplePos="0" relativeHeight="251673600" behindDoc="1" locked="0" layoutInCell="1" allowOverlap="1" wp14:anchorId="4A7F6190" wp14:editId="1B3B1B69">
             <wp:simplePos x="0" y="0"/>
             <wp:positionH relativeFrom="margin">
               <wp:posOffset>2488799</wp:posOffset>
@@ -1129,8 +1274,13 @@
           </wp:anchor>
         </w:drawing>
       </w:r>
-      <w:r>
-        <w:t>Interestingly enough, this seems to make it worse in all aspect and didn’t solve anything:</w:t>
+      <w:proofErr w:type="gramStart"/>
+      <w:r>
+        <w:t>Interestingly enough, this</w:t>
+      </w:r>
+      <w:proofErr w:type="gramEnd"/>
+      <w:r>
+        <w:t xml:space="preserve"> seems to make it worse in all aspect and didn’t solve anything:</w:t>
       </w:r>
     </w:p>
     <w:p>
@@ -1213,10 +1363,28 @@
         </w:rPr>
       </w:pPr>
       <w:r>
-        <w:t>Ok, it went back to Mona’s like response… Idk, for now lets disable all HRTF/binaural/stereo and make it pure mono for RIR measurement.</w:t>
-      </w:r>
-      <w:r>
-        <w:t xml:space="preserve"> NVM, for some reason, changing stereo to mono in project settings cause audio to not work at all. So for now, I’ll just disable HRTF/binaural for RIR (Eval scenes</w:t>
+        <w:t xml:space="preserve">Ok, it went back to Mona’s like response… Idk, for now </w:t>
+      </w:r>
+      <w:proofErr w:type="spellStart"/>
+      <w:proofErr w:type="gramStart"/>
+      <w:r>
+        <w:t>lets</w:t>
+      </w:r>
+      <w:proofErr w:type="spellEnd"/>
+      <w:proofErr w:type="gramEnd"/>
+      <w:r>
+        <w:t xml:space="preserve"> disable all HRTF/binaural/stereo and make it pure mono for RIR measurement.</w:t>
+      </w:r>
+      <w:r>
+        <w:t xml:space="preserve"> NVM, for some reason, changing stereo to mono in project settings cause audio to not work at all. </w:t>
+      </w:r>
+      <w:proofErr w:type="gramStart"/>
+      <w:r>
+        <w:t>So</w:t>
+      </w:r>
+      <w:proofErr w:type="gramEnd"/>
+      <w:r>
+        <w:t xml:space="preserve"> for now, I’ll just disable HRTF/binaural for RIR (Eval scenes</w:t>
       </w:r>
       <w:r>
         <w:t>) and see if this improve anything</w:t>
@@ -1298,18 +1466,60 @@
     </w:p>
     <w:p>
       <w:r>
-        <w:t>I think this does help a bit in terms of EDT but sweepv4 is really bad so lets go back to v2 and see with noHRTF setting.</w:t>
+        <w:t xml:space="preserve">I think this does help a bit in terms of EDT but sweepv4 is really bad so </w:t>
+      </w:r>
+      <w:proofErr w:type="spellStart"/>
+      <w:proofErr w:type="gramStart"/>
+      <w:r>
+        <w:t>lets</w:t>
+      </w:r>
+      <w:proofErr w:type="spellEnd"/>
+      <w:proofErr w:type="gramEnd"/>
+      <w:r>
+        <w:t xml:space="preserve"> go back to v2 and see with </w:t>
+      </w:r>
+      <w:proofErr w:type="spellStart"/>
+      <w:r>
+        <w:t>noHRTF</w:t>
+      </w:r>
+      <w:proofErr w:type="spellEnd"/>
+      <w:r>
+        <w:t xml:space="preserve"> setting.</w:t>
       </w:r>
     </w:p>
     <w:p>
       <w:r>
         <w:lastRenderedPageBreak/>
-        <w:t xml:space="preserve">Not OK, now the EDT is too low around 0.0142 s… and RT60 is still wrong… tbh I have no clue now. Let’s just commit this for safe measure and declutter some stuff. </w:t>
-      </w:r>
-    </w:p>
-    <w:p>
-      <w:r>
-        <w:t>Rewrote the new main_KT ipynb to be more modular. Still having same problem (unbalanced RT60 bands) and too low EDT even using newly generated sine_sweep.wav.</w:t>
+        <w:t xml:space="preserve">Not OK, now the EDT is too low around 0.0142 s… and RT60 is still wrong… </w:t>
+      </w:r>
+      <w:proofErr w:type="spellStart"/>
+      <w:r>
+        <w:t>tbh</w:t>
+      </w:r>
+      <w:proofErr w:type="spellEnd"/>
+      <w:r>
+        <w:t xml:space="preserve"> I have no clue now. Let’s just commit this for safe measure and declutter some stuff. </w:t>
+      </w:r>
+    </w:p>
+    <w:p>
+      <w:r>
+        <w:t xml:space="preserve">Rewrote the new </w:t>
+      </w:r>
+      <w:proofErr w:type="spellStart"/>
+      <w:r>
+        <w:t>main_KT</w:t>
+      </w:r>
+      <w:proofErr w:type="spellEnd"/>
+      <w:r>
+        <w:t xml:space="preserve"> </w:t>
+      </w:r>
+      <w:proofErr w:type="spellStart"/>
+      <w:r>
+        <w:t>ipynb</w:t>
+      </w:r>
+      <w:proofErr w:type="spellEnd"/>
+      <w:r>
+        <w:t xml:space="preserve"> to be more modular. Still having same problem (unbalanced RT60 bands) and too low EDT even using newly generated sine_sweep.wav.</w:t>
       </w:r>
     </w:p>
     <w:p>
@@ -1438,7 +1648,15 @@
         </w:drawing>
       </w:r>
       <w:r>
-        <w:t>As seen on the left and below especially, it doesn’t feel like the RT60 line is correct as its measuring the noise floor instead(?).</w:t>
+        <w:t xml:space="preserve">As seen on the left and below especially, it doesn’t feel like the RT60 line is correct as </w:t>
+      </w:r>
+      <w:proofErr w:type="gramStart"/>
+      <w:r>
+        <w:t>its</w:t>
+      </w:r>
+      <w:proofErr w:type="gramEnd"/>
+      <w:r>
+        <w:t xml:space="preserve"> measuring the noise floor instead(?).</w:t>
       </w:r>
     </w:p>
     <w:p/>
@@ -1517,7 +1735,15 @@
         </w:drawing>
       </w:r>
       <w:r>
-        <w:t xml:space="preserve">Last one for today, lets use the sweep from original AVVR </w:t>
+        <w:t xml:space="preserve">Last one for today, </w:t>
+      </w:r>
+      <w:proofErr w:type="spellStart"/>
+      <w:r>
+        <w:t>lets</w:t>
+      </w:r>
+      <w:proofErr w:type="spellEnd"/>
+      <w:r>
+        <w:t xml:space="preserve"> use the sweep from original AVVR </w:t>
       </w:r>
       <w:r>
         <w:t xml:space="preserve">GDP </w:t>
@@ -1549,10 +1775,23 @@
     </w:p>
     <w:p>
       <w:r>
-        <w:t>Ok pretty interesting..</w:t>
-      </w:r>
-      <w:r>
-        <w:t xml:space="preserve"> its very low but </w:t>
+        <w:t xml:space="preserve">Ok pretty </w:t>
+      </w:r>
+      <w:proofErr w:type="gramStart"/>
+      <w:r>
+        <w:t>interesting..</w:t>
+      </w:r>
+      <w:proofErr w:type="gramEnd"/>
+      <w:r>
+        <w:t xml:space="preserve"> </w:t>
+      </w:r>
+      <w:proofErr w:type="spellStart"/>
+      <w:r>
+        <w:t>its</w:t>
+      </w:r>
+      <w:proofErr w:type="spellEnd"/>
+      <w:r>
+        <w:t xml:space="preserve"> very low but </w:t>
       </w:r>
       <w:r>
         <w:t>at least</w:t>
@@ -1644,6 +1883,9 @@
     </w:p>
     <w:p>
       <w:r>
+        <w:rPr>
+          <w:noProof/>
+        </w:rPr>
         <w:drawing>
           <wp:anchor distT="0" distB="0" distL="114300" distR="114300" simplePos="0" relativeHeight="251680768" behindDoc="1" locked="0" layoutInCell="1" allowOverlap="1" wp14:anchorId="25EA86E7" wp14:editId="6650A627">
             <wp:simplePos x="0" y="0"/>
@@ -1708,12 +1950,28 @@
           </wp:anchor>
         </w:drawing>
       </w:r>
-      <w:r>
-        <w:t>Well it increases slightly but obviously not the solution we’re looking for imo:</w:t>
-      </w:r>
-    </w:p>
-    <w:p>
-      <w:r>
+      <w:proofErr w:type="gramStart"/>
+      <w:r>
+        <w:t>Well</w:t>
+      </w:r>
+      <w:proofErr w:type="gramEnd"/>
+      <w:r>
+        <w:t xml:space="preserve"> it increases slightly but obviously not the solution we’re looking for </w:t>
+      </w:r>
+      <w:proofErr w:type="spellStart"/>
+      <w:r>
+        <w:t>imo</w:t>
+      </w:r>
+      <w:proofErr w:type="spellEnd"/>
+      <w:r>
+        <w:t>:</w:t>
+      </w:r>
+    </w:p>
+    <w:p>
+      <w:r>
+        <w:rPr>
+          <w:noProof/>
+        </w:rPr>
         <w:drawing>
           <wp:anchor distT="0" distB="0" distL="114300" distR="114300" simplePos="0" relativeHeight="251679744" behindDoc="1" locked="0" layoutInCell="1" allowOverlap="1" wp14:anchorId="33F960CF" wp14:editId="49CF57D6">
             <wp:simplePos x="0" y="0"/>
@@ -1783,11 +2041,22 @@
         <w:ind w:left="720"/>
       </w:pPr>
       <w:r>
-        <w:t xml:space="preserve">As seen below and on table on the left, it still is too </w:t>
-      </w:r>
-    </w:p>
-    <w:p>
-      <w:r>
+        <w:t xml:space="preserve">As seen below and on table on the left, it still is </w:t>
+      </w:r>
+      <w:proofErr w:type="gramStart"/>
+      <w:r>
+        <w:t>too</w:t>
+      </w:r>
+      <w:proofErr w:type="gramEnd"/>
+      <w:r>
+        <w:t xml:space="preserve"> </w:t>
+      </w:r>
+    </w:p>
+    <w:p>
+      <w:r>
+        <w:rPr>
+          <w:noProof/>
+        </w:rPr>
         <w:drawing>
           <wp:anchor distT="0" distB="0" distL="114300" distR="114300" simplePos="0" relativeHeight="251681792" behindDoc="1" locked="0" layoutInCell="1" allowOverlap="1" wp14:anchorId="0771FA13" wp14:editId="76744A3B">
             <wp:simplePos x="0" y="0"/>
@@ -1853,7 +2122,15 @@
         </w:drawing>
       </w:r>
       <w:r>
-        <w:t>low, and the best line fit doesn’t look right either imo.</w:t>
+        <w:t xml:space="preserve">low, and the best line fit doesn’t look right either </w:t>
+      </w:r>
+      <w:proofErr w:type="spellStart"/>
+      <w:r>
+        <w:t>imo</w:t>
+      </w:r>
+      <w:proofErr w:type="spellEnd"/>
+      <w:r>
+        <w:t>.</w:t>
       </w:r>
     </w:p>
     <w:p/>
@@ -1903,7 +2180,15 @@
         </w:numPr>
       </w:pPr>
       <w:r>
-        <w:t>The RT60 across all octave bands should be pretty similar (like Kim21 result) right?</w:t>
+        <w:t xml:space="preserve">The RT60 across all octave bands should be </w:t>
+      </w:r>
+      <w:proofErr w:type="gramStart"/>
+      <w:r>
+        <w:t>pretty similar</w:t>
+      </w:r>
+      <w:proofErr w:type="gramEnd"/>
+      <w:r>
+        <w:t xml:space="preserve"> (like Kim21 result) right?</w:t>
       </w:r>
       <w:r>
         <w:t xml:space="preserve"> </w:t>
@@ -1938,8 +2223,13 @@
         <w:t>No</w:t>
       </w:r>
       <w:r>
-        <w:t>, either lower noise level or use y_fit</w:t>
-      </w:r>
+        <w:t xml:space="preserve">, either lower noise level or use </w:t>
+      </w:r>
+      <w:proofErr w:type="spellStart"/>
+      <w:r>
+        <w:t>y_fit</w:t>
+      </w:r>
+      <w:proofErr w:type="spellEnd"/>
     </w:p>
     <w:p>
       <w:pPr>
@@ -1965,7 +2255,15 @@
         <w:t>s this normal?</w:t>
       </w:r>
       <w:r>
-        <w:t xml:space="preserve"> If normal, can y_fit be used?</w:t>
+        <w:t xml:space="preserve"> If normal, can </w:t>
+      </w:r>
+      <w:proofErr w:type="spellStart"/>
+      <w:r>
+        <w:t>y_fit</w:t>
+      </w:r>
+      <w:proofErr w:type="spellEnd"/>
+      <w:r>
+        <w:t xml:space="preserve"> be used?</w:t>
       </w:r>
       <w:r>
         <w:t xml:space="preserve"> </w:t>
@@ -1975,18 +2273,55 @@
         <w:t xml:space="preserve">- </w:t>
       </w:r>
       <w:r>
-        <w:t>Unsure why theres noise, maybe because volume/ambient from sine sweep itself?</w:t>
+        <w:t xml:space="preserve">Unsure why </w:t>
+      </w:r>
+      <w:proofErr w:type="spellStart"/>
+      <w:r>
+        <w:t>theres</w:t>
+      </w:r>
+      <w:proofErr w:type="spellEnd"/>
+      <w:r>
+        <w:t xml:space="preserve"> noise, maybe because volume/ambient from sine sweep itself?</w:t>
       </w:r>
       <w:r>
         <w:br/>
         <w:t xml:space="preserve">- </w:t>
       </w:r>
       <w:r>
-        <w:t>Yes y_fit can be used.</w:t>
-      </w:r>
-      <w:r>
-        <w:t xml:space="preserve"> Mona’s ST work pretty well on y_fit [-5 -55] tbf</w:t>
-      </w:r>
+        <w:t xml:space="preserve">Yes </w:t>
+      </w:r>
+      <w:proofErr w:type="spellStart"/>
+      <w:r>
+        <w:t>y_fit</w:t>
+      </w:r>
+      <w:proofErr w:type="spellEnd"/>
+      <w:r>
+        <w:t xml:space="preserve"> can be used.</w:t>
+      </w:r>
+      <w:r>
+        <w:t xml:space="preserve"> Mona’s ST work </w:t>
+      </w:r>
+      <w:proofErr w:type="gramStart"/>
+      <w:r>
+        <w:t>pretty well</w:t>
+      </w:r>
+      <w:proofErr w:type="gramEnd"/>
+      <w:r>
+        <w:t xml:space="preserve"> on </w:t>
+      </w:r>
+      <w:proofErr w:type="spellStart"/>
+      <w:r>
+        <w:t>y_fit</w:t>
+      </w:r>
+      <w:proofErr w:type="spellEnd"/>
+      <w:r>
+        <w:t xml:space="preserve"> [-5 -55] </w:t>
+      </w:r>
+      <w:proofErr w:type="spellStart"/>
+      <w:r>
+        <w:t>tbf</w:t>
+      </w:r>
+      <w:proofErr w:type="spellEnd"/>
     </w:p>
     <w:p>
       <w:pPr>
@@ -2003,14 +2338,30 @@
         <w:t xml:space="preserve"> is there golden version or it differs case-by-case basis</w:t>
       </w:r>
       <w:r>
-        <w:t xml:space="preserve"> and how does deconvolution works? </w:t>
+        <w:t xml:space="preserve"> and how does deconvolution </w:t>
+      </w:r>
+      <w:proofErr w:type="gramStart"/>
+      <w:r>
+        <w:t>works</w:t>
+      </w:r>
+      <w:proofErr w:type="gramEnd"/>
+      <w:r>
+        <w:t xml:space="preserve">? </w:t>
       </w:r>
       <w:r>
         <w:br/>
-        <w:t>- No, a</w:t>
-      </w:r>
-      <w:r>
-        <w:t>s long as it includes all frequency with same amplitude.</w:t>
+        <w:t xml:space="preserve">- No, </w:t>
+      </w:r>
+      <w:proofErr w:type="gramStart"/>
+      <w:r>
+        <w:t>a</w:t>
+      </w:r>
+      <w:r>
+        <w:t>s long as</w:t>
+      </w:r>
+      <w:proofErr w:type="gramEnd"/>
+      <w:r>
+        <w:t xml:space="preserve"> it includes all frequency with same amplitude.</w:t>
       </w:r>
     </w:p>
     <w:p>
@@ -2022,7 +2373,15 @@
         </w:numPr>
       </w:pPr>
       <w:r>
-        <w:t>Is the inverse filter and RIR generated looks correct?</w:t>
+        <w:t xml:space="preserve">Is the inverse filter and RIR generated </w:t>
+      </w:r>
+      <w:proofErr w:type="gramStart"/>
+      <w:r>
+        <w:t>looks</w:t>
+      </w:r>
+      <w:proofErr w:type="gramEnd"/>
+      <w:r>
+        <w:t xml:space="preserve"> correct?</w:t>
       </w:r>
       <w:r>
         <w:t xml:space="preserve"> </w:t>
@@ -2163,11 +2522,27 @@
     </w:p>
     <w:p>
       <w:r>
-        <w:t>Rewriting the new KT ipynb to be more compact and correct.</w:t>
-      </w:r>
-    </w:p>
-    <w:p>
-      <w:r>
+        <w:t xml:space="preserve">Rewriting the new KT </w:t>
+      </w:r>
+      <w:proofErr w:type="spellStart"/>
+      <w:r>
+        <w:t>ipynb</w:t>
+      </w:r>
+      <w:proofErr w:type="spellEnd"/>
+      <w:r>
+        <w:t xml:space="preserve"> to be more compact and correct.</w:t>
+      </w:r>
+    </w:p>
+    <w:p>
+      <w:pPr>
+        <w:rPr>
+          <w:noProof/>
+        </w:rPr>
+      </w:pPr>
+      <w:r>
+        <w:rPr>
+          <w:noProof/>
+        </w:rPr>
         <w:drawing>
           <wp:anchor distT="0" distB="0" distL="114300" distR="114300" simplePos="0" relativeHeight="251682816" behindDoc="1" locked="0" layoutInCell="1" allowOverlap="1" wp14:anchorId="0599590D" wp14:editId="44A1D2C3">
             <wp:simplePos x="0" y="0"/>
@@ -2233,7 +2608,15 @@
         </w:drawing>
       </w:r>
       <w:r>
-        <w:t>Commented some functions which deemed not useful? Need more testing… Gonna continue tomorrow.</w:t>
+        <w:t xml:space="preserve">Commented some functions which deemed not useful? Need more testing… </w:t>
+      </w:r>
+      <w:proofErr w:type="spellStart"/>
+      <w:r>
+        <w:t>Gonna</w:t>
+      </w:r>
+      <w:proofErr w:type="spellEnd"/>
+      <w:r>
+        <w:t xml:space="preserve"> continue tomorrow.</w:t>
       </w:r>
       <w:r>
         <w:rPr>
@@ -2266,6 +2649,56 @@
         <w:t>r.</w:t>
       </w:r>
     </w:p>
+    <w:p/>
+    <w:p/>
+    <w:p/>
+    <w:p/>
+    <w:p/>
+    <w:p/>
+    <w:p/>
+    <w:p>
+      <w:pPr>
+        <w:rPr>
+          <w:noProof/>
+        </w:rPr>
+      </w:pPr>
+    </w:p>
+    <w:p>
+      <w:pPr>
+        <w:ind w:firstLine="720"/>
+      </w:pPr>
+    </w:p>
+    <w:p>
+      <w:pPr>
+        <w:ind w:firstLine="720"/>
+      </w:pPr>
+    </w:p>
+    <w:p>
+      <w:pPr>
+        <w:pStyle w:val="Heading1"/>
+      </w:pPr>
+      <w:r>
+        <w:lastRenderedPageBreak/>
+        <w:t>Thursday, 15 August 2024</w:t>
+      </w:r>
+    </w:p>
+    <w:p>
+      <w:r>
+        <w:t>Let’s figure out how to fix EDT, and maybe increase reflection mix level to get higher RT60.</w:t>
+      </w:r>
+    </w:p>
+    <w:p>
+      <w:r>
+        <w:t>Using reflections mix level 2 (ratio 1 to 2)</w:t>
+      </w:r>
+      <w:r>
+        <w:t>, vol 0.1, no HRTF</w:t>
+      </w:r>
+      <w:r>
+        <w:t>:</w:t>
+      </w:r>
+    </w:p>
+    <w:p/>
     <w:sectPr>
       <w:pgSz w:w="11906" w:h="16838"/>
       <w:pgMar w:top="1440" w:right="1440" w:bottom="1440" w:left="1440" w:header="708" w:footer="708" w:gutter="0"/>

</xml_diff>

<commit_message>
attenuation on unity volume mixer test (doesnt fix anything either, still have high noise floor level problem)
</commit_message>
<xml_diff>
--- a/Intern-Logs/Week 8.docx
+++ b/Intern-Logs/Week 8.docx
@@ -219,14 +219,30 @@
         <w:t>KT_improvedsweep_vol0.1_1to1.wav result</w:t>
       </w:r>
       <w:r>
-        <w:t xml:space="preserve"> w/ default y_fit (RT60)</w:t>
+        <w:t xml:space="preserve"> w/ default </w:t>
+      </w:r>
+      <w:proofErr w:type="spellStart"/>
+      <w:r>
+        <w:t>y_fit</w:t>
+      </w:r>
+      <w:proofErr w:type="spellEnd"/>
+      <w:r>
+        <w:t xml:space="preserve"> (RT60)</w:t>
       </w:r>
       <w:r>
         <w:t>:</w:t>
       </w:r>
       <w:r>
         <w:br/>
-        <w:t xml:space="preserve">As seen, it was too low for RT60, EDT is correct however. No </w:t>
+        <w:t xml:space="preserve">As seen, it was too low for RT60, EDT is </w:t>
+      </w:r>
+      <w:proofErr w:type="gramStart"/>
+      <w:r>
+        <w:t>correct</w:t>
+      </w:r>
+      <w:proofErr w:type="gramEnd"/>
+      <w:r>
+        <w:t xml:space="preserve"> however. No </w:t>
       </w:r>
       <w:r>
         <w:t xml:space="preserve">audio </w:t>
@@ -600,7 +616,17 @@
         </w:drawing>
       </w:r>
       <w:r>
-        <w:t>Next lets try volume at 0.13, ratio of direct to reflection mix still at 1 to 1</w:t>
+        <w:t xml:space="preserve">Next </w:t>
+      </w:r>
+      <w:proofErr w:type="spellStart"/>
+      <w:proofErr w:type="gramStart"/>
+      <w:r>
+        <w:t>lets</w:t>
+      </w:r>
+      <w:proofErr w:type="spellEnd"/>
+      <w:proofErr w:type="gramEnd"/>
+      <w:r>
+        <w:t xml:space="preserve"> try volume at 0.13, ratio of direct to reflection mix still at 1 to 1</w:t>
       </w:r>
       <w:r>
         <w:t>, default y fit and RT30</w:t>
@@ -679,31 +705,105 @@
         </w:drawing>
       </w:r>
       <w:r>
-        <w:t xml:space="preserve">Still not good, even when y_fit to only RT30, it still shows bad response for </w:t>
+        <w:t xml:space="preserve">Still not good, even when </w:t>
+      </w:r>
+      <w:proofErr w:type="spellStart"/>
+      <w:r>
+        <w:t>y_fit</w:t>
+      </w:r>
+      <w:proofErr w:type="spellEnd"/>
+      <w:r>
+        <w:t xml:space="preserve"> to only RT30, it still shows bad response for </w:t>
       </w:r>
       <w:r>
         <w:t xml:space="preserve">some </w:t>
       </w:r>
       <w:r>
-        <w:t xml:space="preserve">octave band esp higher freq </w:t>
+        <w:t xml:space="preserve">octave band </w:t>
+      </w:r>
+      <w:proofErr w:type="spellStart"/>
+      <w:r>
+        <w:t>esp</w:t>
+      </w:r>
+      <w:proofErr w:type="spellEnd"/>
+      <w:r>
+        <w:t xml:space="preserve"> higher </w:t>
+      </w:r>
+      <w:proofErr w:type="spellStart"/>
+      <w:r>
+        <w:t>freq</w:t>
+      </w:r>
+      <w:proofErr w:type="spellEnd"/>
+      <w:r>
+        <w:t xml:space="preserve"> </w:t>
       </w:r>
       <w:r>
         <w:t xml:space="preserve">(too low) </w:t>
       </w:r>
       <w:r>
-        <w:t>so its not reall good either…</w:t>
-      </w:r>
-      <w:r>
-        <w:t>, and 250Hz still too high due to high noise floor level..</w:t>
-      </w:r>
-    </w:p>
-    <w:p>
-      <w:r>
-        <w:t>Thus, lets try improve the sine sweep again instead.</w:t>
-      </w:r>
-      <w:r>
-        <w:t xml:space="preserve"> The main imrovement is using longer sine sweep duration (15 sec instead of 10) to give better resolution and power(?) for lower frequency</w:t>
-      </w:r>
+        <w:t xml:space="preserve">so </w:t>
+      </w:r>
+      <w:proofErr w:type="spellStart"/>
+      <w:r>
+        <w:t>its</w:t>
+      </w:r>
+      <w:proofErr w:type="spellEnd"/>
+      <w:r>
+        <w:t xml:space="preserve"> not </w:t>
+      </w:r>
+      <w:proofErr w:type="spellStart"/>
+      <w:r>
+        <w:t>reall</w:t>
+      </w:r>
+      <w:proofErr w:type="spellEnd"/>
+      <w:r>
+        <w:t xml:space="preserve"> good either…</w:t>
+      </w:r>
+      <w:r>
+        <w:t xml:space="preserve">, and 250Hz still too high due to high noise floor </w:t>
+      </w:r>
+      <w:proofErr w:type="gramStart"/>
+      <w:r>
+        <w:t>level..</w:t>
+      </w:r>
+      <w:proofErr w:type="gramEnd"/>
+    </w:p>
+    <w:p>
+      <w:r>
+        <w:t xml:space="preserve">Thus, </w:t>
+      </w:r>
+      <w:proofErr w:type="spellStart"/>
+      <w:r>
+        <w:t>lets</w:t>
+      </w:r>
+      <w:proofErr w:type="spellEnd"/>
+      <w:r>
+        <w:t xml:space="preserve"> try </w:t>
+      </w:r>
+      <w:proofErr w:type="gramStart"/>
+      <w:r>
+        <w:t>improve</w:t>
+      </w:r>
+      <w:proofErr w:type="gramEnd"/>
+      <w:r>
+        <w:t xml:space="preserve"> the sine sweep again instead.</w:t>
+      </w:r>
+      <w:r>
+        <w:t xml:space="preserve"> The main </w:t>
+      </w:r>
+      <w:proofErr w:type="spellStart"/>
+      <w:r>
+        <w:t>imrovement</w:t>
+      </w:r>
+      <w:proofErr w:type="spellEnd"/>
+      <w:r>
+        <w:t xml:space="preserve"> is using longer sine sweep duration (15 sec instead of 10) to give better resolution and power(?) for lower </w:t>
+      </w:r>
+      <w:proofErr w:type="gramStart"/>
+      <w:r>
+        <w:t>frequency</w:t>
+      </w:r>
+      <w:proofErr w:type="gramEnd"/>
     </w:p>
     <w:p>
       <w:r>
@@ -843,22 +943,51 @@
         </w:drawing>
       </w:r>
       <w:r>
-        <w:t>OK, very interesting result (positive imo), using vol0.1 and 1to1 ratio</w:t>
-      </w:r>
-      <w:r>
-        <w:t xml:space="preserve"> on default RT60 y_fit</w:t>
-      </w:r>
+        <w:t xml:space="preserve">OK, very interesting result (positive </w:t>
+      </w:r>
+      <w:proofErr w:type="spellStart"/>
+      <w:r>
+        <w:t>imo</w:t>
+      </w:r>
+      <w:proofErr w:type="spellEnd"/>
+      <w:r>
+        <w:t>), using vol0.1 and 1to1 ratio</w:t>
+      </w:r>
+      <w:r>
+        <w:t xml:space="preserve"> on default RT60 </w:t>
+      </w:r>
+      <w:proofErr w:type="spellStart"/>
+      <w:r>
+        <w:t>y_fit</w:t>
+      </w:r>
+      <w:proofErr w:type="spellEnd"/>
       <w:r>
         <w:t>:</w:t>
       </w:r>
     </w:p>
     <w:p>
       <w:r>
-        <w:t xml:space="preserve">As seen, this is an improvement! Next I think it easier and better to keep improving </w:t>
+        <w:t xml:space="preserve">As seen, this is an improvement! </w:t>
+      </w:r>
+      <w:proofErr w:type="gramStart"/>
+      <w:r>
+        <w:t>Next</w:t>
+      </w:r>
+      <w:proofErr w:type="gramEnd"/>
+      <w:r>
+        <w:t xml:space="preserve"> I think it easier and better to keep improving </w:t>
       </w:r>
       <w:r>
         <w:lastRenderedPageBreak/>
-        <w:t xml:space="preserve">the sine sweep signal instead of trying trial and error on Unity audio source (also because we still have issue as seen below, 1. Distortion on RIR before 0s on all freq band, also possibly causing high </w:t>
+        <w:t xml:space="preserve">the sine sweep signal instead of trying trial and error on Unity audio source (also because we still have issue as seen below, 1. Distortion on RIR before 0s on all </w:t>
+      </w:r>
+      <w:proofErr w:type="spellStart"/>
+      <w:r>
+        <w:t>freq</w:t>
+      </w:r>
+      <w:proofErr w:type="spellEnd"/>
+      <w:r>
+        <w:t xml:space="preserve"> band, also possibly causing high </w:t>
       </w:r>
       <w:r>
         <w:rPr>
@@ -928,7 +1057,23 @@
     </w:p>
     <w:p>
       <w:r>
-        <w:t>Yea, that’s good progress for today, lets call it a day, and tomorrow lets continue optimising this sine sweep.</w:t>
+        <w:t xml:space="preserve">Yea, that’s good progress for today, </w:t>
+      </w:r>
+      <w:proofErr w:type="spellStart"/>
+      <w:r>
+        <w:t>lets</w:t>
+      </w:r>
+      <w:proofErr w:type="spellEnd"/>
+      <w:r>
+        <w:t xml:space="preserve"> call it a day, and tomorrow </w:t>
+      </w:r>
+      <w:proofErr w:type="gramStart"/>
+      <w:r>
+        <w:t>lets</w:t>
+      </w:r>
+      <w:proofErr w:type="gramEnd"/>
+      <w:r>
+        <w:t xml:space="preserve"> continue optimising this sine sweep.</w:t>
       </w:r>
     </w:p>
     <w:p>
@@ -1129,8 +1274,13 @@
           </wp:anchor>
         </w:drawing>
       </w:r>
-      <w:r>
-        <w:t>Interestingly enough, this seems to make it worse in all aspect and didn’t solve anything:</w:t>
+      <w:proofErr w:type="gramStart"/>
+      <w:r>
+        <w:t>Interestingly enough, this</w:t>
+      </w:r>
+      <w:proofErr w:type="gramEnd"/>
+      <w:r>
+        <w:t xml:space="preserve"> seems to make it worse in all aspect and didn’t solve anything:</w:t>
       </w:r>
     </w:p>
     <w:p>
@@ -1213,10 +1363,28 @@
         </w:rPr>
       </w:pPr>
       <w:r>
-        <w:t>Ok, it went back to Mona’s like response… Idk, for now lets disable all HRTF/binaural/stereo and make it pure mono for RIR measurement.</w:t>
-      </w:r>
-      <w:r>
-        <w:t xml:space="preserve"> NVM, for some reason, changing stereo to mono in project settings cause audio to not work at all. So for now, I’ll just disable HRTF/binaural for RIR (Eval scenes</w:t>
+        <w:t xml:space="preserve">Ok, it went back to Mona’s like response… Idk, for now </w:t>
+      </w:r>
+      <w:proofErr w:type="spellStart"/>
+      <w:proofErr w:type="gramStart"/>
+      <w:r>
+        <w:t>lets</w:t>
+      </w:r>
+      <w:proofErr w:type="spellEnd"/>
+      <w:proofErr w:type="gramEnd"/>
+      <w:r>
+        <w:t xml:space="preserve"> disable all HRTF/binaural/stereo and make it pure mono for RIR measurement.</w:t>
+      </w:r>
+      <w:r>
+        <w:t xml:space="preserve"> NVM, for some reason, changing stereo to mono in project settings cause audio to not work at all. </w:t>
+      </w:r>
+      <w:proofErr w:type="gramStart"/>
+      <w:r>
+        <w:t>So</w:t>
+      </w:r>
+      <w:proofErr w:type="gramEnd"/>
+      <w:r>
+        <w:t xml:space="preserve"> for now, I’ll just disable HRTF/binaural for RIR (Eval scenes</w:t>
       </w:r>
       <w:r>
         <w:t>) and see if this improve anything</w:t>
@@ -1298,18 +1466,60 @@
     </w:p>
     <w:p>
       <w:r>
-        <w:t>I think this does help a bit in terms of EDT but sweepv4 is really bad so lets go back to v2 and see with noHRTF setting.</w:t>
+        <w:t xml:space="preserve">I think this does help a bit in terms of EDT but sweepv4 is really bad so </w:t>
+      </w:r>
+      <w:proofErr w:type="spellStart"/>
+      <w:proofErr w:type="gramStart"/>
+      <w:r>
+        <w:t>lets</w:t>
+      </w:r>
+      <w:proofErr w:type="spellEnd"/>
+      <w:proofErr w:type="gramEnd"/>
+      <w:r>
+        <w:t xml:space="preserve"> go back to v2 and see with </w:t>
+      </w:r>
+      <w:proofErr w:type="spellStart"/>
+      <w:r>
+        <w:t>noHRTF</w:t>
+      </w:r>
+      <w:proofErr w:type="spellEnd"/>
+      <w:r>
+        <w:t xml:space="preserve"> setting.</w:t>
       </w:r>
     </w:p>
     <w:p>
       <w:r>
         <w:lastRenderedPageBreak/>
-        <w:t xml:space="preserve">Not OK, now the EDT is too low around 0.0142 s… and RT60 is still wrong… tbh I have no clue now. Let’s just commit this for safe measure and declutter some stuff. </w:t>
-      </w:r>
-    </w:p>
-    <w:p>
-      <w:r>
-        <w:t>Rewrote the new main_KT ipynb to be more modular. Still having same problem (unbalanced RT60 bands) and too low EDT even using newly generated sine_sweep.wav.</w:t>
+        <w:t xml:space="preserve">Not OK, now the EDT is too low around 0.0142 s… and RT60 is still wrong… </w:t>
+      </w:r>
+      <w:proofErr w:type="spellStart"/>
+      <w:r>
+        <w:t>tbh</w:t>
+      </w:r>
+      <w:proofErr w:type="spellEnd"/>
+      <w:r>
+        <w:t xml:space="preserve"> I have no clue now. Let’s just commit this for safe measure and declutter some stuff. </w:t>
+      </w:r>
+    </w:p>
+    <w:p>
+      <w:r>
+        <w:t xml:space="preserve">Rewrote the new </w:t>
+      </w:r>
+      <w:proofErr w:type="spellStart"/>
+      <w:r>
+        <w:t>main_KT</w:t>
+      </w:r>
+      <w:proofErr w:type="spellEnd"/>
+      <w:r>
+        <w:t xml:space="preserve"> </w:t>
+      </w:r>
+      <w:proofErr w:type="spellStart"/>
+      <w:r>
+        <w:t>ipynb</w:t>
+      </w:r>
+      <w:proofErr w:type="spellEnd"/>
+      <w:r>
+        <w:t xml:space="preserve"> to be more modular. Still having same problem (unbalanced RT60 bands) and too low EDT even using newly generated sine_sweep.wav.</w:t>
       </w:r>
     </w:p>
     <w:p>
@@ -1438,7 +1648,15 @@
         </w:drawing>
       </w:r>
       <w:r>
-        <w:t>As seen on the left and below especially, it doesn’t feel like the RT60 line is correct as its measuring the noise floor instead(?).</w:t>
+        <w:t xml:space="preserve">As seen on the left and below especially, it doesn’t feel like the RT60 line is correct as </w:t>
+      </w:r>
+      <w:proofErr w:type="gramStart"/>
+      <w:r>
+        <w:t>its</w:t>
+      </w:r>
+      <w:proofErr w:type="gramEnd"/>
+      <w:r>
+        <w:t xml:space="preserve"> measuring the noise floor instead(?).</w:t>
       </w:r>
     </w:p>
     <w:p/>
@@ -1517,7 +1735,15 @@
         </w:drawing>
       </w:r>
       <w:r>
-        <w:t xml:space="preserve">Last one for today, lets use the sweep from original AVVR </w:t>
+        <w:t xml:space="preserve">Last one for today, </w:t>
+      </w:r>
+      <w:proofErr w:type="spellStart"/>
+      <w:r>
+        <w:t>lets</w:t>
+      </w:r>
+      <w:proofErr w:type="spellEnd"/>
+      <w:r>
+        <w:t xml:space="preserve"> use the sweep from original AVVR </w:t>
       </w:r>
       <w:r>
         <w:t xml:space="preserve">GDP </w:t>
@@ -1549,10 +1775,23 @@
     </w:p>
     <w:p>
       <w:r>
-        <w:t>Ok pretty interesting..</w:t>
-      </w:r>
-      <w:r>
-        <w:t xml:space="preserve"> its very low but </w:t>
+        <w:t xml:space="preserve">Ok pretty </w:t>
+      </w:r>
+      <w:proofErr w:type="gramStart"/>
+      <w:r>
+        <w:t>interesting..</w:t>
+      </w:r>
+      <w:proofErr w:type="gramEnd"/>
+      <w:r>
+        <w:t xml:space="preserve"> </w:t>
+      </w:r>
+      <w:proofErr w:type="spellStart"/>
+      <w:r>
+        <w:t>its</w:t>
+      </w:r>
+      <w:proofErr w:type="spellEnd"/>
+      <w:r>
+        <w:t xml:space="preserve"> very low but </w:t>
       </w:r>
       <w:r>
         <w:t>at least</w:t>
@@ -1711,8 +1950,21 @@
           </wp:anchor>
         </w:drawing>
       </w:r>
-      <w:r>
-        <w:t>Well it increases slightly but obviously not the solution we’re looking for imo:</w:t>
+      <w:proofErr w:type="gramStart"/>
+      <w:r>
+        <w:t>Well</w:t>
+      </w:r>
+      <w:proofErr w:type="gramEnd"/>
+      <w:r>
+        <w:t xml:space="preserve"> it increases slightly but obviously not the solution we’re looking for </w:t>
+      </w:r>
+      <w:proofErr w:type="spellStart"/>
+      <w:r>
+        <w:t>imo</w:t>
+      </w:r>
+      <w:proofErr w:type="spellEnd"/>
+      <w:r>
+        <w:t>:</w:t>
       </w:r>
     </w:p>
     <w:p>
@@ -1789,7 +2041,15 @@
         <w:ind w:left="720"/>
       </w:pPr>
       <w:r>
-        <w:t xml:space="preserve">As seen below and on table on the left, it still is too </w:t>
+        <w:t xml:space="preserve">As seen below and on table on the left, it still is </w:t>
+      </w:r>
+      <w:proofErr w:type="gramStart"/>
+      <w:r>
+        <w:t>too</w:t>
+      </w:r>
+      <w:proofErr w:type="gramEnd"/>
+      <w:r>
+        <w:t xml:space="preserve"> </w:t>
       </w:r>
     </w:p>
     <w:p>
@@ -1862,7 +2122,15 @@
         </w:drawing>
       </w:r>
       <w:r>
-        <w:t>low, and the best line fit doesn’t look right either imo.</w:t>
+        <w:t xml:space="preserve">low, and the best line fit doesn’t look right either </w:t>
+      </w:r>
+      <w:proofErr w:type="spellStart"/>
+      <w:r>
+        <w:t>imo</w:t>
+      </w:r>
+      <w:proofErr w:type="spellEnd"/>
+      <w:r>
+        <w:t>.</w:t>
       </w:r>
     </w:p>
     <w:p/>
@@ -1912,7 +2180,15 @@
         </w:numPr>
       </w:pPr>
       <w:r>
-        <w:t>The RT60 across all octave bands should be pretty similar (like Kim21 result) right?</w:t>
+        <w:t xml:space="preserve">The RT60 across all octave bands should be </w:t>
+      </w:r>
+      <w:proofErr w:type="gramStart"/>
+      <w:r>
+        <w:t>pretty similar</w:t>
+      </w:r>
+      <w:proofErr w:type="gramEnd"/>
+      <w:r>
+        <w:t xml:space="preserve"> (like Kim21 result) right?</w:t>
       </w:r>
       <w:r>
         <w:t xml:space="preserve"> </w:t>
@@ -1947,8 +2223,13 @@
         <w:t>No</w:t>
       </w:r>
       <w:r>
-        <w:t>, either lower noise level or use y_fit</w:t>
-      </w:r>
+        <w:t xml:space="preserve">, either lower noise level or use </w:t>
+      </w:r>
+      <w:proofErr w:type="spellStart"/>
+      <w:r>
+        <w:t>y_fit</w:t>
+      </w:r>
+      <w:proofErr w:type="spellEnd"/>
     </w:p>
     <w:p>
       <w:pPr>
@@ -1974,7 +2255,15 @@
         <w:t>s this normal?</w:t>
       </w:r>
       <w:r>
-        <w:t xml:space="preserve"> If normal, can y_fit be used?</w:t>
+        <w:t xml:space="preserve"> If normal, can </w:t>
+      </w:r>
+      <w:proofErr w:type="spellStart"/>
+      <w:r>
+        <w:t>y_fit</w:t>
+      </w:r>
+      <w:proofErr w:type="spellEnd"/>
+      <w:r>
+        <w:t xml:space="preserve"> be used?</w:t>
       </w:r>
       <w:r>
         <w:t xml:space="preserve"> </w:t>
@@ -1984,18 +2273,55 @@
         <w:t xml:space="preserve">- </w:t>
       </w:r>
       <w:r>
-        <w:t>Unsure why theres noise, maybe because volume/ambient from sine sweep itself?</w:t>
+        <w:t xml:space="preserve">Unsure why </w:t>
+      </w:r>
+      <w:proofErr w:type="spellStart"/>
+      <w:r>
+        <w:t>theres</w:t>
+      </w:r>
+      <w:proofErr w:type="spellEnd"/>
+      <w:r>
+        <w:t xml:space="preserve"> noise, maybe because volume/ambient from sine sweep itself?</w:t>
       </w:r>
       <w:r>
         <w:br/>
         <w:t xml:space="preserve">- </w:t>
       </w:r>
       <w:r>
-        <w:t>Yes y_fit can be used.</w:t>
-      </w:r>
-      <w:r>
-        <w:t xml:space="preserve"> Mona’s ST work pretty well on y_fit [-5 -55] tbf</w:t>
-      </w:r>
+        <w:t xml:space="preserve">Yes </w:t>
+      </w:r>
+      <w:proofErr w:type="spellStart"/>
+      <w:r>
+        <w:t>y_fit</w:t>
+      </w:r>
+      <w:proofErr w:type="spellEnd"/>
+      <w:r>
+        <w:t xml:space="preserve"> can be used.</w:t>
+      </w:r>
+      <w:r>
+        <w:t xml:space="preserve"> Mona’s ST work </w:t>
+      </w:r>
+      <w:proofErr w:type="gramStart"/>
+      <w:r>
+        <w:t>pretty well</w:t>
+      </w:r>
+      <w:proofErr w:type="gramEnd"/>
+      <w:r>
+        <w:t xml:space="preserve"> on </w:t>
+      </w:r>
+      <w:proofErr w:type="spellStart"/>
+      <w:r>
+        <w:t>y_fit</w:t>
+      </w:r>
+      <w:proofErr w:type="spellEnd"/>
+      <w:r>
+        <w:t xml:space="preserve"> [-5 -55] </w:t>
+      </w:r>
+      <w:proofErr w:type="spellStart"/>
+      <w:r>
+        <w:t>tbf</w:t>
+      </w:r>
+      <w:proofErr w:type="spellEnd"/>
     </w:p>
     <w:p>
       <w:pPr>
@@ -2012,14 +2338,30 @@
         <w:t xml:space="preserve"> is there golden version or it differs case-by-case basis</w:t>
       </w:r>
       <w:r>
-        <w:t xml:space="preserve"> and how does deconvolution works? </w:t>
+        <w:t xml:space="preserve"> and how does deconvolution </w:t>
+      </w:r>
+      <w:proofErr w:type="gramStart"/>
+      <w:r>
+        <w:t>works</w:t>
+      </w:r>
+      <w:proofErr w:type="gramEnd"/>
+      <w:r>
+        <w:t xml:space="preserve">? </w:t>
       </w:r>
       <w:r>
         <w:br/>
-        <w:t>- No, a</w:t>
-      </w:r>
-      <w:r>
-        <w:t>s long as it includes all frequency with same amplitude.</w:t>
+        <w:t xml:space="preserve">- No, </w:t>
+      </w:r>
+      <w:proofErr w:type="gramStart"/>
+      <w:r>
+        <w:t>a</w:t>
+      </w:r>
+      <w:r>
+        <w:t>s long as</w:t>
+      </w:r>
+      <w:proofErr w:type="gramEnd"/>
+      <w:r>
+        <w:t xml:space="preserve"> it includes all frequency with same amplitude.</w:t>
       </w:r>
     </w:p>
     <w:p>
@@ -2031,7 +2373,15 @@
         </w:numPr>
       </w:pPr>
       <w:r>
-        <w:t>Is the inverse filter and RIR generated looks correct?</w:t>
+        <w:t xml:space="preserve">Is the inverse filter and RIR generated </w:t>
+      </w:r>
+      <w:proofErr w:type="gramStart"/>
+      <w:r>
+        <w:t>looks</w:t>
+      </w:r>
+      <w:proofErr w:type="gramEnd"/>
+      <w:r>
+        <w:t xml:space="preserve"> correct?</w:t>
       </w:r>
       <w:r>
         <w:t xml:space="preserve"> </w:t>
@@ -2172,7 +2522,15 @@
     </w:p>
     <w:p>
       <w:r>
-        <w:t>Rewriting the new KT ipynb to be more compact and correct.</w:t>
+        <w:t xml:space="preserve">Rewriting the new KT </w:t>
+      </w:r>
+      <w:proofErr w:type="spellStart"/>
+      <w:r>
+        <w:t>ipynb</w:t>
+      </w:r>
+      <w:proofErr w:type="spellEnd"/>
+      <w:r>
+        <w:t xml:space="preserve"> to be more compact and correct.</w:t>
       </w:r>
     </w:p>
     <w:p>
@@ -2250,7 +2608,15 @@
         </w:drawing>
       </w:r>
       <w:r>
-        <w:t>Commented some functions which deemed not useful? Need more testing… Gonna continue tomorrow.</w:t>
+        <w:t xml:space="preserve">Commented some functions which deemed not useful? Need more testing… </w:t>
+      </w:r>
+      <w:proofErr w:type="spellStart"/>
+      <w:r>
+        <w:t>Gonna</w:t>
+      </w:r>
+      <w:proofErr w:type="spellEnd"/>
+      <w:r>
+        <w:t xml:space="preserve"> continue tomorrow.</w:t>
       </w:r>
       <w:r>
         <w:rPr>
@@ -2452,11 +2818,27 @@
         </w:drawing>
       </w:r>
       <w:r>
-        <w:t>This is a dead end, even using y_fit [-5 -35], I got such high RT60, because it seems increasing reflection mix level directly increase the noise floor.</w:t>
+        <w:t xml:space="preserve">This is a dead end, even using </w:t>
+      </w:r>
+      <w:proofErr w:type="spellStart"/>
+      <w:r>
+        <w:t>y_fit</w:t>
+      </w:r>
+      <w:proofErr w:type="spellEnd"/>
+      <w:r>
+        <w:t xml:space="preserve"> [-5 -35], I got such high RT60, because it seems increasing reflection mix level directly increase the noise floor.</w:t>
       </w:r>
       <w:r>
         <w:br/>
-        <w:t>Even using lower y_fit like [-5 -15] which is not only wrong for RT60 (too low, might as well be EDT v2), it still is wrong because EDT is higher for some reason.</w:t>
+        <w:t xml:space="preserve">Even using lower </w:t>
+      </w:r>
+      <w:proofErr w:type="spellStart"/>
+      <w:r>
+        <w:t>y_fit</w:t>
+      </w:r>
+      <w:proofErr w:type="spellEnd"/>
+      <w:r>
+        <w:t xml:space="preserve"> like [-5 -15] which is not only wrong for RT60 (too low, might as well be EDT v2), it still is wrong because EDT is higher for some reason.</w:t>
       </w:r>
     </w:p>
     <w:p>
@@ -2559,6 +2941,325 @@
         <w:t>Let’s increase volume to 0.2</w:t>
       </w:r>
     </w:p>
+    <w:p>
+      <w:pPr>
+        <w:rPr>
+          <w:noProof/>
+        </w:rPr>
+      </w:pPr>
+      <w:r>
+        <w:rPr>
+          <w:noProof/>
+        </w:rPr>
+        <w:t>This also increases the noise level, idk man I think something is horribly wrong with my code, lets just copy mona code and make it more compact.</w:t>
+      </w:r>
+      <w:r>
+        <w:rPr>
+          <w:noProof/>
+        </w:rPr>
+        <w:t xml:space="preserve"> And start again using Mona’s setting.</w:t>
+      </w:r>
+    </w:p>
+    <w:p>
+      <w:pPr>
+        <w:rPr>
+          <w:noProof/>
+        </w:rPr>
+      </w:pPr>
+      <w:r>
+        <w:rPr>
+          <w:noProof/>
+        </w:rPr>
+        <w:t xml:space="preserve">Interestingly enough, Mona’s recorded response on her setting don’t really clip that much while mine is clipping like crazy. </w:t>
+      </w:r>
+      <w:r>
+        <w:rPr>
+          <w:noProof/>
+        </w:rPr>
+        <w:drawing>
+          <wp:inline distT="0" distB="0" distL="0" distR="0" wp14:anchorId="4CE5BDC5" wp14:editId="5F391F1B">
+            <wp:extent cx="5731510" cy="3711575"/>
+            <wp:effectExtent l="0" t="0" r="2540" b="3175"/>
+            <wp:docPr id="28" name="Picture 28"/>
+            <wp:cNvGraphicFramePr>
+              <a:graphicFrameLocks xmlns:a="http://schemas.openxmlformats.org/drawingml/2006/main" noChangeAspect="1"/>
+            </wp:cNvGraphicFramePr>
+            <a:graphic xmlns:a="http://schemas.openxmlformats.org/drawingml/2006/main">
+              <a:graphicData uri="http://schemas.openxmlformats.org/drawingml/2006/picture">
+                <pic:pic xmlns:pic="http://schemas.openxmlformats.org/drawingml/2006/picture">
+                  <pic:nvPicPr>
+                    <pic:cNvPr id="1" name=""/>
+                    <pic:cNvPicPr/>
+                  </pic:nvPicPr>
+                  <pic:blipFill>
+                    <a:blip r:embed="rId31"/>
+                    <a:stretch>
+                      <a:fillRect/>
+                    </a:stretch>
+                  </pic:blipFill>
+                  <pic:spPr>
+                    <a:xfrm>
+                      <a:off x="0" y="0"/>
+                      <a:ext cx="5731510" cy="3711575"/>
+                    </a:xfrm>
+                    <a:prstGeom prst="rect">
+                      <a:avLst/>
+                    </a:prstGeom>
+                  </pic:spPr>
+                </pic:pic>
+              </a:graphicData>
+            </a:graphic>
+          </wp:inline>
+        </w:drawing>
+      </w:r>
+    </w:p>
+    <w:p>
+      <w:pPr>
+        <w:rPr>
+          <w:noProof/>
+        </w:rPr>
+      </w:pPr>
+      <w:r>
+        <w:rPr>
+          <w:noProof/>
+        </w:rPr>
+        <w:t>And considering Mona don’t really know what setting (volume mixer) she’s on, its now just guessing game for me to figure out why mine is maxing while she’s not (could even be due to how mesh work or maybe I even mess up steam audio somewhere…)</w:t>
+      </w:r>
+    </w:p>
+    <w:p>
+      <w:pPr>
+        <w:rPr>
+          <w:noProof/>
+        </w:rPr>
+      </w:pPr>
+      <w:r>
+        <w:rPr>
+          <w:noProof/>
+        </w:rPr>
+        <w:lastRenderedPageBreak/>
+        <w:drawing>
+          <wp:anchor distT="0" distB="0" distL="114300" distR="114300" simplePos="0" relativeHeight="251686912" behindDoc="1" locked="0" layoutInCell="1" allowOverlap="1" wp14:anchorId="7FD617CB" wp14:editId="1CA39E1B">
+            <wp:simplePos x="0" y="0"/>
+            <wp:positionH relativeFrom="margin">
+              <wp:align>left</wp:align>
+            </wp:positionH>
+            <wp:positionV relativeFrom="paragraph">
+              <wp:posOffset>2164385</wp:posOffset>
+            </wp:positionV>
+            <wp:extent cx="3606165" cy="3417570"/>
+            <wp:effectExtent l="0" t="0" r="0" b="0"/>
+            <wp:wrapTight wrapText="bothSides">
+              <wp:wrapPolygon edited="0">
+                <wp:start x="0" y="0"/>
+                <wp:lineTo x="0" y="21431"/>
+                <wp:lineTo x="21452" y="21431"/>
+                <wp:lineTo x="21452" y="0"/>
+                <wp:lineTo x="0" y="0"/>
+              </wp:wrapPolygon>
+            </wp:wrapTight>
+            <wp:docPr id="29" name="Picture 29"/>
+            <wp:cNvGraphicFramePr>
+              <a:graphicFrameLocks xmlns:a="http://schemas.openxmlformats.org/drawingml/2006/main" noChangeAspect="1"/>
+            </wp:cNvGraphicFramePr>
+            <a:graphic xmlns:a="http://schemas.openxmlformats.org/drawingml/2006/main">
+              <a:graphicData uri="http://schemas.openxmlformats.org/drawingml/2006/picture">
+                <pic:pic xmlns:pic="http://schemas.openxmlformats.org/drawingml/2006/picture">
+                  <pic:nvPicPr>
+                    <pic:cNvPr id="1" name=""/>
+                    <pic:cNvPicPr/>
+                  </pic:nvPicPr>
+                  <pic:blipFill>
+                    <a:blip r:embed="rId32" cstate="print">
+                      <a:extLst>
+                        <a:ext uri="{28A0092B-C50C-407E-A947-70E740481C1C}">
+                          <a14:useLocalDpi xmlns:a14="http://schemas.microsoft.com/office/drawing/2010/main" val="0"/>
+                        </a:ext>
+                      </a:extLst>
+                    </a:blip>
+                    <a:stretch>
+                      <a:fillRect/>
+                    </a:stretch>
+                  </pic:blipFill>
+                  <pic:spPr>
+                    <a:xfrm>
+                      <a:off x="0" y="0"/>
+                      <a:ext cx="3606165" cy="3417570"/>
+                    </a:xfrm>
+                    <a:prstGeom prst="rect">
+                      <a:avLst/>
+                    </a:prstGeom>
+                  </pic:spPr>
+                </pic:pic>
+              </a:graphicData>
+            </a:graphic>
+            <wp14:sizeRelH relativeFrom="margin">
+              <wp14:pctWidth>0</wp14:pctWidth>
+            </wp14:sizeRelH>
+            <wp14:sizeRelV relativeFrom="margin">
+              <wp14:pctHeight>0</wp14:pctHeight>
+            </wp14:sizeRelV>
+          </wp:anchor>
+        </w:drawing>
+      </w:r>
+      <w:r>
+        <w:rPr>
+          <w:noProof/>
+        </w:rPr>
+        <w:t>Anyway, instead of dreading over this, one workaround is to use volume mixer in unity itself and give attenuation troughout, imma try -10dB first</w:t>
+      </w:r>
+      <w:r>
+        <w:rPr>
+          <w:noProof/>
+        </w:rPr>
+        <w:t xml:space="preserve"> using Mona setting.</w:t>
+      </w:r>
+      <w:r>
+        <w:rPr>
+          <w:noProof/>
+        </w:rPr>
+        <w:drawing>
+          <wp:inline distT="0" distB="0" distL="0" distR="0" wp14:anchorId="3947F768" wp14:editId="18EB1651">
+            <wp:extent cx="4801270" cy="1762371"/>
+            <wp:effectExtent l="0" t="0" r="0" b="9525"/>
+            <wp:docPr id="27" name="Picture 27"/>
+            <wp:cNvGraphicFramePr>
+              <a:graphicFrameLocks xmlns:a="http://schemas.openxmlformats.org/drawingml/2006/main" noChangeAspect="1"/>
+            </wp:cNvGraphicFramePr>
+            <a:graphic xmlns:a="http://schemas.openxmlformats.org/drawingml/2006/main">
+              <a:graphicData uri="http://schemas.openxmlformats.org/drawingml/2006/picture">
+                <pic:pic xmlns:pic="http://schemas.openxmlformats.org/drawingml/2006/picture">
+                  <pic:nvPicPr>
+                    <pic:cNvPr id="1" name=""/>
+                    <pic:cNvPicPr/>
+                  </pic:nvPicPr>
+                  <pic:blipFill>
+                    <a:blip r:embed="rId33"/>
+                    <a:stretch>
+                      <a:fillRect/>
+                    </a:stretch>
+                  </pic:blipFill>
+                  <pic:spPr>
+                    <a:xfrm>
+                      <a:off x="0" y="0"/>
+                      <a:ext cx="4801270" cy="1762371"/>
+                    </a:xfrm>
+                    <a:prstGeom prst="rect">
+                      <a:avLst/>
+                    </a:prstGeom>
+                  </pic:spPr>
+                </pic:pic>
+              </a:graphicData>
+            </a:graphic>
+          </wp:inline>
+        </w:drawing>
+      </w:r>
+      <w:r>
+        <w:rPr>
+          <w:noProof/>
+        </w:rPr>
+        <w:t xml:space="preserve"> </w:t>
+      </w:r>
+    </w:p>
+    <w:p>
+      <w:r>
+        <w:t xml:space="preserve">As seen, -10dB attenuation is not enough, -25 is </w:t>
+      </w:r>
+      <w:proofErr w:type="spellStart"/>
+      <w:r>
+        <w:t>abit</w:t>
+      </w:r>
+      <w:proofErr w:type="spellEnd"/>
+      <w:r>
+        <w:t xml:space="preserve"> overkill, so let’s try </w:t>
+      </w:r>
+      <w:proofErr w:type="gramStart"/>
+      <w:r>
+        <w:t>analyse</w:t>
+      </w:r>
+      <w:proofErr w:type="gramEnd"/>
+      <w:r>
+        <w:t xml:space="preserve"> -20 first (though it still have some clipping.)</w:t>
+      </w:r>
+    </w:p>
+    <w:p>
+      <w:r>
+        <w:t xml:space="preserve">Nope even this doesn’t work, still got way too high RT60 due to noise floor level problem… </w:t>
+      </w:r>
+    </w:p>
+    <w:p>
+      <w:r>
+        <w:t xml:space="preserve">This basically means anything we do is not </w:t>
+      </w:r>
+      <w:proofErr w:type="spellStart"/>
+      <w:r>
+        <w:t>gonna</w:t>
+      </w:r>
+      <w:proofErr w:type="spellEnd"/>
+      <w:r>
+        <w:t xml:space="preserve"> work because it will increase noise floor level regardless so yea </w:t>
+      </w:r>
+      <w:proofErr w:type="spellStart"/>
+      <w:r>
+        <w:t>im</w:t>
+      </w:r>
+      <w:proofErr w:type="spellEnd"/>
+      <w:r>
+        <w:t xml:space="preserve"> </w:t>
+      </w:r>
+      <w:proofErr w:type="gramStart"/>
+      <w:r>
+        <w:t>stumped..</w:t>
+      </w:r>
+      <w:proofErr w:type="gramEnd"/>
+      <w:r>
+        <w:t xml:space="preserve"> Still don’t know why EDT is higher </w:t>
+      </w:r>
+      <w:proofErr w:type="gramStart"/>
+      <w:r>
+        <w:t>either..</w:t>
+      </w:r>
+      <w:proofErr w:type="gramEnd"/>
+    </w:p>
+    <w:p/>
+    <w:p/>
+    <w:p/>
+    <w:p>
+      <w:pPr>
+        <w:pStyle w:val="Heading1"/>
+      </w:pPr>
+      <w:r>
+        <w:t>Friday, 16 August 2024</w:t>
+      </w:r>
+    </w:p>
+    <w:p>
+      <w:r>
+        <w:t xml:space="preserve">Let’s go back to drawing board and create test audio project/scene to see if maybe its steam audio broken and also test on Kim21 and </w:t>
+      </w:r>
+      <w:proofErr w:type="spellStart"/>
+      <w:r>
+        <w:t>groundtruth</w:t>
+      </w:r>
+      <w:proofErr w:type="spellEnd"/>
+      <w:r>
+        <w:t xml:space="preserve"> meshes as </w:t>
+      </w:r>
+      <w:proofErr w:type="gramStart"/>
+      <w:r>
+        <w:t>well..</w:t>
+      </w:r>
+      <w:proofErr w:type="gramEnd"/>
+    </w:p>
+    <w:p>
+      <w:r>
+        <w:t xml:space="preserve">Let’s first create test empty scene open air (low reverb) </w:t>
+      </w:r>
+      <w:proofErr w:type="gramStart"/>
+      <w:r>
+        <w:t>scene..</w:t>
+      </w:r>
+      <w:proofErr w:type="gramEnd"/>
+    </w:p>
+    <w:p/>
     <w:sectPr>
       <w:pgSz w:w="11906" w:h="16838"/>
       <w:pgMar w:top="1440" w:right="1440" w:bottom="1440" w:left="1440" w:header="708" w:footer="708" w:gutter="0"/>

</xml_diff>

<commit_message>
tested open air scene with floor
</commit_message>
<xml_diff>
--- a/Intern-Logs/Week 8.docx
+++ b/Intern-Logs/Week 8.docx
@@ -219,30 +219,14 @@
         <w:t>KT_improvedsweep_vol0.1_1to1.wav result</w:t>
       </w:r>
       <w:r>
-        <w:t xml:space="preserve"> w/ default </w:t>
-      </w:r>
-      <w:proofErr w:type="spellStart"/>
-      <w:r>
-        <w:t>y_fit</w:t>
-      </w:r>
-      <w:proofErr w:type="spellEnd"/>
-      <w:r>
-        <w:t xml:space="preserve"> (RT60)</w:t>
+        <w:t xml:space="preserve"> w/ default y_fit (RT60)</w:t>
       </w:r>
       <w:r>
         <w:t>:</w:t>
       </w:r>
       <w:r>
         <w:br/>
-        <w:t xml:space="preserve">As seen, it was too low for RT60, EDT is </w:t>
-      </w:r>
-      <w:proofErr w:type="gramStart"/>
-      <w:r>
-        <w:t>correct</w:t>
-      </w:r>
-      <w:proofErr w:type="gramEnd"/>
-      <w:r>
-        <w:t xml:space="preserve"> however. No </w:t>
+        <w:t xml:space="preserve">As seen, it was too low for RT60, EDT is correct however. No </w:t>
       </w:r>
       <w:r>
         <w:t xml:space="preserve">audio </w:t>
@@ -616,17 +600,7 @@
         </w:drawing>
       </w:r>
       <w:r>
-        <w:t xml:space="preserve">Next </w:t>
-      </w:r>
-      <w:proofErr w:type="spellStart"/>
-      <w:proofErr w:type="gramStart"/>
-      <w:r>
-        <w:t>lets</w:t>
-      </w:r>
-      <w:proofErr w:type="spellEnd"/>
-      <w:proofErr w:type="gramEnd"/>
-      <w:r>
-        <w:t xml:space="preserve"> try volume at 0.13, ratio of direct to reflection mix still at 1 to 1</w:t>
+        <w:t>Next lets try volume at 0.13, ratio of direct to reflection mix still at 1 to 1</w:t>
       </w:r>
       <w:r>
         <w:t>, default y fit and RT30</w:t>
@@ -705,105 +679,31 @@
         </w:drawing>
       </w:r>
       <w:r>
-        <w:t xml:space="preserve">Still not good, even when </w:t>
-      </w:r>
-      <w:proofErr w:type="spellStart"/>
-      <w:r>
-        <w:t>y_fit</w:t>
-      </w:r>
-      <w:proofErr w:type="spellEnd"/>
-      <w:r>
-        <w:t xml:space="preserve"> to only RT30, it still shows bad response for </w:t>
+        <w:t xml:space="preserve">Still not good, even when y_fit to only RT30, it still shows bad response for </w:t>
       </w:r>
       <w:r>
         <w:t xml:space="preserve">some </w:t>
       </w:r>
       <w:r>
-        <w:t xml:space="preserve">octave band </w:t>
-      </w:r>
-      <w:proofErr w:type="spellStart"/>
-      <w:r>
-        <w:t>esp</w:t>
-      </w:r>
-      <w:proofErr w:type="spellEnd"/>
-      <w:r>
-        <w:t xml:space="preserve"> higher </w:t>
-      </w:r>
-      <w:proofErr w:type="spellStart"/>
-      <w:r>
-        <w:t>freq</w:t>
-      </w:r>
-      <w:proofErr w:type="spellEnd"/>
-      <w:r>
-        <w:t xml:space="preserve"> </w:t>
+        <w:t xml:space="preserve">octave band esp higher freq </w:t>
       </w:r>
       <w:r>
         <w:t xml:space="preserve">(too low) </w:t>
       </w:r>
       <w:r>
-        <w:t xml:space="preserve">so </w:t>
-      </w:r>
-      <w:proofErr w:type="spellStart"/>
-      <w:r>
-        <w:t>its</w:t>
-      </w:r>
-      <w:proofErr w:type="spellEnd"/>
-      <w:r>
-        <w:t xml:space="preserve"> not </w:t>
-      </w:r>
-      <w:proofErr w:type="spellStart"/>
-      <w:r>
-        <w:t>reall</w:t>
-      </w:r>
-      <w:proofErr w:type="spellEnd"/>
-      <w:r>
-        <w:t xml:space="preserve"> good either…</w:t>
-      </w:r>
-      <w:r>
-        <w:t xml:space="preserve">, and 250Hz still too high due to high noise floor </w:t>
-      </w:r>
-      <w:proofErr w:type="gramStart"/>
-      <w:r>
-        <w:t>level..</w:t>
-      </w:r>
-      <w:proofErr w:type="gramEnd"/>
-    </w:p>
-    <w:p>
-      <w:r>
-        <w:t xml:space="preserve">Thus, </w:t>
-      </w:r>
-      <w:proofErr w:type="spellStart"/>
-      <w:r>
-        <w:t>lets</w:t>
-      </w:r>
-      <w:proofErr w:type="spellEnd"/>
-      <w:r>
-        <w:t xml:space="preserve"> try </w:t>
-      </w:r>
-      <w:proofErr w:type="gramStart"/>
-      <w:r>
-        <w:t>improve</w:t>
-      </w:r>
-      <w:proofErr w:type="gramEnd"/>
-      <w:r>
-        <w:t xml:space="preserve"> the sine sweep again instead.</w:t>
-      </w:r>
-      <w:r>
-        <w:t xml:space="preserve"> The main </w:t>
-      </w:r>
-      <w:proofErr w:type="spellStart"/>
-      <w:r>
-        <w:t>imrovement</w:t>
-      </w:r>
-      <w:proofErr w:type="spellEnd"/>
-      <w:r>
-        <w:t xml:space="preserve"> is using longer sine sweep duration (15 sec instead of 10) to give better resolution and power(?) for lower </w:t>
-      </w:r>
-      <w:proofErr w:type="gramStart"/>
-      <w:r>
-        <w:t>frequency</w:t>
-      </w:r>
-      <w:proofErr w:type="gramEnd"/>
+        <w:t>so its not reall good either…</w:t>
+      </w:r>
+      <w:r>
+        <w:t>, and 250Hz still too high due to high noise floor level..</w:t>
+      </w:r>
+    </w:p>
+    <w:p>
+      <w:r>
+        <w:t>Thus, lets try improve the sine sweep again instead.</w:t>
+      </w:r>
+      <w:r>
+        <w:t xml:space="preserve"> The main imrovement is using longer sine sweep duration (15 sec instead of 10) to give better resolution and power(?) for lower frequency</w:t>
+      </w:r>
     </w:p>
     <w:p>
       <w:r>
@@ -943,51 +843,22 @@
         </w:drawing>
       </w:r>
       <w:r>
-        <w:t xml:space="preserve">OK, very interesting result (positive </w:t>
-      </w:r>
-      <w:proofErr w:type="spellStart"/>
-      <w:r>
-        <w:t>imo</w:t>
-      </w:r>
-      <w:proofErr w:type="spellEnd"/>
-      <w:r>
-        <w:t>), using vol0.1 and 1to1 ratio</w:t>
-      </w:r>
-      <w:r>
-        <w:t xml:space="preserve"> on default RT60 </w:t>
-      </w:r>
-      <w:proofErr w:type="spellStart"/>
-      <w:r>
-        <w:t>y_fit</w:t>
-      </w:r>
-      <w:proofErr w:type="spellEnd"/>
+        <w:t>OK, very interesting result (positive imo), using vol0.1 and 1to1 ratio</w:t>
+      </w:r>
+      <w:r>
+        <w:t xml:space="preserve"> on default RT60 y_fit</w:t>
+      </w:r>
       <w:r>
         <w:t>:</w:t>
       </w:r>
     </w:p>
     <w:p>
       <w:r>
-        <w:t xml:space="preserve">As seen, this is an improvement! </w:t>
-      </w:r>
-      <w:proofErr w:type="gramStart"/>
-      <w:r>
-        <w:t>Next</w:t>
-      </w:r>
-      <w:proofErr w:type="gramEnd"/>
-      <w:r>
-        <w:t xml:space="preserve"> I think it easier and better to keep improving </w:t>
+        <w:t xml:space="preserve">As seen, this is an improvement! Next I think it easier and better to keep improving </w:t>
       </w:r>
       <w:r>
         <w:lastRenderedPageBreak/>
-        <w:t xml:space="preserve">the sine sweep signal instead of trying trial and error on Unity audio source (also because we still have issue as seen below, 1. Distortion on RIR before 0s on all </w:t>
-      </w:r>
-      <w:proofErr w:type="spellStart"/>
-      <w:r>
-        <w:t>freq</w:t>
-      </w:r>
-      <w:proofErr w:type="spellEnd"/>
-      <w:r>
-        <w:t xml:space="preserve"> band, also possibly causing high </w:t>
+        <w:t xml:space="preserve">the sine sweep signal instead of trying trial and error on Unity audio source (also because we still have issue as seen below, 1. Distortion on RIR before 0s on all freq band, also possibly causing high </w:t>
       </w:r>
       <w:r>
         <w:rPr>
@@ -1057,23 +928,7 @@
     </w:p>
     <w:p>
       <w:r>
-        <w:t xml:space="preserve">Yea, that’s good progress for today, </w:t>
-      </w:r>
-      <w:proofErr w:type="spellStart"/>
-      <w:r>
-        <w:t>lets</w:t>
-      </w:r>
-      <w:proofErr w:type="spellEnd"/>
-      <w:r>
-        <w:t xml:space="preserve"> call it a day, and tomorrow </w:t>
-      </w:r>
-      <w:proofErr w:type="gramStart"/>
-      <w:r>
-        <w:t>lets</w:t>
-      </w:r>
-      <w:proofErr w:type="gramEnd"/>
-      <w:r>
-        <w:t xml:space="preserve"> continue optimising this sine sweep.</w:t>
+        <w:t>Yea, that’s good progress for today, lets call it a day, and tomorrow lets continue optimising this sine sweep.</w:t>
       </w:r>
     </w:p>
     <w:p>
@@ -1274,13 +1129,8 @@
           </wp:anchor>
         </w:drawing>
       </w:r>
-      <w:proofErr w:type="gramStart"/>
-      <w:r>
-        <w:t>Interestingly enough, this</w:t>
-      </w:r>
-      <w:proofErr w:type="gramEnd"/>
-      <w:r>
-        <w:t xml:space="preserve"> seems to make it worse in all aspect and didn’t solve anything:</w:t>
+      <w:r>
+        <w:t>Interestingly enough, this seems to make it worse in all aspect and didn’t solve anything:</w:t>
       </w:r>
     </w:p>
     <w:p>
@@ -1363,28 +1213,10 @@
         </w:rPr>
       </w:pPr>
       <w:r>
-        <w:t xml:space="preserve">Ok, it went back to Mona’s like response… Idk, for now </w:t>
-      </w:r>
-      <w:proofErr w:type="spellStart"/>
-      <w:proofErr w:type="gramStart"/>
-      <w:r>
-        <w:t>lets</w:t>
-      </w:r>
-      <w:proofErr w:type="spellEnd"/>
-      <w:proofErr w:type="gramEnd"/>
-      <w:r>
-        <w:t xml:space="preserve"> disable all HRTF/binaural/stereo and make it pure mono for RIR measurement.</w:t>
-      </w:r>
-      <w:r>
-        <w:t xml:space="preserve"> NVM, for some reason, changing stereo to mono in project settings cause audio to not work at all. </w:t>
-      </w:r>
-      <w:proofErr w:type="gramStart"/>
-      <w:r>
-        <w:t>So</w:t>
-      </w:r>
-      <w:proofErr w:type="gramEnd"/>
-      <w:r>
-        <w:t xml:space="preserve"> for now, I’ll just disable HRTF/binaural for RIR (Eval scenes</w:t>
+        <w:t>Ok, it went back to Mona’s like response… Idk, for now lets disable all HRTF/binaural/stereo and make it pure mono for RIR measurement.</w:t>
+      </w:r>
+      <w:r>
+        <w:t xml:space="preserve"> NVM, for some reason, changing stereo to mono in project settings cause audio to not work at all. So for now, I’ll just disable HRTF/binaural for RIR (Eval scenes</w:t>
       </w:r>
       <w:r>
         <w:t>) and see if this improve anything</w:t>
@@ -1466,60 +1298,18 @@
     </w:p>
     <w:p>
       <w:r>
-        <w:t xml:space="preserve">I think this does help a bit in terms of EDT but sweepv4 is really bad so </w:t>
-      </w:r>
-      <w:proofErr w:type="spellStart"/>
-      <w:proofErr w:type="gramStart"/>
-      <w:r>
-        <w:t>lets</w:t>
-      </w:r>
-      <w:proofErr w:type="spellEnd"/>
-      <w:proofErr w:type="gramEnd"/>
-      <w:r>
-        <w:t xml:space="preserve"> go back to v2 and see with </w:t>
-      </w:r>
-      <w:proofErr w:type="spellStart"/>
-      <w:r>
-        <w:t>noHRTF</w:t>
-      </w:r>
-      <w:proofErr w:type="spellEnd"/>
-      <w:r>
-        <w:t xml:space="preserve"> setting.</w:t>
+        <w:t>I think this does help a bit in terms of EDT but sweepv4 is really bad so lets go back to v2 and see with noHRTF setting.</w:t>
       </w:r>
     </w:p>
     <w:p>
       <w:r>
         <w:lastRenderedPageBreak/>
-        <w:t xml:space="preserve">Not OK, now the EDT is too low around 0.0142 s… and RT60 is still wrong… </w:t>
-      </w:r>
-      <w:proofErr w:type="spellStart"/>
-      <w:r>
-        <w:t>tbh</w:t>
-      </w:r>
-      <w:proofErr w:type="spellEnd"/>
-      <w:r>
-        <w:t xml:space="preserve"> I have no clue now. Let’s just commit this for safe measure and declutter some stuff. </w:t>
-      </w:r>
-    </w:p>
-    <w:p>
-      <w:r>
-        <w:t xml:space="preserve">Rewrote the new </w:t>
-      </w:r>
-      <w:proofErr w:type="spellStart"/>
-      <w:r>
-        <w:t>main_KT</w:t>
-      </w:r>
-      <w:proofErr w:type="spellEnd"/>
-      <w:r>
-        <w:t xml:space="preserve"> </w:t>
-      </w:r>
-      <w:proofErr w:type="spellStart"/>
-      <w:r>
-        <w:t>ipynb</w:t>
-      </w:r>
-      <w:proofErr w:type="spellEnd"/>
-      <w:r>
-        <w:t xml:space="preserve"> to be more modular. Still having same problem (unbalanced RT60 bands) and too low EDT even using newly generated sine_sweep.wav.</w:t>
+        <w:t xml:space="preserve">Not OK, now the EDT is too low around 0.0142 s… and RT60 is still wrong… tbh I have no clue now. Let’s just commit this for safe measure and declutter some stuff. </w:t>
+      </w:r>
+    </w:p>
+    <w:p>
+      <w:r>
+        <w:t>Rewrote the new main_KT ipynb to be more modular. Still having same problem (unbalanced RT60 bands) and too low EDT even using newly generated sine_sweep.wav.</w:t>
       </w:r>
     </w:p>
     <w:p>
@@ -1648,15 +1438,7 @@
         </w:drawing>
       </w:r>
       <w:r>
-        <w:t xml:space="preserve">As seen on the left and below especially, it doesn’t feel like the RT60 line is correct as </w:t>
-      </w:r>
-      <w:proofErr w:type="gramStart"/>
-      <w:r>
-        <w:t>its</w:t>
-      </w:r>
-      <w:proofErr w:type="gramEnd"/>
-      <w:r>
-        <w:t xml:space="preserve"> measuring the noise floor instead(?).</w:t>
+        <w:t>As seen on the left and below especially, it doesn’t feel like the RT60 line is correct as its measuring the noise floor instead(?).</w:t>
       </w:r>
     </w:p>
     <w:p/>
@@ -1735,15 +1517,7 @@
         </w:drawing>
       </w:r>
       <w:r>
-        <w:t xml:space="preserve">Last one for today, </w:t>
-      </w:r>
-      <w:proofErr w:type="spellStart"/>
-      <w:r>
-        <w:t>lets</w:t>
-      </w:r>
-      <w:proofErr w:type="spellEnd"/>
-      <w:r>
-        <w:t xml:space="preserve"> use the sweep from original AVVR </w:t>
+        <w:t xml:space="preserve">Last one for today, lets use the sweep from original AVVR </w:t>
       </w:r>
       <w:r>
         <w:t xml:space="preserve">GDP </w:t>
@@ -1775,23 +1549,10 @@
     </w:p>
     <w:p>
       <w:r>
-        <w:t xml:space="preserve">Ok pretty </w:t>
-      </w:r>
-      <w:proofErr w:type="gramStart"/>
-      <w:r>
-        <w:t>interesting..</w:t>
-      </w:r>
-      <w:proofErr w:type="gramEnd"/>
-      <w:r>
-        <w:t xml:space="preserve"> </w:t>
-      </w:r>
-      <w:proofErr w:type="spellStart"/>
-      <w:r>
-        <w:t>its</w:t>
-      </w:r>
-      <w:proofErr w:type="spellEnd"/>
-      <w:r>
-        <w:t xml:space="preserve"> very low but </w:t>
+        <w:t>Ok pretty interesting..</w:t>
+      </w:r>
+      <w:r>
+        <w:t xml:space="preserve"> its very low but </w:t>
       </w:r>
       <w:r>
         <w:t>at least</w:t>
@@ -1950,21 +1711,8 @@
           </wp:anchor>
         </w:drawing>
       </w:r>
-      <w:proofErr w:type="gramStart"/>
-      <w:r>
-        <w:t>Well</w:t>
-      </w:r>
-      <w:proofErr w:type="gramEnd"/>
-      <w:r>
-        <w:t xml:space="preserve"> it increases slightly but obviously not the solution we’re looking for </w:t>
-      </w:r>
-      <w:proofErr w:type="spellStart"/>
-      <w:r>
-        <w:t>imo</w:t>
-      </w:r>
-      <w:proofErr w:type="spellEnd"/>
-      <w:r>
-        <w:t>:</w:t>
+      <w:r>
+        <w:t>Well it increases slightly but obviously not the solution we’re looking for imo:</w:t>
       </w:r>
     </w:p>
     <w:p>
@@ -2041,15 +1789,7 @@
         <w:ind w:left="720"/>
       </w:pPr>
       <w:r>
-        <w:t xml:space="preserve">As seen below and on table on the left, it still is </w:t>
-      </w:r>
-      <w:proofErr w:type="gramStart"/>
-      <w:r>
-        <w:t>too</w:t>
-      </w:r>
-      <w:proofErr w:type="gramEnd"/>
-      <w:r>
-        <w:t xml:space="preserve"> </w:t>
+        <w:t xml:space="preserve">As seen below and on table on the left, it still is too </w:t>
       </w:r>
     </w:p>
     <w:p>
@@ -2122,15 +1862,7 @@
         </w:drawing>
       </w:r>
       <w:r>
-        <w:t xml:space="preserve">low, and the best line fit doesn’t look right either </w:t>
-      </w:r>
-      <w:proofErr w:type="spellStart"/>
-      <w:r>
-        <w:t>imo</w:t>
-      </w:r>
-      <w:proofErr w:type="spellEnd"/>
-      <w:r>
-        <w:t>.</w:t>
+        <w:t>low, and the best line fit doesn’t look right either imo.</w:t>
       </w:r>
     </w:p>
     <w:p/>
@@ -2180,15 +1912,7 @@
         </w:numPr>
       </w:pPr>
       <w:r>
-        <w:t xml:space="preserve">The RT60 across all octave bands should be </w:t>
-      </w:r>
-      <w:proofErr w:type="gramStart"/>
-      <w:r>
-        <w:t>pretty similar</w:t>
-      </w:r>
-      <w:proofErr w:type="gramEnd"/>
-      <w:r>
-        <w:t xml:space="preserve"> (like Kim21 result) right?</w:t>
+        <w:t>The RT60 across all octave bands should be pretty similar (like Kim21 result) right?</w:t>
       </w:r>
       <w:r>
         <w:t xml:space="preserve"> </w:t>
@@ -2223,13 +1947,8 @@
         <w:t>No</w:t>
       </w:r>
       <w:r>
-        <w:t xml:space="preserve">, either lower noise level or use </w:t>
-      </w:r>
-      <w:proofErr w:type="spellStart"/>
-      <w:r>
-        <w:t>y_fit</w:t>
-      </w:r>
-      <w:proofErr w:type="spellEnd"/>
+        <w:t>, either lower noise level or use y_fit</w:t>
+      </w:r>
     </w:p>
     <w:p>
       <w:pPr>
@@ -2255,15 +1974,7 @@
         <w:t>s this normal?</w:t>
       </w:r>
       <w:r>
-        <w:t xml:space="preserve"> If normal, can </w:t>
-      </w:r>
-      <w:proofErr w:type="spellStart"/>
-      <w:r>
-        <w:t>y_fit</w:t>
-      </w:r>
-      <w:proofErr w:type="spellEnd"/>
-      <w:r>
-        <w:t xml:space="preserve"> be used?</w:t>
+        <w:t xml:space="preserve"> If normal, can y_fit be used?</w:t>
       </w:r>
       <w:r>
         <w:t xml:space="preserve"> </w:t>
@@ -2273,55 +1984,18 @@
         <w:t xml:space="preserve">- </w:t>
       </w:r>
       <w:r>
-        <w:t xml:space="preserve">Unsure why </w:t>
-      </w:r>
-      <w:proofErr w:type="spellStart"/>
-      <w:r>
-        <w:t>theres</w:t>
-      </w:r>
-      <w:proofErr w:type="spellEnd"/>
-      <w:r>
-        <w:t xml:space="preserve"> noise, maybe because volume/ambient from sine sweep itself?</w:t>
+        <w:t>Unsure why theres noise, maybe because volume/ambient from sine sweep itself?</w:t>
       </w:r>
       <w:r>
         <w:br/>
         <w:t xml:space="preserve">- </w:t>
       </w:r>
       <w:r>
-        <w:t xml:space="preserve">Yes </w:t>
-      </w:r>
-      <w:proofErr w:type="spellStart"/>
-      <w:r>
-        <w:t>y_fit</w:t>
-      </w:r>
-      <w:proofErr w:type="spellEnd"/>
-      <w:r>
-        <w:t xml:space="preserve"> can be used.</w:t>
-      </w:r>
-      <w:r>
-        <w:t xml:space="preserve"> Mona’s ST work </w:t>
-      </w:r>
-      <w:proofErr w:type="gramStart"/>
-      <w:r>
-        <w:t>pretty well</w:t>
-      </w:r>
-      <w:proofErr w:type="gramEnd"/>
-      <w:r>
-        <w:t xml:space="preserve"> on </w:t>
-      </w:r>
-      <w:proofErr w:type="spellStart"/>
-      <w:r>
-        <w:t>y_fit</w:t>
-      </w:r>
-      <w:proofErr w:type="spellEnd"/>
-      <w:r>
-        <w:t xml:space="preserve"> [-5 -55] </w:t>
-      </w:r>
-      <w:proofErr w:type="spellStart"/>
-      <w:r>
-        <w:t>tbf</w:t>
-      </w:r>
-      <w:proofErr w:type="spellEnd"/>
+        <w:t>Yes y_fit can be used.</w:t>
+      </w:r>
+      <w:r>
+        <w:t xml:space="preserve"> Mona’s ST work pretty well on y_fit [-5 -55] tbf</w:t>
+      </w:r>
     </w:p>
     <w:p>
       <w:pPr>
@@ -2338,30 +2012,14 @@
         <w:t xml:space="preserve"> is there golden version or it differs case-by-case basis</w:t>
       </w:r>
       <w:r>
-        <w:t xml:space="preserve"> and how does deconvolution </w:t>
-      </w:r>
-      <w:proofErr w:type="gramStart"/>
-      <w:r>
-        <w:t>works</w:t>
-      </w:r>
-      <w:proofErr w:type="gramEnd"/>
-      <w:r>
-        <w:t xml:space="preserve">? </w:t>
+        <w:t xml:space="preserve"> and how does deconvolution works? </w:t>
       </w:r>
       <w:r>
         <w:br/>
-        <w:t xml:space="preserve">- No, </w:t>
-      </w:r>
-      <w:proofErr w:type="gramStart"/>
-      <w:r>
-        <w:t>a</w:t>
-      </w:r>
-      <w:r>
-        <w:t>s long as</w:t>
-      </w:r>
-      <w:proofErr w:type="gramEnd"/>
-      <w:r>
-        <w:t xml:space="preserve"> it includes all frequency with same amplitude.</w:t>
+        <w:t>- No, a</w:t>
+      </w:r>
+      <w:r>
+        <w:t>s long as it includes all frequency with same amplitude.</w:t>
       </w:r>
     </w:p>
     <w:p>
@@ -2373,15 +2031,7 @@
         </w:numPr>
       </w:pPr>
       <w:r>
-        <w:t xml:space="preserve">Is the inverse filter and RIR generated </w:t>
-      </w:r>
-      <w:proofErr w:type="gramStart"/>
-      <w:r>
-        <w:t>looks</w:t>
-      </w:r>
-      <w:proofErr w:type="gramEnd"/>
-      <w:r>
-        <w:t xml:space="preserve"> correct?</w:t>
+        <w:t>Is the inverse filter and RIR generated looks correct?</w:t>
       </w:r>
       <w:r>
         <w:t xml:space="preserve"> </w:t>
@@ -2522,15 +2172,7 @@
     </w:p>
     <w:p>
       <w:r>
-        <w:t xml:space="preserve">Rewriting the new KT </w:t>
-      </w:r>
-      <w:proofErr w:type="spellStart"/>
-      <w:r>
-        <w:t>ipynb</w:t>
-      </w:r>
-      <w:proofErr w:type="spellEnd"/>
-      <w:r>
-        <w:t xml:space="preserve"> to be more compact and correct.</w:t>
+        <w:t>Rewriting the new KT ipynb to be more compact and correct.</w:t>
       </w:r>
     </w:p>
     <w:p>
@@ -2608,15 +2250,7 @@
         </w:drawing>
       </w:r>
       <w:r>
-        <w:t xml:space="preserve">Commented some functions which deemed not useful? Need more testing… </w:t>
-      </w:r>
-      <w:proofErr w:type="spellStart"/>
-      <w:r>
-        <w:t>Gonna</w:t>
-      </w:r>
-      <w:proofErr w:type="spellEnd"/>
-      <w:r>
-        <w:t xml:space="preserve"> continue tomorrow.</w:t>
+        <w:t>Commented some functions which deemed not useful? Need more testing… Gonna continue tomorrow.</w:t>
       </w:r>
       <w:r>
         <w:rPr>
@@ -2818,27 +2452,11 @@
         </w:drawing>
       </w:r>
       <w:r>
-        <w:t xml:space="preserve">This is a dead end, even using </w:t>
-      </w:r>
-      <w:proofErr w:type="spellStart"/>
-      <w:r>
-        <w:t>y_fit</w:t>
-      </w:r>
-      <w:proofErr w:type="spellEnd"/>
-      <w:r>
-        <w:t xml:space="preserve"> [-5 -35], I got such high RT60, because it seems increasing reflection mix level directly increase the noise floor.</w:t>
+        <w:t>This is a dead end, even using y_fit [-5 -35], I got such high RT60, because it seems increasing reflection mix level directly increase the noise floor.</w:t>
       </w:r>
       <w:r>
         <w:br/>
-        <w:t xml:space="preserve">Even using lower </w:t>
-      </w:r>
-      <w:proofErr w:type="spellStart"/>
-      <w:r>
-        <w:t>y_fit</w:t>
-      </w:r>
-      <w:proofErr w:type="spellEnd"/>
-      <w:r>
-        <w:t xml:space="preserve"> like [-5 -15] which is not only wrong for RT60 (too low, might as well be EDT v2), it still is wrong because EDT is higher for some reason.</w:t>
+        <w:t>Even using lower y_fit like [-5 -15] which is not only wrong for RT60 (too low, might as well be EDT v2), it still is wrong because EDT is higher for some reason.</w:t>
       </w:r>
     </w:p>
     <w:p>
@@ -3162,23 +2780,7 @@
     </w:p>
     <w:p>
       <w:r>
-        <w:t xml:space="preserve">As seen, -10dB attenuation is not enough, -25 is </w:t>
-      </w:r>
-      <w:proofErr w:type="spellStart"/>
-      <w:r>
-        <w:t>abit</w:t>
-      </w:r>
-      <w:proofErr w:type="spellEnd"/>
-      <w:r>
-        <w:t xml:space="preserve"> overkill, so let’s try </w:t>
-      </w:r>
-      <w:proofErr w:type="gramStart"/>
-      <w:r>
-        <w:t>analyse</w:t>
-      </w:r>
-      <w:proofErr w:type="gramEnd"/>
-      <w:r>
-        <w:t xml:space="preserve"> -20 first (though it still have some clipping.)</w:t>
+        <w:t>As seen, -10dB attenuation is not enough, -25 is abit overkill, so let’s try analyse -20 first (though it still have some clipping.)</w:t>
       </w:r>
     </w:p>
     <w:p>
@@ -3188,77 +2790,339 @@
     </w:p>
     <w:p>
       <w:r>
-        <w:t xml:space="preserve">This basically means anything we do is not </w:t>
-      </w:r>
-      <w:proofErr w:type="spellStart"/>
-      <w:r>
-        <w:t>gonna</w:t>
-      </w:r>
-      <w:proofErr w:type="spellEnd"/>
-      <w:r>
-        <w:t xml:space="preserve"> work because it will increase noise floor level regardless so yea </w:t>
-      </w:r>
-      <w:proofErr w:type="spellStart"/>
-      <w:r>
-        <w:t>im</w:t>
-      </w:r>
-      <w:proofErr w:type="spellEnd"/>
-      <w:r>
+        <w:t>This basically means anything we do is not gonna work because it will increase noise floor level regardless so yea im stumped.. Still don’t know why EDT is higher either..</w:t>
+      </w:r>
+    </w:p>
+    <w:p>
+      <w:r>
+        <w:t>This noise floor can be seen in RIR in time domain graph (Figure 2 of matlab script) that the reverb tail is longer and higher…</w:t>
+      </w:r>
+    </w:p>
+    <w:p>
+      <w:pPr>
+        <w:pStyle w:val="Heading1"/>
+      </w:pPr>
+      <w:r>
+        <w:t>Friday, 16 August 2024</w:t>
+      </w:r>
+    </w:p>
+    <w:p>
+      <w:r>
+        <w:t>Let’s go back to drawing board and create test audio project/scene to see if maybe its steam audio broken and also test on Kim21 and groundtruth meshes as well..</w:t>
+      </w:r>
+    </w:p>
+    <w:p>
+      <w:r>
+        <w:t>Let’s first create test empty scene open air (low reverb) scene</w:t>
+      </w:r>
+      <w:r>
+        <w:t xml:space="preserve"> with floor</w:t>
+      </w:r>
+      <w:r>
+        <w:t>..</w:t>
+      </w:r>
+    </w:p>
+    <w:p>
+      <w:r>
+        <w:lastRenderedPageBreak/>
+        <w:drawing>
+          <wp:anchor distT="0" distB="0" distL="114300" distR="114300" simplePos="0" relativeHeight="251687936" behindDoc="1" locked="0" layoutInCell="1" allowOverlap="1" wp14:anchorId="7109FC87" wp14:editId="33695913">
+            <wp:simplePos x="0" y="0"/>
+            <wp:positionH relativeFrom="margin">
+              <wp:align>left</wp:align>
+            </wp:positionH>
+            <wp:positionV relativeFrom="paragraph">
+              <wp:posOffset>555625</wp:posOffset>
+            </wp:positionV>
+            <wp:extent cx="4630420" cy="2671445"/>
+            <wp:effectExtent l="0" t="0" r="0" b="0"/>
+            <wp:wrapTight wrapText="bothSides">
+              <wp:wrapPolygon edited="0">
+                <wp:start x="0" y="0"/>
+                <wp:lineTo x="0" y="21410"/>
+                <wp:lineTo x="21505" y="21410"/>
+                <wp:lineTo x="21505" y="0"/>
+                <wp:lineTo x="0" y="0"/>
+              </wp:wrapPolygon>
+            </wp:wrapTight>
+            <wp:docPr id="30" name="Picture 30"/>
+            <wp:cNvGraphicFramePr>
+              <a:graphicFrameLocks xmlns:a="http://schemas.openxmlformats.org/drawingml/2006/main" noChangeAspect="1"/>
+            </wp:cNvGraphicFramePr>
+            <a:graphic xmlns:a="http://schemas.openxmlformats.org/drawingml/2006/main">
+              <a:graphicData uri="http://schemas.openxmlformats.org/drawingml/2006/picture">
+                <pic:pic xmlns:pic="http://schemas.openxmlformats.org/drawingml/2006/picture">
+                  <pic:nvPicPr>
+                    <pic:cNvPr id="1" name=""/>
+                    <pic:cNvPicPr/>
+                  </pic:nvPicPr>
+                  <pic:blipFill>
+                    <a:blip r:embed="rId34">
+                      <a:extLst>
+                        <a:ext uri="{28A0092B-C50C-407E-A947-70E740481C1C}">
+                          <a14:useLocalDpi xmlns:a14="http://schemas.microsoft.com/office/drawing/2010/main" val="0"/>
+                        </a:ext>
+                      </a:extLst>
+                    </a:blip>
+                    <a:stretch>
+                      <a:fillRect/>
+                    </a:stretch>
+                  </pic:blipFill>
+                  <pic:spPr>
+                    <a:xfrm>
+                      <a:off x="0" y="0"/>
+                      <a:ext cx="4630420" cy="2671445"/>
+                    </a:xfrm>
+                    <a:prstGeom prst="rect">
+                      <a:avLst/>
+                    </a:prstGeom>
+                  </pic:spPr>
+                </pic:pic>
+              </a:graphicData>
+            </a:graphic>
+            <wp14:sizeRelH relativeFrom="margin">
+              <wp14:pctWidth>0</wp14:pctWidth>
+            </wp14:sizeRelH>
+            <wp14:sizeRelV relativeFrom="margin">
+              <wp14:pctHeight>0</wp14:pctHeight>
+            </wp14:sizeRelV>
+          </wp:anchor>
+        </w:drawing>
+      </w:r>
+      <w:r>
+        <w:t>Ok, this confirm that the deconvolve of real part in Main_KT ipynb does work properly, though we still have a noise floor (presumably from the floor reflections) which still mess up graph line best fit</w:t>
+      </w:r>
+      <w:r>
+        <w:t xml:space="preserve"> for RT60</w:t>
+      </w:r>
+      <w:r>
+        <w:t xml:space="preserve"> on default </w:t>
+      </w:r>
+      <w:r>
+        <w:t>y_fit</w:t>
+      </w:r>
+      <w:r>
+        <w:t>.</w:t>
+      </w:r>
+      <w:r>
+        <w:rPr>
+          <w:noProof/>
+        </w:rPr>
         <w:t xml:space="preserve"> </w:t>
       </w:r>
-      <w:proofErr w:type="gramStart"/>
-      <w:r>
-        <w:t>stumped..</w:t>
-      </w:r>
-      <w:proofErr w:type="gramEnd"/>
-      <w:r>
-        <w:t xml:space="preserve"> Still don’t know why EDT is higher </w:t>
-      </w:r>
-      <w:proofErr w:type="gramStart"/>
-      <w:r>
-        <w:t>either..</w:t>
-      </w:r>
-      <w:proofErr w:type="gramEnd"/>
+    </w:p>
+    <w:p/>
+    <w:p>
+      <w:r>
+        <w:drawing>
+          <wp:anchor distT="0" distB="0" distL="114300" distR="114300" simplePos="0" relativeHeight="251688960" behindDoc="1" locked="0" layoutInCell="1" allowOverlap="1" wp14:anchorId="517C4636" wp14:editId="4E2C931A">
+            <wp:simplePos x="0" y="0"/>
+            <wp:positionH relativeFrom="margin">
+              <wp:posOffset>2772004</wp:posOffset>
+            </wp:positionH>
+            <wp:positionV relativeFrom="paragraph">
+              <wp:posOffset>318770</wp:posOffset>
+            </wp:positionV>
+            <wp:extent cx="2852420" cy="2252345"/>
+            <wp:effectExtent l="0" t="0" r="5080" b="0"/>
+            <wp:wrapTight wrapText="bothSides">
+              <wp:wrapPolygon edited="0">
+                <wp:start x="0" y="0"/>
+                <wp:lineTo x="0" y="21375"/>
+                <wp:lineTo x="21494" y="21375"/>
+                <wp:lineTo x="21494" y="0"/>
+                <wp:lineTo x="0" y="0"/>
+              </wp:wrapPolygon>
+            </wp:wrapTight>
+            <wp:docPr id="31" name="Picture 31"/>
+            <wp:cNvGraphicFramePr>
+              <a:graphicFrameLocks xmlns:a="http://schemas.openxmlformats.org/drawingml/2006/main" noChangeAspect="1"/>
+            </wp:cNvGraphicFramePr>
+            <a:graphic xmlns:a="http://schemas.openxmlformats.org/drawingml/2006/main">
+              <a:graphicData uri="http://schemas.openxmlformats.org/drawingml/2006/picture">
+                <pic:pic xmlns:pic="http://schemas.openxmlformats.org/drawingml/2006/picture">
+                  <pic:nvPicPr>
+                    <pic:cNvPr id="1" name=""/>
+                    <pic:cNvPicPr/>
+                  </pic:nvPicPr>
+                  <pic:blipFill>
+                    <a:blip r:embed="rId35" cstate="print">
+                      <a:extLst>
+                        <a:ext uri="{28A0092B-C50C-407E-A947-70E740481C1C}">
+                          <a14:useLocalDpi xmlns:a14="http://schemas.microsoft.com/office/drawing/2010/main" val="0"/>
+                        </a:ext>
+                      </a:extLst>
+                    </a:blip>
+                    <a:stretch>
+                      <a:fillRect/>
+                    </a:stretch>
+                  </pic:blipFill>
+                  <pic:spPr>
+                    <a:xfrm>
+                      <a:off x="0" y="0"/>
+                      <a:ext cx="2852420" cy="2252345"/>
+                    </a:xfrm>
+                    <a:prstGeom prst="rect">
+                      <a:avLst/>
+                    </a:prstGeom>
+                  </pic:spPr>
+                </pic:pic>
+              </a:graphicData>
+            </a:graphic>
+            <wp14:sizeRelH relativeFrom="margin">
+              <wp14:pctWidth>0</wp14:pctWidth>
+            </wp14:sizeRelH>
+            <wp14:sizeRelV relativeFrom="margin">
+              <wp14:pctHeight>0</wp14:pctHeight>
+            </wp14:sizeRelV>
+          </wp:anchor>
+        </w:drawing>
+      </w:r>
+    </w:p>
+    <w:p>
+      <w:r>
+        <w:drawing>
+          <wp:anchor distT="0" distB="0" distL="114300" distR="114300" simplePos="0" relativeHeight="251689984" behindDoc="1" locked="0" layoutInCell="1" allowOverlap="1" wp14:anchorId="43022B12" wp14:editId="4BEE692F">
+            <wp:simplePos x="0" y="0"/>
+            <wp:positionH relativeFrom="column">
+              <wp:posOffset>-72796</wp:posOffset>
+            </wp:positionH>
+            <wp:positionV relativeFrom="paragraph">
+              <wp:posOffset>2320493</wp:posOffset>
+            </wp:positionV>
+            <wp:extent cx="5731510" cy="3606165"/>
+            <wp:effectExtent l="0" t="0" r="2540" b="0"/>
+            <wp:wrapTight wrapText="bothSides">
+              <wp:wrapPolygon edited="0">
+                <wp:start x="0" y="0"/>
+                <wp:lineTo x="0" y="21452"/>
+                <wp:lineTo x="21538" y="21452"/>
+                <wp:lineTo x="21538" y="0"/>
+                <wp:lineTo x="0" y="0"/>
+              </wp:wrapPolygon>
+            </wp:wrapTight>
+            <wp:docPr id="32" name="Picture 32"/>
+            <wp:cNvGraphicFramePr>
+              <a:graphicFrameLocks xmlns:a="http://schemas.openxmlformats.org/drawingml/2006/main" noChangeAspect="1"/>
+            </wp:cNvGraphicFramePr>
+            <a:graphic xmlns:a="http://schemas.openxmlformats.org/drawingml/2006/main">
+              <a:graphicData uri="http://schemas.openxmlformats.org/drawingml/2006/picture">
+                <pic:pic xmlns:pic="http://schemas.openxmlformats.org/drawingml/2006/picture">
+                  <pic:nvPicPr>
+                    <pic:cNvPr id="1" name=""/>
+                    <pic:cNvPicPr/>
+                  </pic:nvPicPr>
+                  <pic:blipFill>
+                    <a:blip r:embed="rId36" cstate="print">
+                      <a:extLst>
+                        <a:ext uri="{28A0092B-C50C-407E-A947-70E740481C1C}">
+                          <a14:useLocalDpi xmlns:a14="http://schemas.microsoft.com/office/drawing/2010/main" val="0"/>
+                        </a:ext>
+                      </a:extLst>
+                    </a:blip>
+                    <a:stretch>
+                      <a:fillRect/>
+                    </a:stretch>
+                  </pic:blipFill>
+                  <pic:spPr>
+                    <a:xfrm>
+                      <a:off x="0" y="0"/>
+                      <a:ext cx="5731510" cy="3606165"/>
+                    </a:xfrm>
+                    <a:prstGeom prst="rect">
+                      <a:avLst/>
+                    </a:prstGeom>
+                  </pic:spPr>
+                </pic:pic>
+              </a:graphicData>
+            </a:graphic>
+          </wp:anchor>
+        </w:drawing>
+      </w:r>
+      <w:r>
+        <w:t>RIR looks very clean as expected (unzoomed)</w:t>
+      </w:r>
+    </w:p>
+    <w:p>
+      <w:r>
+        <w:t>When zoomed, we can see the short reverb tail.</w:t>
+      </w:r>
+    </w:p>
+    <w:p>
+      <w:r>
+        <w:drawing>
+          <wp:anchor distT="0" distB="0" distL="114300" distR="114300" simplePos="0" relativeHeight="251691008" behindDoc="1" locked="0" layoutInCell="1" allowOverlap="1" wp14:anchorId="255D8608" wp14:editId="7456E4AE">
+            <wp:simplePos x="0" y="0"/>
+            <wp:positionH relativeFrom="column">
+              <wp:posOffset>-73381</wp:posOffset>
+            </wp:positionH>
+            <wp:positionV relativeFrom="paragraph">
+              <wp:posOffset>-449326</wp:posOffset>
+            </wp:positionV>
+            <wp:extent cx="2340610" cy="1876425"/>
+            <wp:effectExtent l="0" t="0" r="2540" b="9525"/>
+            <wp:wrapTight wrapText="bothSides">
+              <wp:wrapPolygon edited="0">
+                <wp:start x="0" y="0"/>
+                <wp:lineTo x="0" y="21490"/>
+                <wp:lineTo x="21448" y="21490"/>
+                <wp:lineTo x="21448" y="0"/>
+                <wp:lineTo x="0" y="0"/>
+              </wp:wrapPolygon>
+            </wp:wrapTight>
+            <wp:docPr id="33" name="Picture 33"/>
+            <wp:cNvGraphicFramePr>
+              <a:graphicFrameLocks xmlns:a="http://schemas.openxmlformats.org/drawingml/2006/main" noChangeAspect="1"/>
+            </wp:cNvGraphicFramePr>
+            <a:graphic xmlns:a="http://schemas.openxmlformats.org/drawingml/2006/main">
+              <a:graphicData uri="http://schemas.openxmlformats.org/drawingml/2006/picture">
+                <pic:pic xmlns:pic="http://schemas.openxmlformats.org/drawingml/2006/picture">
+                  <pic:nvPicPr>
+                    <pic:cNvPr id="1" name=""/>
+                    <pic:cNvPicPr/>
+                  </pic:nvPicPr>
+                  <pic:blipFill>
+                    <a:blip r:embed="rId37" cstate="print">
+                      <a:extLst>
+                        <a:ext uri="{28A0092B-C50C-407E-A947-70E740481C1C}">
+                          <a14:useLocalDpi xmlns:a14="http://schemas.microsoft.com/office/drawing/2010/main" val="0"/>
+                        </a:ext>
+                      </a:extLst>
+                    </a:blip>
+                    <a:stretch>
+                      <a:fillRect/>
+                    </a:stretch>
+                  </pic:blipFill>
+                  <pic:spPr>
+                    <a:xfrm>
+                      <a:off x="0" y="0"/>
+                      <a:ext cx="2340610" cy="1876425"/>
+                    </a:xfrm>
+                    <a:prstGeom prst="rect">
+                      <a:avLst/>
+                    </a:prstGeom>
+                  </pic:spPr>
+                </pic:pic>
+              </a:graphicData>
+            </a:graphic>
+            <wp14:sizeRelH relativeFrom="margin">
+              <wp14:pctWidth>0</wp14:pctWidth>
+            </wp14:sizeRelH>
+            <wp14:sizeRelV relativeFrom="margin">
+              <wp14:pctHeight>0</wp14:pctHeight>
+            </wp14:sizeRelV>
+          </wp:anchor>
+        </w:drawing>
+      </w:r>
+      <w:r>
+        <w:t>Next, lets try without Floor at all.</w:t>
+      </w:r>
     </w:p>
     <w:p/>
     <w:p/>
     <w:p/>
-    <w:p>
-      <w:pPr>
-        <w:pStyle w:val="Heading1"/>
-      </w:pPr>
-      <w:r>
-        <w:t>Friday, 16 August 2024</w:t>
-      </w:r>
-    </w:p>
-    <w:p>
-      <w:r>
-        <w:t xml:space="preserve">Let’s go back to drawing board and create test audio project/scene to see if maybe its steam audio broken and also test on Kim21 and </w:t>
-      </w:r>
-      <w:proofErr w:type="spellStart"/>
-      <w:r>
-        <w:t>groundtruth</w:t>
-      </w:r>
-      <w:proofErr w:type="spellEnd"/>
-      <w:r>
-        <w:t xml:space="preserve"> meshes as </w:t>
-      </w:r>
-      <w:proofErr w:type="gramStart"/>
-      <w:r>
-        <w:t>well..</w:t>
-      </w:r>
-      <w:proofErr w:type="gramEnd"/>
-    </w:p>
-    <w:p>
-      <w:r>
-        <w:t xml:space="preserve">Let’s first create test empty scene open air (low reverb) </w:t>
-      </w:r>
-      <w:proofErr w:type="gramStart"/>
-      <w:r>
-        <w:t>scene..</w:t>
-      </w:r>
-      <w:proofErr w:type="gramEnd"/>
-    </w:p>
+    <w:p/>
+    <w:p/>
     <w:p/>
     <w:sectPr>
       <w:pgSz w:w="11906" w:h="16838"/>

</xml_diff>

<commit_message>
tested no floor (weird anomaly behaviour, 2nd peak after first)
</commit_message>
<xml_diff>
--- a/Intern-Logs/Week 8.docx
+++ b/Intern-Logs/Week 8.docx
@@ -3117,12 +3117,242 @@
       <w:r>
         <w:t>Next, lets try without Floor at all.</w:t>
       </w:r>
-    </w:p>
-    <w:p/>
-    <w:p/>
-    <w:p/>
-    <w:p/>
-    <w:p/>
+      <w:r>
+        <w:t xml:space="preserve"> To make sure probe is still generated, instead of removing the floor which is needed for generation of probe, I just moved it down 10 meter, and increased height of probe 10 m.</w:t>
+      </w:r>
+    </w:p>
+    <w:p>
+      <w:r>
+        <w:t>As influence radius is 7m, this should make it seems as if its high on air for no reverb at all.</w:t>
+      </w:r>
+    </w:p>
+    <w:p>
+      <w:r>
+        <w:rPr>
+          <w:noProof/>
+        </w:rPr>
+        <w:lastRenderedPageBreak/>
+        <w:drawing>
+          <wp:anchor distT="0" distB="0" distL="114300" distR="114300" simplePos="0" relativeHeight="251692032" behindDoc="1" locked="0" layoutInCell="1" allowOverlap="1" wp14:anchorId="6520A4A7" wp14:editId="31775526">
+            <wp:simplePos x="0" y="0"/>
+            <wp:positionH relativeFrom="margin">
+              <wp:posOffset>3119983</wp:posOffset>
+            </wp:positionH>
+            <wp:positionV relativeFrom="paragraph">
+              <wp:posOffset>1062304</wp:posOffset>
+            </wp:positionV>
+            <wp:extent cx="2801620" cy="2277745"/>
+            <wp:effectExtent l="0" t="0" r="0" b="8255"/>
+            <wp:wrapTight wrapText="bothSides">
+              <wp:wrapPolygon edited="0">
+                <wp:start x="0" y="0"/>
+                <wp:lineTo x="0" y="21498"/>
+                <wp:lineTo x="21443" y="21498"/>
+                <wp:lineTo x="21443" y="0"/>
+                <wp:lineTo x="0" y="0"/>
+              </wp:wrapPolygon>
+            </wp:wrapTight>
+            <wp:docPr id="36" name="Picture 36"/>
+            <wp:cNvGraphicFramePr>
+              <a:graphicFrameLocks xmlns:a="http://schemas.openxmlformats.org/drawingml/2006/main" noChangeAspect="1"/>
+            </wp:cNvGraphicFramePr>
+            <a:graphic xmlns:a="http://schemas.openxmlformats.org/drawingml/2006/main">
+              <a:graphicData uri="http://schemas.openxmlformats.org/drawingml/2006/picture">
+                <pic:pic xmlns:pic="http://schemas.openxmlformats.org/drawingml/2006/picture">
+                  <pic:nvPicPr>
+                    <pic:cNvPr id="1" name=""/>
+                    <pic:cNvPicPr/>
+                  </pic:nvPicPr>
+                  <pic:blipFill>
+                    <a:blip r:embed="rId38" cstate="print">
+                      <a:extLst>
+                        <a:ext uri="{28A0092B-C50C-407E-A947-70E740481C1C}">
+                          <a14:useLocalDpi xmlns:a14="http://schemas.microsoft.com/office/drawing/2010/main" val="0"/>
+                        </a:ext>
+                      </a:extLst>
+                    </a:blip>
+                    <a:stretch>
+                      <a:fillRect/>
+                    </a:stretch>
+                  </pic:blipFill>
+                  <pic:spPr>
+                    <a:xfrm>
+                      <a:off x="0" y="0"/>
+                      <a:ext cx="2801620" cy="2277745"/>
+                    </a:xfrm>
+                    <a:prstGeom prst="rect">
+                      <a:avLst/>
+                    </a:prstGeom>
+                  </pic:spPr>
+                </pic:pic>
+              </a:graphicData>
+            </a:graphic>
+            <wp14:sizeRelH relativeFrom="margin">
+              <wp14:pctWidth>0</wp14:pctWidth>
+            </wp14:sizeRelH>
+            <wp14:sizeRelV relativeFrom="margin">
+              <wp14:pctHeight>0</wp14:pctHeight>
+            </wp14:sizeRelV>
+          </wp:anchor>
+        </w:drawing>
+      </w:r>
+      <w:r>
+        <w:drawing>
+          <wp:anchor distT="0" distB="0" distL="114300" distR="114300" simplePos="0" relativeHeight="251660287" behindDoc="1" locked="0" layoutInCell="1" allowOverlap="1" wp14:anchorId="6849C61F" wp14:editId="586730D7">
+            <wp:simplePos x="0" y="0"/>
+            <wp:positionH relativeFrom="margin">
+              <wp:align>right</wp:align>
+            </wp:positionH>
+            <wp:positionV relativeFrom="paragraph">
+              <wp:posOffset>219456</wp:posOffset>
+            </wp:positionV>
+            <wp:extent cx="5731510" cy="3189605"/>
+            <wp:effectExtent l="0" t="0" r="2540" b="0"/>
+            <wp:wrapTight wrapText="bothSides">
+              <wp:wrapPolygon edited="0">
+                <wp:start x="0" y="0"/>
+                <wp:lineTo x="0" y="21415"/>
+                <wp:lineTo x="21538" y="21415"/>
+                <wp:lineTo x="21538" y="0"/>
+                <wp:lineTo x="0" y="0"/>
+              </wp:wrapPolygon>
+            </wp:wrapTight>
+            <wp:docPr id="34" name="Picture 34"/>
+            <wp:cNvGraphicFramePr>
+              <a:graphicFrameLocks xmlns:a="http://schemas.openxmlformats.org/drawingml/2006/main" noChangeAspect="1"/>
+            </wp:cNvGraphicFramePr>
+            <a:graphic xmlns:a="http://schemas.openxmlformats.org/drawingml/2006/main">
+              <a:graphicData uri="http://schemas.openxmlformats.org/drawingml/2006/picture">
+                <pic:pic xmlns:pic="http://schemas.openxmlformats.org/drawingml/2006/picture">
+                  <pic:nvPicPr>
+                    <pic:cNvPr id="1" name=""/>
+                    <pic:cNvPicPr/>
+                  </pic:nvPicPr>
+                  <pic:blipFill>
+                    <a:blip r:embed="rId39">
+                      <a:extLst>
+                        <a:ext uri="{28A0092B-C50C-407E-A947-70E740481C1C}">
+                          <a14:useLocalDpi xmlns:a14="http://schemas.microsoft.com/office/drawing/2010/main" val="0"/>
+                        </a:ext>
+                      </a:extLst>
+                    </a:blip>
+                    <a:stretch>
+                      <a:fillRect/>
+                    </a:stretch>
+                  </pic:blipFill>
+                  <pic:spPr>
+                    <a:xfrm>
+                      <a:off x="0" y="0"/>
+                      <a:ext cx="5731510" cy="3189605"/>
+                    </a:xfrm>
+                    <a:prstGeom prst="rect">
+                      <a:avLst/>
+                    </a:prstGeom>
+                  </pic:spPr>
+                </pic:pic>
+              </a:graphicData>
+            </a:graphic>
+          </wp:anchor>
+        </w:drawing>
+      </w:r>
+      <w:r>
+        <w:rPr>
+          <w:noProof/>
+        </w:rPr>
+        <w:drawing>
+          <wp:anchor distT="0" distB="0" distL="114300" distR="114300" simplePos="0" relativeHeight="251693056" behindDoc="1" locked="0" layoutInCell="1" allowOverlap="1" wp14:anchorId="7F654D83" wp14:editId="67EAB038">
+            <wp:simplePos x="0" y="0"/>
+            <wp:positionH relativeFrom="margin">
+              <wp:align>right</wp:align>
+            </wp:positionH>
+            <wp:positionV relativeFrom="paragraph">
+              <wp:posOffset>3247364</wp:posOffset>
+            </wp:positionV>
+            <wp:extent cx="5731510" cy="3168650"/>
+            <wp:effectExtent l="0" t="0" r="2540" b="0"/>
+            <wp:wrapTight wrapText="bothSides">
+              <wp:wrapPolygon edited="0">
+                <wp:start x="0" y="0"/>
+                <wp:lineTo x="0" y="21427"/>
+                <wp:lineTo x="21538" y="21427"/>
+                <wp:lineTo x="21538" y="0"/>
+                <wp:lineTo x="0" y="0"/>
+              </wp:wrapPolygon>
+            </wp:wrapTight>
+            <wp:docPr id="35" name="Picture 35"/>
+            <wp:cNvGraphicFramePr>
+              <a:graphicFrameLocks xmlns:a="http://schemas.openxmlformats.org/drawingml/2006/main" noChangeAspect="1"/>
+            </wp:cNvGraphicFramePr>
+            <a:graphic xmlns:a="http://schemas.openxmlformats.org/drawingml/2006/main">
+              <a:graphicData uri="http://schemas.openxmlformats.org/drawingml/2006/picture">
+                <pic:pic xmlns:pic="http://schemas.openxmlformats.org/drawingml/2006/picture">
+                  <pic:nvPicPr>
+                    <pic:cNvPr id="1" name=""/>
+                    <pic:cNvPicPr/>
+                  </pic:nvPicPr>
+                  <pic:blipFill>
+                    <a:blip r:embed="rId40" cstate="print">
+                      <a:extLst>
+                        <a:ext uri="{28A0092B-C50C-407E-A947-70E740481C1C}">
+                          <a14:useLocalDpi xmlns:a14="http://schemas.microsoft.com/office/drawing/2010/main" val="0"/>
+                        </a:ext>
+                      </a:extLst>
+                    </a:blip>
+                    <a:stretch>
+                      <a:fillRect/>
+                    </a:stretch>
+                  </pic:blipFill>
+                  <pic:spPr>
+                    <a:xfrm>
+                      <a:off x="0" y="0"/>
+                      <a:ext cx="5731510" cy="3168650"/>
+                    </a:xfrm>
+                    <a:prstGeom prst="rect">
+                      <a:avLst/>
+                    </a:prstGeom>
+                  </pic:spPr>
+                </pic:pic>
+              </a:graphicData>
+            </a:graphic>
+          </wp:anchor>
+        </w:drawing>
+      </w:r>
+      <w:r>
+        <w:t>BIG finding, even one with no floor have small reverb and noise floor…</w:t>
+      </w:r>
+      <w:r>
+        <w:rPr>
+          <w:noProof/>
+        </w:rPr>
+        <w:t xml:space="preserve">  </w:t>
+      </w:r>
+      <w:r>
+        <w:rPr>
+          <w:noProof/>
+        </w:rPr>
+        <w:tab/>
+      </w:r>
+    </w:p>
+    <w:p>
+      <w:r>
+        <w:t>Even more interesting is that second peak… But it doesn’t really shows on the octave band graph for some reason.. But this means the noise floor is not due to reverb at all or that there’s something fundamentally wrong that needs to be dealt with, unless this is normal behaviour (I don’t think so but better email Dr. Atiyeh for confirmation)</w:t>
+      </w:r>
+    </w:p>
+    <w:p>
+      <w:r>
+        <w:t>Next, lets reconfirm this behaviour by replicating it on original Mona’s code.</w:t>
+      </w:r>
+      <w:r>
+        <w:br/>
+        <w:t>Then, measure RIR on ground truth and meshes from S3A project files just to be sure.</w:t>
+      </w:r>
+      <w:r>
+        <w:br/>
+      </w:r>
+      <w:r>
+        <w:t>Look into RIR measurement in Unity to see if anyone have ever done it!</w:t>
+      </w:r>
+    </w:p>
     <w:p/>
     <w:sectPr>
       <w:pgSz w:w="11906" w:h="16838"/>

</xml_diff>